<commit_message>
Caso de uso descritivo
</commit_message>
<xml_diff>
--- a/TCC ABNT.docx
+++ b/TCC ABNT.docx
@@ -35193,16 +35193,7 @@
           <w:rFonts w:ascii="Arial" w:hAnsi="Arial" w:cs="Arial"/>
           <w:sz w:val="24"/>
         </w:rPr>
-        <w:t xml:space="preserve"> </w:t>
-      </w:r>
-      <w:bookmarkStart w:id="48" w:name="_GoBack"/>
-      <w:bookmarkEnd w:id="48"/>
-      <w:r>
-        <w:rPr>
-          <w:rFonts w:ascii="Arial" w:hAnsi="Arial" w:cs="Arial"/>
-          <w:sz w:val="24"/>
-        </w:rPr>
-        <w:t>(FA001)</w:t>
+        <w:t xml:space="preserve"> (FA001)</w:t>
       </w:r>
     </w:p>
     <w:p>
@@ -35796,6 +35787,13 @@
         </w:rPr>
         <w:t>Usuário clica no botão ”Enviar”</w:t>
       </w:r>
+      <w:r>
+        <w:rPr>
+          <w:rFonts w:ascii="Arial" w:hAnsi="Arial" w:cs="Arial"/>
+          <w:sz w:val="24"/>
+        </w:rPr>
+        <w:t xml:space="preserve"> (FA001)</w:t>
+      </w:r>
     </w:p>
     <w:p>
       <w:pPr>
@@ -35815,7 +35813,21 @@
           <w:rFonts w:ascii="Arial" w:hAnsi="Arial" w:cs="Arial"/>
           <w:sz w:val="24"/>
         </w:rPr>
-        <w:t>Sistema retorna mensagem “Dúvida registrada com sucesso! Deseja tirar mais alguma dúvida? ”</w:t>
+        <w:t xml:space="preserve">Sistema retorna mensagem “Dúvida registrada com sucesso! </w:t>
+      </w:r>
+      <w:r>
+        <w:rPr>
+          <w:rFonts w:ascii="Arial" w:hAnsi="Arial" w:cs="Arial"/>
+          <w:sz w:val="24"/>
+        </w:rPr>
+        <w:t>Em breve o especialista o responderá.</w:t>
+      </w:r>
+      <w:r>
+        <w:rPr>
+          <w:rFonts w:ascii="Arial" w:hAnsi="Arial" w:cs="Arial"/>
+          <w:sz w:val="24"/>
+        </w:rPr>
+        <w:t xml:space="preserve"> ”</w:t>
       </w:r>
     </w:p>
     <w:p>
@@ -35836,7 +35848,24 @@
           <w:rFonts w:ascii="Arial" w:hAnsi="Arial" w:cs="Arial"/>
           <w:sz w:val="24"/>
         </w:rPr>
-        <w:t>Usuário clica no botão “Sim”</w:t>
+        <w:t>Sistema abre a área de chat.</w:t>
+      </w:r>
+    </w:p>
+    <w:p>
+      <w:pPr>
+        <w:rPr>
+          <w:rFonts w:ascii="Arial" w:hAnsi="Arial" w:cs="Arial"/>
+          <w:b/>
+          <w:sz w:val="24"/>
+        </w:rPr>
+      </w:pPr>
+      <w:r>
+        <w:rPr>
+          <w:rFonts w:ascii="Arial" w:hAnsi="Arial" w:cs="Arial"/>
+          <w:b/>
+          <w:sz w:val="24"/>
+        </w:rPr>
+        <w:t>Restrições:</w:t>
       </w:r>
     </w:p>
     <w:p>
@@ -35857,7 +35886,7 @@
           <w:rFonts w:ascii="Arial" w:hAnsi="Arial" w:cs="Arial"/>
           <w:sz w:val="24"/>
         </w:rPr>
-        <w:t>Sistema redireciona a página ”Especialistas”</w:t>
+        <w:t>Não será permitido o envio da dúvida caso o campo de texto esteja em branco</w:t>
       </w:r>
     </w:p>
     <w:p>
@@ -35874,7 +35903,7 @@
           <w:b/>
           <w:sz w:val="24"/>
         </w:rPr>
-        <w:t>Restrições:</w:t>
+        <w:t>Regras de negócio:</w:t>
       </w:r>
     </w:p>
     <w:p>
@@ -35895,7 +35924,23 @@
           <w:rFonts w:ascii="Arial" w:hAnsi="Arial" w:cs="Arial"/>
           <w:sz w:val="24"/>
         </w:rPr>
-        <w:t>Não será permitido o envio da dúvida caso o campo de texto esteja em branco</w:t>
+        <w:t xml:space="preserve">Só poderão enviar dúvidas os usuários que estiverem devidamente </w:t>
+      </w:r>
+      <w:proofErr w:type="spellStart"/>
+      <w:r>
+        <w:rPr>
+          <w:rFonts w:ascii="Arial" w:hAnsi="Arial" w:cs="Arial"/>
+          <w:sz w:val="24"/>
+        </w:rPr>
+        <w:t>logados</w:t>
+      </w:r>
+      <w:proofErr w:type="spellEnd"/>
+      <w:r>
+        <w:rPr>
+          <w:rFonts w:ascii="Arial" w:hAnsi="Arial" w:cs="Arial"/>
+          <w:sz w:val="24"/>
+        </w:rPr>
+        <w:t xml:space="preserve"> na plataforma</w:t>
       </w:r>
     </w:p>
     <w:p>
@@ -35912,8 +35957,17 @@
           <w:b/>
           <w:sz w:val="24"/>
         </w:rPr>
-        <w:t>Regras de negócio:</w:t>
-      </w:r>
+        <w:t>Fluxo alternativo:</w:t>
+      </w:r>
+    </w:p>
+    <w:p>
+      <w:pPr>
+        <w:rPr>
+          <w:rFonts w:ascii="Arial" w:hAnsi="Arial" w:cs="Arial"/>
+          <w:b/>
+          <w:sz w:val="24"/>
+        </w:rPr>
+      </w:pPr>
     </w:p>
     <w:p>
       <w:pPr>
@@ -35933,40 +35987,21 @@
           <w:rFonts w:ascii="Arial" w:hAnsi="Arial" w:cs="Arial"/>
           <w:sz w:val="24"/>
         </w:rPr>
-        <w:t xml:space="preserve">Só poderão enviar dúvidas os usuários que estiverem devidamente </w:t>
-      </w:r>
-      <w:proofErr w:type="spellStart"/>
-      <w:r>
-        <w:rPr>
-          <w:rFonts w:ascii="Arial" w:hAnsi="Arial" w:cs="Arial"/>
-          <w:sz w:val="24"/>
-        </w:rPr>
-        <w:t>logados</w:t>
-      </w:r>
-      <w:proofErr w:type="spellEnd"/>
-      <w:r>
-        <w:rPr>
-          <w:rFonts w:ascii="Arial" w:hAnsi="Arial" w:cs="Arial"/>
-          <w:sz w:val="24"/>
-        </w:rPr>
-        <w:t xml:space="preserve"> na plataforma</w:t>
-      </w:r>
-    </w:p>
-    <w:p>
-      <w:pPr>
-        <w:rPr>
-          <w:rFonts w:ascii="Arial" w:hAnsi="Arial" w:cs="Arial"/>
-          <w:b/>
-          <w:sz w:val="24"/>
-        </w:rPr>
-      </w:pPr>
-      <w:r>
-        <w:rPr>
-          <w:rFonts w:ascii="Arial" w:hAnsi="Arial" w:cs="Arial"/>
-          <w:b/>
-          <w:sz w:val="24"/>
-        </w:rPr>
-        <w:t>Fluxo alternativo:</w:t>
+        <w:t>Usuário clica no botão “Enviar</w:t>
+      </w:r>
+      <w:r>
+        <w:rPr>
+          <w:rFonts w:ascii="Arial" w:hAnsi="Arial" w:cs="Arial"/>
+          <w:sz w:val="24"/>
+        </w:rPr>
+        <w:t>”</w:t>
+      </w:r>
+      <w:r>
+        <w:rPr>
+          <w:rFonts w:ascii="Arial" w:hAnsi="Arial" w:cs="Arial"/>
+          <w:sz w:val="24"/>
+        </w:rPr>
+        <w:t xml:space="preserve"> (FA001)</w:t>
       </w:r>
     </w:p>
     <w:p>
@@ -35987,7 +36022,244 @@
           <w:rFonts w:ascii="Arial" w:hAnsi="Arial" w:cs="Arial"/>
           <w:sz w:val="24"/>
         </w:rPr>
-        <w:t>Usuário clica na aba “Especialistas”</w:t>
+        <w:t>Sistema retorna uma mensagem “</w:t>
+      </w:r>
+      <w:r>
+        <w:rPr>
+          <w:rFonts w:ascii="Arial" w:hAnsi="Arial" w:cs="Arial"/>
+          <w:sz w:val="24"/>
+        </w:rPr>
+        <w:t xml:space="preserve">Um erro foi encontrado, tente novamente mais </w:t>
+      </w:r>
+      <w:proofErr w:type="gramStart"/>
+      <w:r>
+        <w:rPr>
+          <w:rFonts w:ascii="Arial" w:hAnsi="Arial" w:cs="Arial"/>
+          <w:sz w:val="24"/>
+        </w:rPr>
+        <w:t>tarde!</w:t>
+      </w:r>
+      <w:r>
+        <w:rPr>
+          <w:rFonts w:ascii="Arial" w:hAnsi="Arial" w:cs="Arial"/>
+          <w:sz w:val="24"/>
+        </w:rPr>
+        <w:t>”</w:t>
+      </w:r>
+      <w:proofErr w:type="gramEnd"/>
+    </w:p>
+    <w:p>
+      <w:pPr>
+        <w:rPr>
+          <w:rFonts w:ascii="Arial" w:hAnsi="Arial" w:cs="Arial"/>
+          <w:b/>
+          <w:sz w:val="24"/>
+        </w:rPr>
+      </w:pPr>
+    </w:p>
+    <w:p>
+      <w:pPr>
+        <w:rPr>
+          <w:rFonts w:ascii="Arial" w:hAnsi="Arial" w:cs="Arial"/>
+          <w:color w:val="008000"/>
+          <w:sz w:val="24"/>
+        </w:rPr>
+      </w:pPr>
+      <w:r>
+        <w:rPr>
+          <w:rFonts w:ascii="Arial" w:hAnsi="Arial" w:cs="Arial"/>
+          <w:b/>
+          <w:color w:val="008000"/>
+          <w:sz w:val="24"/>
+        </w:rPr>
+        <w:t xml:space="preserve">Identificador: </w:t>
+      </w:r>
+      <w:r>
+        <w:rPr>
+          <w:rFonts w:ascii="Arial" w:hAnsi="Arial" w:cs="Arial"/>
+          <w:color w:val="008000"/>
+          <w:sz w:val="24"/>
+        </w:rPr>
+        <w:t>Caso de uso descritivo 003</w:t>
+      </w:r>
+    </w:p>
+    <w:p>
+      <w:pPr>
+        <w:rPr>
+          <w:rFonts w:ascii="Arial" w:hAnsi="Arial" w:cs="Arial"/>
+          <w:color w:val="008000"/>
+          <w:sz w:val="24"/>
+        </w:rPr>
+      </w:pPr>
+      <w:r>
+        <w:rPr>
+          <w:rFonts w:ascii="Arial" w:hAnsi="Arial" w:cs="Arial"/>
+          <w:b/>
+          <w:color w:val="008000"/>
+          <w:sz w:val="24"/>
+        </w:rPr>
+        <w:t xml:space="preserve">Nome: </w:t>
+      </w:r>
+      <w:r>
+        <w:rPr>
+          <w:rFonts w:ascii="Arial" w:hAnsi="Arial" w:cs="Arial"/>
+          <w:color w:val="008000"/>
+          <w:sz w:val="24"/>
+        </w:rPr>
+        <w:t>Responder dúvidas</w:t>
+      </w:r>
+    </w:p>
+    <w:p>
+      <w:pPr>
+        <w:rPr>
+          <w:rFonts w:ascii="Arial" w:hAnsi="Arial" w:cs="Arial"/>
+          <w:color w:val="008000"/>
+          <w:sz w:val="24"/>
+        </w:rPr>
+      </w:pPr>
+      <w:r>
+        <w:rPr>
+          <w:rFonts w:ascii="Arial" w:hAnsi="Arial" w:cs="Arial"/>
+          <w:b/>
+          <w:color w:val="008000"/>
+          <w:sz w:val="24"/>
+        </w:rPr>
+        <w:t xml:space="preserve">Ator principal: </w:t>
+      </w:r>
+      <w:r>
+        <w:rPr>
+          <w:rFonts w:ascii="Arial" w:hAnsi="Arial" w:cs="Arial"/>
+          <w:color w:val="008000"/>
+          <w:sz w:val="24"/>
+        </w:rPr>
+        <w:t>Especialista</w:t>
+      </w:r>
+    </w:p>
+    <w:p>
+      <w:pPr>
+        <w:rPr>
+          <w:rFonts w:ascii="Arial" w:hAnsi="Arial" w:cs="Arial"/>
+          <w:color w:val="008000"/>
+          <w:sz w:val="24"/>
+        </w:rPr>
+      </w:pPr>
+      <w:r>
+        <w:rPr>
+          <w:rFonts w:ascii="Arial" w:hAnsi="Arial" w:cs="Arial"/>
+          <w:b/>
+          <w:color w:val="008000"/>
+          <w:sz w:val="24"/>
+        </w:rPr>
+        <w:t xml:space="preserve">Resumo: </w:t>
+      </w:r>
+      <w:r>
+        <w:rPr>
+          <w:rFonts w:ascii="Arial" w:hAnsi="Arial" w:cs="Arial"/>
+          <w:color w:val="008000"/>
+          <w:sz w:val="24"/>
+        </w:rPr>
+        <w:t>Nessa função, o especialista poderá responder as dúvidas enviadas pelos usuários</w:t>
+      </w:r>
+    </w:p>
+    <w:p>
+      <w:pPr>
+        <w:rPr>
+          <w:rFonts w:ascii="Arial" w:hAnsi="Arial" w:cs="Arial"/>
+          <w:color w:val="008000"/>
+          <w:sz w:val="24"/>
+        </w:rPr>
+      </w:pPr>
+      <w:proofErr w:type="spellStart"/>
+      <w:r>
+        <w:rPr>
+          <w:rFonts w:ascii="Arial" w:hAnsi="Arial" w:cs="Arial"/>
+          <w:b/>
+          <w:color w:val="008000"/>
+          <w:sz w:val="24"/>
+        </w:rPr>
+        <w:lastRenderedPageBreak/>
+        <w:t>Pré</w:t>
+      </w:r>
+      <w:proofErr w:type="spellEnd"/>
+      <w:r>
+        <w:rPr>
+          <w:rFonts w:ascii="Arial" w:hAnsi="Arial" w:cs="Arial"/>
+          <w:b/>
+          <w:color w:val="008000"/>
+          <w:sz w:val="24"/>
+        </w:rPr>
+        <w:t xml:space="preserve"> condições: </w:t>
+      </w:r>
+      <w:r>
+        <w:rPr>
+          <w:rFonts w:ascii="Arial" w:hAnsi="Arial" w:cs="Arial"/>
+          <w:color w:val="008000"/>
+          <w:sz w:val="24"/>
+        </w:rPr>
+        <w:t xml:space="preserve">Estar devidamente </w:t>
+      </w:r>
+      <w:proofErr w:type="spellStart"/>
+      <w:r>
+        <w:rPr>
+          <w:rFonts w:ascii="Arial" w:hAnsi="Arial" w:cs="Arial"/>
+          <w:color w:val="008000"/>
+          <w:sz w:val="24"/>
+        </w:rPr>
+        <w:t>logado</w:t>
+      </w:r>
+      <w:proofErr w:type="spellEnd"/>
+      <w:r>
+        <w:rPr>
+          <w:rFonts w:ascii="Arial" w:hAnsi="Arial" w:cs="Arial"/>
+          <w:color w:val="008000"/>
+          <w:sz w:val="24"/>
+        </w:rPr>
+        <w:t xml:space="preserve"> no sistema</w:t>
+      </w:r>
+    </w:p>
+    <w:p>
+      <w:pPr>
+        <w:rPr>
+          <w:rFonts w:ascii="Arial" w:hAnsi="Arial" w:cs="Arial"/>
+          <w:color w:val="008000"/>
+          <w:sz w:val="24"/>
+        </w:rPr>
+      </w:pPr>
+      <w:r>
+        <w:rPr>
+          <w:rFonts w:ascii="Arial" w:hAnsi="Arial" w:cs="Arial"/>
+          <w:b/>
+          <w:color w:val="008000"/>
+          <w:sz w:val="24"/>
+        </w:rPr>
+        <w:t xml:space="preserve">Pós condições: </w:t>
+      </w:r>
+      <w:r>
+        <w:rPr>
+          <w:rFonts w:ascii="Arial" w:hAnsi="Arial" w:cs="Arial"/>
+          <w:color w:val="008000"/>
+          <w:sz w:val="24"/>
+        </w:rPr>
+        <w:t>Não se aplica</w:t>
+      </w:r>
+    </w:p>
+    <w:p>
+      <w:pPr>
+        <w:rPr>
+          <w:rFonts w:ascii="Arial" w:hAnsi="Arial" w:cs="Arial"/>
+          <w:b/>
+          <w:color w:val="008000"/>
+          <w:sz w:val="24"/>
+        </w:rPr>
+      </w:pPr>
+      <w:r>
+        <w:rPr>
+          <w:rFonts w:ascii="Arial" w:hAnsi="Arial" w:cs="Arial"/>
+          <w:b/>
+          <w:color w:val="008000"/>
+          <w:sz w:val="24"/>
+        </w:rPr>
+        <w:t>Fluxo básico:</w:t>
       </w:r>
     </w:p>
     <w:p>
@@ -35995,7 +36267,7 @@
         <w:pStyle w:val="PargrafodaLista"/>
         <w:numPr>
           <w:ilvl w:val="0"/>
-          <w:numId w:val="12"/>
+          <w:numId w:val="15"/>
         </w:numPr>
         <w:rPr>
           <w:rFonts w:ascii="Arial" w:hAnsi="Arial" w:cs="Arial"/>
@@ -36008,7 +36280,23 @@
           <w:rFonts w:ascii="Arial" w:hAnsi="Arial" w:cs="Arial"/>
           <w:sz w:val="24"/>
         </w:rPr>
-        <w:t>Sistema redireciona a página “Especialistas”</w:t>
+        <w:t xml:space="preserve">Especialista clica no link “Faça seu </w:t>
+      </w:r>
+      <w:proofErr w:type="spellStart"/>
+      <w:r>
+        <w:rPr>
+          <w:rFonts w:ascii="Arial" w:hAnsi="Arial" w:cs="Arial"/>
+          <w:sz w:val="24"/>
+        </w:rPr>
+        <w:t>login</w:t>
+      </w:r>
+      <w:proofErr w:type="spellEnd"/>
+      <w:r>
+        <w:rPr>
+          <w:rFonts w:ascii="Arial" w:hAnsi="Arial" w:cs="Arial"/>
+          <w:sz w:val="24"/>
+        </w:rPr>
+        <w:t>”</w:t>
       </w:r>
     </w:p>
     <w:p>
@@ -36016,7 +36304,7 @@
         <w:pStyle w:val="PargrafodaLista"/>
         <w:numPr>
           <w:ilvl w:val="0"/>
-          <w:numId w:val="12"/>
+          <w:numId w:val="15"/>
         </w:numPr>
         <w:rPr>
           <w:rFonts w:ascii="Arial" w:hAnsi="Arial" w:cs="Arial"/>
@@ -36029,15 +36317,24 @@
           <w:rFonts w:ascii="Arial" w:hAnsi="Arial" w:cs="Arial"/>
           <w:sz w:val="24"/>
         </w:rPr>
-        <w:t>Usuário seleciona um dos especialistas disponíveis</w:t>
-      </w:r>
+        <w:t xml:space="preserve">Sistema abre a página de </w:t>
+      </w:r>
+      <w:proofErr w:type="spellStart"/>
+      <w:r>
+        <w:rPr>
+          <w:rFonts w:ascii="Arial" w:hAnsi="Arial" w:cs="Arial"/>
+          <w:sz w:val="24"/>
+        </w:rPr>
+        <w:t>Login</w:t>
+      </w:r>
+      <w:proofErr w:type="spellEnd"/>
     </w:p>
     <w:p>
       <w:pPr>
         <w:pStyle w:val="PargrafodaLista"/>
         <w:numPr>
           <w:ilvl w:val="0"/>
-          <w:numId w:val="12"/>
+          <w:numId w:val="15"/>
         </w:numPr>
         <w:rPr>
           <w:rFonts w:ascii="Arial" w:hAnsi="Arial" w:cs="Arial"/>
@@ -36050,7 +36347,7 @@
           <w:rFonts w:ascii="Arial" w:hAnsi="Arial" w:cs="Arial"/>
           <w:sz w:val="24"/>
         </w:rPr>
-        <w:t>Sistema mostra a página relacionada ao especialista selecionado</w:t>
+        <w:t xml:space="preserve">Especialista coloca suas informações </w:t>
       </w:r>
     </w:p>
     <w:p>
@@ -36058,7 +36355,7 @@
         <w:pStyle w:val="PargrafodaLista"/>
         <w:numPr>
           <w:ilvl w:val="0"/>
-          <w:numId w:val="12"/>
+          <w:numId w:val="15"/>
         </w:numPr>
         <w:rPr>
           <w:rFonts w:ascii="Arial" w:hAnsi="Arial" w:cs="Arial"/>
@@ -36071,7 +36368,7 @@
           <w:rFonts w:ascii="Arial" w:hAnsi="Arial" w:cs="Arial"/>
           <w:sz w:val="24"/>
         </w:rPr>
-        <w:t>Usuário clica no campo de texto</w:t>
+        <w:t>Especialista clica no botão “Enviar”</w:t>
       </w:r>
     </w:p>
     <w:p>
@@ -36079,7 +36376,7 @@
         <w:pStyle w:val="PargrafodaLista"/>
         <w:numPr>
           <w:ilvl w:val="0"/>
-          <w:numId w:val="12"/>
+          <w:numId w:val="15"/>
         </w:numPr>
         <w:rPr>
           <w:rFonts w:ascii="Arial" w:hAnsi="Arial" w:cs="Arial"/>
@@ -36087,319 +36384,8 @@
           <w:sz w:val="24"/>
         </w:rPr>
       </w:pPr>
-      <w:r>
-        <w:rPr>
-          <w:rFonts w:ascii="Arial" w:hAnsi="Arial" w:cs="Arial"/>
-          <w:sz w:val="24"/>
-        </w:rPr>
-        <w:t>Usuário digita sua dúvida</w:t>
-      </w:r>
-    </w:p>
-    <w:p>
-      <w:pPr>
-        <w:pStyle w:val="PargrafodaLista"/>
-        <w:numPr>
-          <w:ilvl w:val="0"/>
-          <w:numId w:val="12"/>
-        </w:numPr>
-        <w:rPr>
-          <w:rFonts w:ascii="Arial" w:hAnsi="Arial" w:cs="Arial"/>
-          <w:b/>
-          <w:sz w:val="24"/>
-        </w:rPr>
-      </w:pPr>
-      <w:r>
-        <w:rPr>
-          <w:rFonts w:ascii="Arial" w:hAnsi="Arial" w:cs="Arial"/>
-          <w:sz w:val="24"/>
-        </w:rPr>
-        <w:t>Usuário clica no botão ”Enviar”</w:t>
-      </w:r>
-    </w:p>
-    <w:p>
-      <w:pPr>
-        <w:pStyle w:val="PargrafodaLista"/>
-        <w:numPr>
-          <w:ilvl w:val="0"/>
-          <w:numId w:val="12"/>
-        </w:numPr>
-        <w:rPr>
-          <w:rFonts w:ascii="Arial" w:hAnsi="Arial" w:cs="Arial"/>
-          <w:b/>
-          <w:sz w:val="24"/>
-        </w:rPr>
-      </w:pPr>
-      <w:r>
-        <w:rPr>
-          <w:rFonts w:ascii="Arial" w:hAnsi="Arial" w:cs="Arial"/>
-          <w:sz w:val="24"/>
-        </w:rPr>
-        <w:t>Sistema retorna mensagem “Dúvida registrada com sucesso! Deseja tirar mais alguma dúvida? ”</w:t>
-      </w:r>
-    </w:p>
-    <w:p>
-      <w:pPr>
-        <w:pStyle w:val="PargrafodaLista"/>
-        <w:numPr>
-          <w:ilvl w:val="0"/>
-          <w:numId w:val="12"/>
-        </w:numPr>
-        <w:rPr>
-          <w:rFonts w:ascii="Arial" w:hAnsi="Arial" w:cs="Arial"/>
-          <w:b/>
-          <w:sz w:val="24"/>
-        </w:rPr>
-      </w:pPr>
-      <w:r>
-        <w:rPr>
-          <w:rFonts w:ascii="Arial" w:hAnsi="Arial" w:cs="Arial"/>
-          <w:sz w:val="24"/>
-        </w:rPr>
-        <w:t>Usuário clica no botão “Não”</w:t>
-      </w:r>
-    </w:p>
-    <w:p>
-      <w:pPr>
-        <w:pStyle w:val="PargrafodaLista"/>
-        <w:numPr>
-          <w:ilvl w:val="0"/>
-          <w:numId w:val="12"/>
-        </w:numPr>
-        <w:rPr>
-          <w:rFonts w:ascii="Arial" w:hAnsi="Arial" w:cs="Arial"/>
-          <w:sz w:val="24"/>
-        </w:rPr>
-      </w:pPr>
-      <w:r>
-        <w:rPr>
-          <w:rFonts w:ascii="Arial" w:hAnsi="Arial" w:cs="Arial"/>
-          <w:sz w:val="24"/>
-        </w:rPr>
-        <w:t>Sistema redireciona a tela “Home”</w:t>
-      </w:r>
-    </w:p>
-    <w:p>
-      <w:pPr>
-        <w:rPr>
-          <w:rFonts w:ascii="Arial" w:hAnsi="Arial" w:cs="Arial"/>
-          <w:b/>
-          <w:sz w:val="24"/>
-        </w:rPr>
-      </w:pPr>
-    </w:p>
-    <w:p>
-      <w:pPr>
-        <w:rPr>
-          <w:rFonts w:ascii="Arial" w:hAnsi="Arial" w:cs="Arial"/>
-          <w:color w:val="008000"/>
-          <w:sz w:val="24"/>
-        </w:rPr>
-      </w:pPr>
-      <w:r>
-        <w:rPr>
-          <w:rFonts w:ascii="Arial" w:hAnsi="Arial" w:cs="Arial"/>
-          <w:b/>
-          <w:color w:val="008000"/>
-          <w:sz w:val="24"/>
-        </w:rPr>
-        <w:lastRenderedPageBreak/>
-        <w:t xml:space="preserve">Identificador: </w:t>
-      </w:r>
-      <w:r>
-        <w:rPr>
-          <w:rFonts w:ascii="Arial" w:hAnsi="Arial" w:cs="Arial"/>
-          <w:color w:val="008000"/>
-          <w:sz w:val="24"/>
-        </w:rPr>
-        <w:t>Caso de uso descritivo 003</w:t>
-      </w:r>
-    </w:p>
-    <w:p>
-      <w:pPr>
-        <w:rPr>
-          <w:rFonts w:ascii="Arial" w:hAnsi="Arial" w:cs="Arial"/>
-          <w:color w:val="008000"/>
-          <w:sz w:val="24"/>
-        </w:rPr>
-      </w:pPr>
-      <w:r>
-        <w:rPr>
-          <w:rFonts w:ascii="Arial" w:hAnsi="Arial" w:cs="Arial"/>
-          <w:b/>
-          <w:color w:val="008000"/>
-          <w:sz w:val="24"/>
-        </w:rPr>
-        <w:t xml:space="preserve">Nome: </w:t>
-      </w:r>
-      <w:r>
-        <w:rPr>
-          <w:rFonts w:ascii="Arial" w:hAnsi="Arial" w:cs="Arial"/>
-          <w:color w:val="008000"/>
-          <w:sz w:val="24"/>
-        </w:rPr>
-        <w:t>Responder dúvidas</w:t>
-      </w:r>
-    </w:p>
-    <w:p>
-      <w:pPr>
-        <w:rPr>
-          <w:rFonts w:ascii="Arial" w:hAnsi="Arial" w:cs="Arial"/>
-          <w:color w:val="008000"/>
-          <w:sz w:val="24"/>
-        </w:rPr>
-      </w:pPr>
-      <w:r>
-        <w:rPr>
-          <w:rFonts w:ascii="Arial" w:hAnsi="Arial" w:cs="Arial"/>
-          <w:b/>
-          <w:color w:val="008000"/>
-          <w:sz w:val="24"/>
-        </w:rPr>
-        <w:t xml:space="preserve">Ator principal: </w:t>
-      </w:r>
-      <w:r>
-        <w:rPr>
-          <w:rFonts w:ascii="Arial" w:hAnsi="Arial" w:cs="Arial"/>
-          <w:color w:val="008000"/>
-          <w:sz w:val="24"/>
-        </w:rPr>
-        <w:t>Especialista</w:t>
-      </w:r>
-    </w:p>
-    <w:p>
-      <w:pPr>
-        <w:rPr>
-          <w:rFonts w:ascii="Arial" w:hAnsi="Arial" w:cs="Arial"/>
-          <w:color w:val="008000"/>
-          <w:sz w:val="24"/>
-        </w:rPr>
-      </w:pPr>
-      <w:r>
-        <w:rPr>
-          <w:rFonts w:ascii="Arial" w:hAnsi="Arial" w:cs="Arial"/>
-          <w:b/>
-          <w:color w:val="008000"/>
-          <w:sz w:val="24"/>
-        </w:rPr>
-        <w:t xml:space="preserve">Resumo: </w:t>
-      </w:r>
-      <w:r>
-        <w:rPr>
-          <w:rFonts w:ascii="Arial" w:hAnsi="Arial" w:cs="Arial"/>
-          <w:color w:val="008000"/>
-          <w:sz w:val="24"/>
-        </w:rPr>
-        <w:t>Nessa função, o especialista poderá responder as dúvidas enviadas pelos usuários</w:t>
-      </w:r>
-    </w:p>
-    <w:p>
-      <w:pPr>
-        <w:rPr>
-          <w:rFonts w:ascii="Arial" w:hAnsi="Arial" w:cs="Arial"/>
-          <w:color w:val="008000"/>
-          <w:sz w:val="24"/>
-        </w:rPr>
-      </w:pPr>
-      <w:proofErr w:type="spellStart"/>
-      <w:r>
-        <w:rPr>
-          <w:rFonts w:ascii="Arial" w:hAnsi="Arial" w:cs="Arial"/>
-          <w:b/>
-          <w:color w:val="008000"/>
-          <w:sz w:val="24"/>
-        </w:rPr>
-        <w:t>Pré</w:t>
-      </w:r>
-      <w:proofErr w:type="spellEnd"/>
-      <w:r>
-        <w:rPr>
-          <w:rFonts w:ascii="Arial" w:hAnsi="Arial" w:cs="Arial"/>
-          <w:b/>
-          <w:color w:val="008000"/>
-          <w:sz w:val="24"/>
-        </w:rPr>
-        <w:t xml:space="preserve"> condições: </w:t>
-      </w:r>
-      <w:r>
-        <w:rPr>
-          <w:rFonts w:ascii="Arial" w:hAnsi="Arial" w:cs="Arial"/>
-          <w:color w:val="008000"/>
-          <w:sz w:val="24"/>
-        </w:rPr>
-        <w:t xml:space="preserve">Estar devidamente </w:t>
-      </w:r>
-      <w:proofErr w:type="spellStart"/>
-      <w:r>
-        <w:rPr>
-          <w:rFonts w:ascii="Arial" w:hAnsi="Arial" w:cs="Arial"/>
-          <w:color w:val="008000"/>
-          <w:sz w:val="24"/>
-        </w:rPr>
-        <w:t>logado</w:t>
-      </w:r>
-      <w:proofErr w:type="spellEnd"/>
-      <w:r>
-        <w:rPr>
-          <w:rFonts w:ascii="Arial" w:hAnsi="Arial" w:cs="Arial"/>
-          <w:color w:val="008000"/>
-          <w:sz w:val="24"/>
-        </w:rPr>
-        <w:t xml:space="preserve"> no sistema</w:t>
-      </w:r>
-    </w:p>
-    <w:p>
-      <w:pPr>
-        <w:rPr>
-          <w:rFonts w:ascii="Arial" w:hAnsi="Arial" w:cs="Arial"/>
-          <w:color w:val="008000"/>
-          <w:sz w:val="24"/>
-        </w:rPr>
-      </w:pPr>
-      <w:r>
-        <w:rPr>
-          <w:rFonts w:ascii="Arial" w:hAnsi="Arial" w:cs="Arial"/>
-          <w:b/>
-          <w:color w:val="008000"/>
-          <w:sz w:val="24"/>
-        </w:rPr>
-        <w:t xml:space="preserve">Pós condições: </w:t>
-      </w:r>
-      <w:r>
-        <w:rPr>
-          <w:rFonts w:ascii="Arial" w:hAnsi="Arial" w:cs="Arial"/>
-          <w:color w:val="008000"/>
-          <w:sz w:val="24"/>
-        </w:rPr>
-        <w:t>Não se aplica</w:t>
-      </w:r>
-    </w:p>
-    <w:p>
-      <w:pPr>
-        <w:rPr>
-          <w:rFonts w:ascii="Arial" w:hAnsi="Arial" w:cs="Arial"/>
-          <w:b/>
-          <w:color w:val="008000"/>
-          <w:sz w:val="24"/>
-        </w:rPr>
-      </w:pPr>
-      <w:r>
-        <w:rPr>
-          <w:rFonts w:ascii="Arial" w:hAnsi="Arial" w:cs="Arial"/>
-          <w:b/>
-          <w:color w:val="008000"/>
-          <w:sz w:val="24"/>
-        </w:rPr>
-        <w:t>Fluxo básico:</w:t>
-      </w:r>
-    </w:p>
-    <w:p>
-      <w:pPr>
-        <w:rPr>
-          <w:rFonts w:ascii="Arial" w:hAnsi="Arial" w:cs="Arial"/>
-          <w:b/>
-          <w:sz w:val="24"/>
-        </w:rPr>
-      </w:pPr>
+      <w:bookmarkStart w:id="48" w:name="_GoBack"/>
+      <w:bookmarkEnd w:id="48"/>
     </w:p>
     <w:p>
       <w:pPr>
@@ -37010,7 +36996,6 @@
                 <w:color w:val="FF0000"/>
                 <w:lang w:eastAsia="pt-BR"/>
               </w:rPr>
-              <w:lastRenderedPageBreak/>
               <w:t>Dados de Entrada</w:t>
             </w:r>
           </w:p>
@@ -37093,6 +37078,7 @@
                 <w:color w:val="FF0000"/>
                 <w:lang w:eastAsia="pt-BR"/>
               </w:rPr>
+              <w:lastRenderedPageBreak/>
               <w:t>Procedimentos</w:t>
             </w:r>
           </w:p>
@@ -38197,7 +38183,6 @@
                 <w:color w:val="FF0000"/>
                 <w:lang w:eastAsia="pt-BR"/>
               </w:rPr>
-              <w:lastRenderedPageBreak/>
               <w:t>Resultados Esperados</w:t>
             </w:r>
           </w:p>
@@ -38272,6 +38257,7 @@
                 <w:color w:val="FF0000"/>
                 <w:lang w:eastAsia="pt-BR"/>
               </w:rPr>
+              <w:lastRenderedPageBreak/>
               <w:t>Ambiente</w:t>
             </w:r>
           </w:p>
@@ -46613,7 +46599,7 @@
           <w:rPr>
             <w:noProof/>
           </w:rPr>
-          <w:t>50</w:t>
+          <w:t>39</w:t>
         </w:r>
         <w:r>
           <w:fldChar w:fldCharType="end"/>
@@ -46673,9 +46659,9 @@
 <file path=word/numbering.xml><?xml version="1.0" encoding="utf-8"?>
 <w:numbering xmlns:wpc="http://schemas.microsoft.com/office/word/2010/wordprocessingCanvas" xmlns:mc="http://schemas.openxmlformats.org/markup-compatibility/2006" xmlns:o="urn:schemas-microsoft-com:office:office" xmlns:r="http://schemas.openxmlformats.org/officeDocument/2006/relationships" xmlns:m="http://schemas.openxmlformats.org/officeDocument/2006/math" xmlns:v="urn:schemas-microsoft-com:vml" xmlns:wp14="http://schemas.microsoft.com/office/word/2010/wordprocessingDrawing" xmlns:wp="http://schemas.openxmlformats.org/drawingml/2006/wordprocessingDrawing" xmlns:w10="urn:schemas-microsoft-com:office:word" xmlns:w="http://schemas.openxmlformats.org/wordprocessingml/2006/main" xmlns:w14="http://schemas.microsoft.com/office/word/2010/wordml" xmlns:w15="http://schemas.microsoft.com/office/word/2012/wordml" xmlns:wpg="http://schemas.microsoft.com/office/word/2010/wordprocessingGroup" xmlns:wpi="http://schemas.microsoft.com/office/word/2010/wordprocessingInk" xmlns:wne="http://schemas.microsoft.com/office/word/2006/wordml" xmlns:wps="http://schemas.microsoft.com/office/word/2010/wordprocessingShape" mc:Ignorable="w14 w15 wp14">
   <w:abstractNum w:abstractNumId="0" w15:restartNumberingAfterBreak="0">
-    <w:nsid w:val="06273C05"/>
+    <w:nsid w:val="029E1416"/>
     <w:multiLevelType w:val="hybridMultilevel"/>
-    <w:tmpl w:val="9470037E"/>
+    <w:tmpl w:val="847ABB54"/>
     <w:lvl w:ilvl="0" w:tplc="04160001">
       <w:start w:val="1"/>
       <w:numFmt w:val="bullet"/>
@@ -46786,6 +46772,232 @@
     </w:lvl>
   </w:abstractNum>
   <w:abstractNum w:abstractNumId="1" w15:restartNumberingAfterBreak="0">
+    <w:nsid w:val="06273C05"/>
+    <w:multiLevelType w:val="hybridMultilevel"/>
+    <w:tmpl w:val="9470037E"/>
+    <w:lvl w:ilvl="0" w:tplc="04160001">
+      <w:start w:val="1"/>
+      <w:numFmt w:val="bullet"/>
+      <w:lvlText w:val=""/>
+      <w:lvlJc w:val="left"/>
+      <w:pPr>
+        <w:ind w:left="720" w:hanging="360"/>
+      </w:pPr>
+      <w:rPr>
+        <w:rFonts w:ascii="Symbol" w:hAnsi="Symbol" w:hint="default"/>
+      </w:rPr>
+    </w:lvl>
+    <w:lvl w:ilvl="1" w:tplc="04160003" w:tentative="1">
+      <w:start w:val="1"/>
+      <w:numFmt w:val="bullet"/>
+      <w:lvlText w:val="o"/>
+      <w:lvlJc w:val="left"/>
+      <w:pPr>
+        <w:ind w:left="1440" w:hanging="360"/>
+      </w:pPr>
+      <w:rPr>
+        <w:rFonts w:ascii="Courier New" w:hAnsi="Courier New" w:cs="Courier New" w:hint="default"/>
+      </w:rPr>
+    </w:lvl>
+    <w:lvl w:ilvl="2" w:tplc="04160005" w:tentative="1">
+      <w:start w:val="1"/>
+      <w:numFmt w:val="bullet"/>
+      <w:lvlText w:val=""/>
+      <w:lvlJc w:val="left"/>
+      <w:pPr>
+        <w:ind w:left="2160" w:hanging="360"/>
+      </w:pPr>
+      <w:rPr>
+        <w:rFonts w:ascii="Wingdings" w:hAnsi="Wingdings" w:hint="default"/>
+      </w:rPr>
+    </w:lvl>
+    <w:lvl w:ilvl="3" w:tplc="04160001" w:tentative="1">
+      <w:start w:val="1"/>
+      <w:numFmt w:val="bullet"/>
+      <w:lvlText w:val=""/>
+      <w:lvlJc w:val="left"/>
+      <w:pPr>
+        <w:ind w:left="2880" w:hanging="360"/>
+      </w:pPr>
+      <w:rPr>
+        <w:rFonts w:ascii="Symbol" w:hAnsi="Symbol" w:hint="default"/>
+      </w:rPr>
+    </w:lvl>
+    <w:lvl w:ilvl="4" w:tplc="04160003" w:tentative="1">
+      <w:start w:val="1"/>
+      <w:numFmt w:val="bullet"/>
+      <w:lvlText w:val="o"/>
+      <w:lvlJc w:val="left"/>
+      <w:pPr>
+        <w:ind w:left="3600" w:hanging="360"/>
+      </w:pPr>
+      <w:rPr>
+        <w:rFonts w:ascii="Courier New" w:hAnsi="Courier New" w:cs="Courier New" w:hint="default"/>
+      </w:rPr>
+    </w:lvl>
+    <w:lvl w:ilvl="5" w:tplc="04160005" w:tentative="1">
+      <w:start w:val="1"/>
+      <w:numFmt w:val="bullet"/>
+      <w:lvlText w:val=""/>
+      <w:lvlJc w:val="left"/>
+      <w:pPr>
+        <w:ind w:left="4320" w:hanging="360"/>
+      </w:pPr>
+      <w:rPr>
+        <w:rFonts w:ascii="Wingdings" w:hAnsi="Wingdings" w:hint="default"/>
+      </w:rPr>
+    </w:lvl>
+    <w:lvl w:ilvl="6" w:tplc="04160001" w:tentative="1">
+      <w:start w:val="1"/>
+      <w:numFmt w:val="bullet"/>
+      <w:lvlText w:val=""/>
+      <w:lvlJc w:val="left"/>
+      <w:pPr>
+        <w:ind w:left="5040" w:hanging="360"/>
+      </w:pPr>
+      <w:rPr>
+        <w:rFonts w:ascii="Symbol" w:hAnsi="Symbol" w:hint="default"/>
+      </w:rPr>
+    </w:lvl>
+    <w:lvl w:ilvl="7" w:tplc="04160003" w:tentative="1">
+      <w:start w:val="1"/>
+      <w:numFmt w:val="bullet"/>
+      <w:lvlText w:val="o"/>
+      <w:lvlJc w:val="left"/>
+      <w:pPr>
+        <w:ind w:left="5760" w:hanging="360"/>
+      </w:pPr>
+      <w:rPr>
+        <w:rFonts w:ascii="Courier New" w:hAnsi="Courier New" w:cs="Courier New" w:hint="default"/>
+      </w:rPr>
+    </w:lvl>
+    <w:lvl w:ilvl="8" w:tplc="04160005" w:tentative="1">
+      <w:start w:val="1"/>
+      <w:numFmt w:val="bullet"/>
+      <w:lvlText w:val=""/>
+      <w:lvlJc w:val="left"/>
+      <w:pPr>
+        <w:ind w:left="6480" w:hanging="360"/>
+      </w:pPr>
+      <w:rPr>
+        <w:rFonts w:ascii="Wingdings" w:hAnsi="Wingdings" w:hint="default"/>
+      </w:rPr>
+    </w:lvl>
+  </w:abstractNum>
+  <w:abstractNum w:abstractNumId="2" w15:restartNumberingAfterBreak="0">
+    <w:nsid w:val="0B031913"/>
+    <w:multiLevelType w:val="hybridMultilevel"/>
+    <w:tmpl w:val="620A945A"/>
+    <w:lvl w:ilvl="0" w:tplc="04160001">
+      <w:start w:val="1"/>
+      <w:numFmt w:val="bullet"/>
+      <w:lvlText w:val=""/>
+      <w:lvlJc w:val="left"/>
+      <w:pPr>
+        <w:ind w:left="720" w:hanging="360"/>
+      </w:pPr>
+      <w:rPr>
+        <w:rFonts w:ascii="Symbol" w:hAnsi="Symbol" w:hint="default"/>
+      </w:rPr>
+    </w:lvl>
+    <w:lvl w:ilvl="1" w:tplc="04160003" w:tentative="1">
+      <w:start w:val="1"/>
+      <w:numFmt w:val="bullet"/>
+      <w:lvlText w:val="o"/>
+      <w:lvlJc w:val="left"/>
+      <w:pPr>
+        <w:ind w:left="1440" w:hanging="360"/>
+      </w:pPr>
+      <w:rPr>
+        <w:rFonts w:ascii="Courier New" w:hAnsi="Courier New" w:cs="Courier New" w:hint="default"/>
+      </w:rPr>
+    </w:lvl>
+    <w:lvl w:ilvl="2" w:tplc="04160005" w:tentative="1">
+      <w:start w:val="1"/>
+      <w:numFmt w:val="bullet"/>
+      <w:lvlText w:val=""/>
+      <w:lvlJc w:val="left"/>
+      <w:pPr>
+        <w:ind w:left="2160" w:hanging="360"/>
+      </w:pPr>
+      <w:rPr>
+        <w:rFonts w:ascii="Wingdings" w:hAnsi="Wingdings" w:hint="default"/>
+      </w:rPr>
+    </w:lvl>
+    <w:lvl w:ilvl="3" w:tplc="04160001" w:tentative="1">
+      <w:start w:val="1"/>
+      <w:numFmt w:val="bullet"/>
+      <w:lvlText w:val=""/>
+      <w:lvlJc w:val="left"/>
+      <w:pPr>
+        <w:ind w:left="2880" w:hanging="360"/>
+      </w:pPr>
+      <w:rPr>
+        <w:rFonts w:ascii="Symbol" w:hAnsi="Symbol" w:hint="default"/>
+      </w:rPr>
+    </w:lvl>
+    <w:lvl w:ilvl="4" w:tplc="04160003" w:tentative="1">
+      <w:start w:val="1"/>
+      <w:numFmt w:val="bullet"/>
+      <w:lvlText w:val="o"/>
+      <w:lvlJc w:val="left"/>
+      <w:pPr>
+        <w:ind w:left="3600" w:hanging="360"/>
+      </w:pPr>
+      <w:rPr>
+        <w:rFonts w:ascii="Courier New" w:hAnsi="Courier New" w:cs="Courier New" w:hint="default"/>
+      </w:rPr>
+    </w:lvl>
+    <w:lvl w:ilvl="5" w:tplc="04160005" w:tentative="1">
+      <w:start w:val="1"/>
+      <w:numFmt w:val="bullet"/>
+      <w:lvlText w:val=""/>
+      <w:lvlJc w:val="left"/>
+      <w:pPr>
+        <w:ind w:left="4320" w:hanging="360"/>
+      </w:pPr>
+      <w:rPr>
+        <w:rFonts w:ascii="Wingdings" w:hAnsi="Wingdings" w:hint="default"/>
+      </w:rPr>
+    </w:lvl>
+    <w:lvl w:ilvl="6" w:tplc="04160001" w:tentative="1">
+      <w:start w:val="1"/>
+      <w:numFmt w:val="bullet"/>
+      <w:lvlText w:val=""/>
+      <w:lvlJc w:val="left"/>
+      <w:pPr>
+        <w:ind w:left="5040" w:hanging="360"/>
+      </w:pPr>
+      <w:rPr>
+        <w:rFonts w:ascii="Symbol" w:hAnsi="Symbol" w:hint="default"/>
+      </w:rPr>
+    </w:lvl>
+    <w:lvl w:ilvl="7" w:tplc="04160003" w:tentative="1">
+      <w:start w:val="1"/>
+      <w:numFmt w:val="bullet"/>
+      <w:lvlText w:val="o"/>
+      <w:lvlJc w:val="left"/>
+      <w:pPr>
+        <w:ind w:left="5760" w:hanging="360"/>
+      </w:pPr>
+      <w:rPr>
+        <w:rFonts w:ascii="Courier New" w:hAnsi="Courier New" w:cs="Courier New" w:hint="default"/>
+      </w:rPr>
+    </w:lvl>
+    <w:lvl w:ilvl="8" w:tplc="04160005" w:tentative="1">
+      <w:start w:val="1"/>
+      <w:numFmt w:val="bullet"/>
+      <w:lvlText w:val=""/>
+      <w:lvlJc w:val="left"/>
+      <w:pPr>
+        <w:ind w:left="6480" w:hanging="360"/>
+      </w:pPr>
+      <w:rPr>
+        <w:rFonts w:ascii="Wingdings" w:hAnsi="Wingdings" w:hint="default"/>
+      </w:rPr>
+    </w:lvl>
+  </w:abstractNum>
+  <w:abstractNum w:abstractNumId="3" w15:restartNumberingAfterBreak="0">
     <w:nsid w:val="1042617B"/>
     <w:multiLevelType w:val="multilevel"/>
     <w:tmpl w:val="E1E8462E"/>
@@ -46898,7 +47110,7 @@
       </w:rPr>
     </w:lvl>
   </w:abstractNum>
-  <w:abstractNum w:abstractNumId="2" w15:restartNumberingAfterBreak="0">
+  <w:abstractNum w:abstractNumId="4" w15:restartNumberingAfterBreak="0">
     <w:nsid w:val="176B2080"/>
     <w:multiLevelType w:val="hybridMultilevel"/>
     <w:tmpl w:val="5D7E186C"/>
@@ -46987,7 +47199,7 @@
       </w:pPr>
     </w:lvl>
   </w:abstractNum>
-  <w:abstractNum w:abstractNumId="3" w15:restartNumberingAfterBreak="0">
+  <w:abstractNum w:abstractNumId="5" w15:restartNumberingAfterBreak="0">
     <w:nsid w:val="2108704A"/>
     <w:multiLevelType w:val="multilevel"/>
     <w:tmpl w:val="4E5EFC04"/>
@@ -47108,7 +47320,7 @@
       </w:rPr>
     </w:lvl>
   </w:abstractNum>
-  <w:abstractNum w:abstractNumId="4" w15:restartNumberingAfterBreak="0">
+  <w:abstractNum w:abstractNumId="6" w15:restartNumberingAfterBreak="0">
     <w:nsid w:val="28382B84"/>
     <w:multiLevelType w:val="hybridMultilevel"/>
     <w:tmpl w:val="3E26A974"/>
@@ -47221,7 +47433,7 @@
       </w:rPr>
     </w:lvl>
   </w:abstractNum>
-  <w:abstractNum w:abstractNumId="5" w15:restartNumberingAfterBreak="0">
+  <w:abstractNum w:abstractNumId="7" w15:restartNumberingAfterBreak="0">
     <w:nsid w:val="2F7F49B9"/>
     <w:multiLevelType w:val="hybridMultilevel"/>
     <w:tmpl w:val="6A8AD19C"/>
@@ -47310,7 +47522,7 @@
       </w:pPr>
     </w:lvl>
   </w:abstractNum>
-  <w:abstractNum w:abstractNumId="6" w15:restartNumberingAfterBreak="0">
+  <w:abstractNum w:abstractNumId="8" w15:restartNumberingAfterBreak="0">
     <w:nsid w:val="4B3324AA"/>
     <w:multiLevelType w:val="hybridMultilevel"/>
     <w:tmpl w:val="AD7051FE"/>
@@ -47423,7 +47635,7 @@
       </w:rPr>
     </w:lvl>
   </w:abstractNum>
-  <w:abstractNum w:abstractNumId="7" w15:restartNumberingAfterBreak="0">
+  <w:abstractNum w:abstractNumId="9" w15:restartNumberingAfterBreak="0">
     <w:nsid w:val="4F0E02DD"/>
     <w:multiLevelType w:val="hybridMultilevel"/>
     <w:tmpl w:val="51884960"/>
@@ -47535,7 +47747,7 @@
       </w:rPr>
     </w:lvl>
   </w:abstractNum>
-  <w:abstractNum w:abstractNumId="8" w15:restartNumberingAfterBreak="0">
+  <w:abstractNum w:abstractNumId="10" w15:restartNumberingAfterBreak="0">
     <w:nsid w:val="52321164"/>
     <w:multiLevelType w:val="hybridMultilevel"/>
     <w:tmpl w:val="E98A0EF8"/>
@@ -47624,7 +47836,7 @@
       </w:pPr>
     </w:lvl>
   </w:abstractNum>
-  <w:abstractNum w:abstractNumId="9" w15:restartNumberingAfterBreak="0">
+  <w:abstractNum w:abstractNumId="11" w15:restartNumberingAfterBreak="0">
     <w:nsid w:val="52635E38"/>
     <w:multiLevelType w:val="hybridMultilevel"/>
     <w:tmpl w:val="ABCE6E4A"/>
@@ -47737,7 +47949,7 @@
       </w:rPr>
     </w:lvl>
   </w:abstractNum>
-  <w:abstractNum w:abstractNumId="10" w15:restartNumberingAfterBreak="0">
+  <w:abstractNum w:abstractNumId="12" w15:restartNumberingAfterBreak="0">
     <w:nsid w:val="54ED59DB"/>
     <w:multiLevelType w:val="hybridMultilevel"/>
     <w:tmpl w:val="5AF6E7E4"/>
@@ -47850,7 +48062,7 @@
       </w:rPr>
     </w:lvl>
   </w:abstractNum>
-  <w:abstractNum w:abstractNumId="11" w15:restartNumberingAfterBreak="0">
+  <w:abstractNum w:abstractNumId="13" w15:restartNumberingAfterBreak="0">
     <w:nsid w:val="7A71151B"/>
     <w:multiLevelType w:val="hybridMultilevel"/>
     <w:tmpl w:val="E0EEB0B4"/>
@@ -47963,7 +48175,7 @@
       </w:rPr>
     </w:lvl>
   </w:abstractNum>
-  <w:abstractNum w:abstractNumId="12" w15:restartNumberingAfterBreak="0">
+  <w:abstractNum w:abstractNumId="14" w15:restartNumberingAfterBreak="0">
     <w:nsid w:val="7CEC3245"/>
     <w:multiLevelType w:val="hybridMultilevel"/>
     <w:tmpl w:val="FDF0A226"/>
@@ -48077,43 +48289,49 @@
     </w:lvl>
   </w:abstractNum>
   <w:num w:numId="1">
+    <w:abstractNumId w:val="10"/>
+  </w:num>
+  <w:num w:numId="2">
     <w:abstractNumId w:val="8"/>
   </w:num>
-  <w:num w:numId="2">
+  <w:num w:numId="3">
+    <w:abstractNumId w:val="11"/>
+  </w:num>
+  <w:num w:numId="4">
+    <w:abstractNumId w:val="3"/>
+  </w:num>
+  <w:num w:numId="5">
+    <w:abstractNumId w:val="12"/>
+  </w:num>
+  <w:num w:numId="6">
+    <w:abstractNumId w:val="1"/>
+  </w:num>
+  <w:num w:numId="7">
+    <w:abstractNumId w:val="5"/>
+  </w:num>
+  <w:num w:numId="8">
+    <w:abstractNumId w:val="7"/>
+  </w:num>
+  <w:num w:numId="9">
+    <w:abstractNumId w:val="4"/>
+  </w:num>
+  <w:num w:numId="10">
+    <w:abstractNumId w:val="13"/>
+  </w:num>
+  <w:num w:numId="11">
+    <w:abstractNumId w:val="14"/>
+  </w:num>
+  <w:num w:numId="12">
+    <w:abstractNumId w:val="9"/>
+  </w:num>
+  <w:num w:numId="13">
     <w:abstractNumId w:val="6"/>
   </w:num>
-  <w:num w:numId="3">
-    <w:abstractNumId w:val="9"/>
-  </w:num>
-  <w:num w:numId="4">
-    <w:abstractNumId w:val="1"/>
-  </w:num>
-  <w:num w:numId="5">
-    <w:abstractNumId w:val="10"/>
-  </w:num>
-  <w:num w:numId="6">
-    <w:abstractNumId w:val="0"/>
-  </w:num>
-  <w:num w:numId="7">
-    <w:abstractNumId w:val="3"/>
-  </w:num>
-  <w:num w:numId="8">
-    <w:abstractNumId w:val="5"/>
-  </w:num>
-  <w:num w:numId="9">
+  <w:num w:numId="14">
     <w:abstractNumId w:val="2"/>
   </w:num>
-  <w:num w:numId="10">
-    <w:abstractNumId w:val="11"/>
-  </w:num>
-  <w:num w:numId="11">
-    <w:abstractNumId w:val="12"/>
-  </w:num>
-  <w:num w:numId="12">
-    <w:abstractNumId w:val="7"/>
-  </w:num>
-  <w:num w:numId="13">
-    <w:abstractNumId w:val="4"/>
+  <w:num w:numId="15">
+    <w:abstractNumId w:val="0"/>
   </w:num>
 </w:numbering>
 </file>
@@ -49109,7 +49327,7 @@
 </file>
 
 <file path=customXml/itemProps1.xml><?xml version="1.0" encoding="utf-8"?>
-<ds:datastoreItem xmlns:ds="http://schemas.openxmlformats.org/officeDocument/2006/customXml" ds:itemID="{2A9D17E9-009C-4AB0-8A72-9B464F73092C}">
+<ds:datastoreItem xmlns:ds="http://schemas.openxmlformats.org/officeDocument/2006/customXml" ds:itemID="{37B978C9-4B57-42F6-8FC7-FF8013A96258}">
   <ds:schemaRefs>
     <ds:schemaRef ds:uri="http://schemas.openxmlformats.org/officeDocument/2006/bibliography"/>
   </ds:schemaRefs>

</xml_diff>

<commit_message>
Caso de uso 004
</commit_message>
<xml_diff>
--- a/TCC ABNT.docx
+++ b/TCC ABNT.docx
@@ -236,7 +236,25 @@
           <w:sz w:val="24"/>
           <w:szCs w:val="24"/>
         </w:rPr>
-        <w:t>FEÓ</w:t>
+        <w:t>FE</w:t>
+      </w:r>
+      <w:r>
+        <w:rPr>
+          <w:rFonts w:ascii="Arial" w:hAnsi="Arial" w:cs="Arial"/>
+          <w:b/>
+          <w:sz w:val="24"/>
+          <w:szCs w:val="24"/>
+        </w:rPr>
+        <w:t>N</w:t>
+      </w:r>
+      <w:r>
+        <w:rPr>
+          <w:rFonts w:ascii="Arial" w:hAnsi="Arial" w:cs="Arial"/>
+          <w:b/>
+          <w:sz w:val="24"/>
+          <w:szCs w:val="24"/>
+        </w:rPr>
+        <w:t>Ó</w:t>
       </w:r>
       <w:r>
         <w:rPr>
@@ -34657,9 +34675,9 @@
         </w:rPr>
         <w:drawing>
           <wp:inline distT="0" distB="0" distL="0" distR="0">
-            <wp:extent cx="5753100" cy="5876925"/>
-            <wp:effectExtent l="0" t="0" r="0" b="9525"/>
-            <wp:docPr id="23" name="Imagem 23"/>
+            <wp:extent cx="5762625" cy="5924550"/>
+            <wp:effectExtent l="0" t="0" r="9525" b="0"/>
+            <wp:docPr id="1" name="Imagem 1" descr="C:\Users\Aluno\Desktop\Capturar.PNG"/>
             <wp:cNvGraphicFramePr>
               <a:graphicFrameLocks xmlns:a="http://schemas.openxmlformats.org/drawingml/2006/main" noChangeAspect="1"/>
             </wp:cNvGraphicFramePr>
@@ -34667,7 +34685,7 @@
               <a:graphicData uri="http://schemas.openxmlformats.org/drawingml/2006/picture">
                 <pic:pic xmlns:pic="http://schemas.openxmlformats.org/drawingml/2006/picture">
                   <pic:nvPicPr>
-                    <pic:cNvPr id="0" name="Picture 1"/>
+                    <pic:cNvPr id="0" name="Picture 1" descr="C:\Users\Aluno\Desktop\Capturar.PNG"/>
                     <pic:cNvPicPr>
                       <a:picLocks noChangeAspect="1" noChangeArrowheads="1"/>
                     </pic:cNvPicPr>
@@ -34688,7 +34706,7 @@
                   <pic:spPr bwMode="auto">
                     <a:xfrm>
                       <a:off x="0" y="0"/>
-                      <a:ext cx="5753100" cy="5876925"/>
+                      <a:ext cx="5762625" cy="5924550"/>
                     </a:xfrm>
                     <a:prstGeom prst="rect">
                       <a:avLst/>
@@ -34875,6 +34893,7 @@
       <w:r>
         <w:rPr>
           <w:rFonts w:ascii="Arial" w:hAnsi="Arial" w:cs="Arial"/>
+          <w:color w:val="538135" w:themeColor="accent6" w:themeShade="BF"/>
           <w:sz w:val="24"/>
         </w:rPr>
         <w:t>Caso de uso descritivo 001</w:t>
@@ -35436,6 +35455,7 @@
       <w:r>
         <w:rPr>
           <w:rFonts w:ascii="Arial" w:hAnsi="Arial" w:cs="Arial"/>
+          <w:color w:val="538135" w:themeColor="accent6" w:themeShade="BF"/>
           <w:sz w:val="24"/>
         </w:rPr>
         <w:t>Caso de uso descritivo 002</w:t>
@@ -36061,7 +36081,6 @@
       <w:pPr>
         <w:rPr>
           <w:rFonts w:ascii="Arial" w:hAnsi="Arial" w:cs="Arial"/>
-          <w:color w:val="008000"/>
           <w:sz w:val="24"/>
         </w:rPr>
       </w:pPr>
@@ -36069,7 +36088,6 @@
         <w:rPr>
           <w:rFonts w:ascii="Arial" w:hAnsi="Arial" w:cs="Arial"/>
           <w:b/>
-          <w:color w:val="008000"/>
           <w:sz w:val="24"/>
         </w:rPr>
         <w:t xml:space="preserve">Identificador: </w:t>
@@ -36077,7 +36095,7 @@
       <w:r>
         <w:rPr>
           <w:rFonts w:ascii="Arial" w:hAnsi="Arial" w:cs="Arial"/>
-          <w:color w:val="008000"/>
+          <w:color w:val="538135" w:themeColor="accent6" w:themeShade="BF"/>
           <w:sz w:val="24"/>
         </w:rPr>
         <w:t>Caso de uso descritivo 003</w:t>
@@ -36087,7 +36105,6 @@
       <w:pPr>
         <w:rPr>
           <w:rFonts w:ascii="Arial" w:hAnsi="Arial" w:cs="Arial"/>
-          <w:color w:val="008000"/>
           <w:sz w:val="24"/>
         </w:rPr>
       </w:pPr>
@@ -36095,7 +36112,6 @@
         <w:rPr>
           <w:rFonts w:ascii="Arial" w:hAnsi="Arial" w:cs="Arial"/>
           <w:b/>
-          <w:color w:val="008000"/>
           <w:sz w:val="24"/>
         </w:rPr>
         <w:t xml:space="preserve">Nome: </w:t>
@@ -36103,7 +36119,6 @@
       <w:r>
         <w:rPr>
           <w:rFonts w:ascii="Arial" w:hAnsi="Arial" w:cs="Arial"/>
-          <w:color w:val="008000"/>
           <w:sz w:val="24"/>
         </w:rPr>
         <w:t>Responder dúvidas</w:t>
@@ -36113,7 +36128,6 @@
       <w:pPr>
         <w:rPr>
           <w:rFonts w:ascii="Arial" w:hAnsi="Arial" w:cs="Arial"/>
-          <w:color w:val="008000"/>
           <w:sz w:val="24"/>
         </w:rPr>
       </w:pPr>
@@ -36121,7 +36135,6 @@
         <w:rPr>
           <w:rFonts w:ascii="Arial" w:hAnsi="Arial" w:cs="Arial"/>
           <w:b/>
-          <w:color w:val="008000"/>
           <w:sz w:val="24"/>
         </w:rPr>
         <w:t xml:space="preserve">Ator principal: </w:t>
@@ -36129,7 +36142,6 @@
       <w:r>
         <w:rPr>
           <w:rFonts w:ascii="Arial" w:hAnsi="Arial" w:cs="Arial"/>
-          <w:color w:val="008000"/>
           <w:sz w:val="24"/>
         </w:rPr>
         <w:t>Especialista</w:t>
@@ -36139,7 +36151,6 @@
       <w:pPr>
         <w:rPr>
           <w:rFonts w:ascii="Arial" w:hAnsi="Arial" w:cs="Arial"/>
-          <w:color w:val="008000"/>
           <w:sz w:val="24"/>
         </w:rPr>
       </w:pPr>
@@ -36147,7 +36158,6 @@
         <w:rPr>
           <w:rFonts w:ascii="Arial" w:hAnsi="Arial" w:cs="Arial"/>
           <w:b/>
-          <w:color w:val="008000"/>
           <w:sz w:val="24"/>
         </w:rPr>
         <w:t xml:space="preserve">Resumo: </w:t>
@@ -36155,7 +36165,6 @@
       <w:r>
         <w:rPr>
           <w:rFonts w:ascii="Arial" w:hAnsi="Arial" w:cs="Arial"/>
-          <w:color w:val="008000"/>
           <w:sz w:val="24"/>
         </w:rPr>
         <w:t>Nessa função, o especialista poderá responder as dúvidas enviadas pelos usuários</w:t>
@@ -36165,7 +36174,6 @@
       <w:pPr>
         <w:rPr>
           <w:rFonts w:ascii="Arial" w:hAnsi="Arial" w:cs="Arial"/>
-          <w:color w:val="008000"/>
           <w:sz w:val="24"/>
         </w:rPr>
       </w:pPr>
@@ -36174,7 +36182,6 @@
         <w:rPr>
           <w:rFonts w:ascii="Arial" w:hAnsi="Arial" w:cs="Arial"/>
           <w:b/>
-          <w:color w:val="008000"/>
           <w:sz w:val="24"/>
         </w:rPr>
         <w:lastRenderedPageBreak/>
@@ -36185,7 +36192,6 @@
         <w:rPr>
           <w:rFonts w:ascii="Arial" w:hAnsi="Arial" w:cs="Arial"/>
           <w:b/>
-          <w:color w:val="008000"/>
           <w:sz w:val="24"/>
         </w:rPr>
         <w:t xml:space="preserve"> condições: </w:t>
@@ -36193,7 +36199,6 @@
       <w:r>
         <w:rPr>
           <w:rFonts w:ascii="Arial" w:hAnsi="Arial" w:cs="Arial"/>
-          <w:color w:val="008000"/>
           <w:sz w:val="24"/>
         </w:rPr>
         <w:t xml:space="preserve">Estar devidamente </w:t>
@@ -36202,7 +36207,6 @@
       <w:r>
         <w:rPr>
           <w:rFonts w:ascii="Arial" w:hAnsi="Arial" w:cs="Arial"/>
-          <w:color w:val="008000"/>
           <w:sz w:val="24"/>
         </w:rPr>
         <w:t>logado</w:t>
@@ -36211,7 +36215,6 @@
       <w:r>
         <w:rPr>
           <w:rFonts w:ascii="Arial" w:hAnsi="Arial" w:cs="Arial"/>
-          <w:color w:val="008000"/>
           <w:sz w:val="24"/>
         </w:rPr>
         <w:t xml:space="preserve"> no sistema</w:t>
@@ -36221,7 +36224,6 @@
       <w:pPr>
         <w:rPr>
           <w:rFonts w:ascii="Arial" w:hAnsi="Arial" w:cs="Arial"/>
-          <w:color w:val="008000"/>
           <w:sz w:val="24"/>
         </w:rPr>
       </w:pPr>
@@ -36229,7 +36231,6 @@
         <w:rPr>
           <w:rFonts w:ascii="Arial" w:hAnsi="Arial" w:cs="Arial"/>
           <w:b/>
-          <w:color w:val="008000"/>
           <w:sz w:val="24"/>
         </w:rPr>
         <w:t xml:space="preserve">Pós condições: </w:t>
@@ -36237,7 +36238,6 @@
       <w:r>
         <w:rPr>
           <w:rFonts w:ascii="Arial" w:hAnsi="Arial" w:cs="Arial"/>
-          <w:color w:val="008000"/>
           <w:sz w:val="24"/>
         </w:rPr>
         <w:t>Não se aplica</w:t>
@@ -36248,7 +36248,6 @@
         <w:rPr>
           <w:rFonts w:ascii="Arial" w:hAnsi="Arial" w:cs="Arial"/>
           <w:b/>
-          <w:color w:val="008000"/>
           <w:sz w:val="24"/>
         </w:rPr>
       </w:pPr>
@@ -36256,7 +36255,6 @@
         <w:rPr>
           <w:rFonts w:ascii="Arial" w:hAnsi="Arial" w:cs="Arial"/>
           <w:b/>
-          <w:color w:val="008000"/>
           <w:sz w:val="24"/>
         </w:rPr>
         <w:t>Fluxo básico:</w:t>
@@ -36368,7 +36366,28 @@
           <w:rFonts w:ascii="Arial" w:hAnsi="Arial" w:cs="Arial"/>
           <w:sz w:val="24"/>
         </w:rPr>
-        <w:t>Especialista clica no botão “Enviar”</w:t>
+        <w:t>Esp</w:t>
+      </w:r>
+      <w:r>
+        <w:rPr>
+          <w:rFonts w:ascii="Arial" w:hAnsi="Arial" w:cs="Arial"/>
+          <w:sz w:val="24"/>
+        </w:rPr>
+        <w:t>ecialista clica no botão “Entrar</w:t>
+      </w:r>
+      <w:r>
+        <w:rPr>
+          <w:rFonts w:ascii="Arial" w:hAnsi="Arial" w:cs="Arial"/>
+          <w:sz w:val="24"/>
+        </w:rPr>
+        <w:t>”</w:t>
+      </w:r>
+      <w:r>
+        <w:rPr>
+          <w:rFonts w:ascii="Arial" w:hAnsi="Arial" w:cs="Arial"/>
+          <w:sz w:val="24"/>
+        </w:rPr>
+        <w:t xml:space="preserve"> (FA002)</w:t>
       </w:r>
     </w:p>
     <w:p>
@@ -36384,11 +36403,2264 @@
           <w:sz w:val="24"/>
         </w:rPr>
       </w:pPr>
+      <w:r>
+        <w:rPr>
+          <w:rFonts w:ascii="Arial" w:hAnsi="Arial" w:cs="Arial"/>
+          <w:sz w:val="24"/>
+        </w:rPr>
+        <w:t>Sistema redireciona para o seu perfil</w:t>
+      </w:r>
+    </w:p>
+    <w:p>
+      <w:pPr>
+        <w:pStyle w:val="PargrafodaLista"/>
+        <w:numPr>
+          <w:ilvl w:val="0"/>
+          <w:numId w:val="15"/>
+        </w:numPr>
+        <w:rPr>
+          <w:rFonts w:ascii="Arial" w:hAnsi="Arial" w:cs="Arial"/>
+          <w:b/>
+          <w:sz w:val="24"/>
+        </w:rPr>
+      </w:pPr>
+      <w:r>
+        <w:rPr>
+          <w:rFonts w:ascii="Arial" w:hAnsi="Arial" w:cs="Arial"/>
+          <w:sz w:val="24"/>
+        </w:rPr>
+        <w:t>Especialista responde as dúvidas na área de chats</w:t>
+      </w:r>
+    </w:p>
+    <w:p>
+      <w:pPr>
+        <w:pStyle w:val="PargrafodaLista"/>
+        <w:numPr>
+          <w:ilvl w:val="0"/>
+          <w:numId w:val="15"/>
+        </w:numPr>
+        <w:rPr>
+          <w:rFonts w:ascii="Arial" w:hAnsi="Arial" w:cs="Arial"/>
+          <w:b/>
+          <w:sz w:val="24"/>
+        </w:rPr>
+      </w:pPr>
+      <w:r>
+        <w:rPr>
+          <w:rFonts w:ascii="Arial" w:hAnsi="Arial" w:cs="Arial"/>
+          <w:sz w:val="24"/>
+        </w:rPr>
+        <w:t>Especialista clica no botão “Enviar”</w:t>
+      </w:r>
+      <w:r>
+        <w:rPr>
+          <w:rFonts w:ascii="Arial" w:hAnsi="Arial" w:cs="Arial"/>
+          <w:sz w:val="24"/>
+        </w:rPr>
+        <w:t xml:space="preserve"> (FA001)</w:t>
+      </w:r>
+    </w:p>
+    <w:p>
+      <w:pPr>
+        <w:pStyle w:val="PargrafodaLista"/>
+        <w:numPr>
+          <w:ilvl w:val="0"/>
+          <w:numId w:val="15"/>
+        </w:numPr>
+        <w:rPr>
+          <w:rFonts w:ascii="Arial" w:hAnsi="Arial" w:cs="Arial"/>
+          <w:b/>
+          <w:sz w:val="24"/>
+        </w:rPr>
+      </w:pPr>
+      <w:r>
+        <w:rPr>
+          <w:rFonts w:ascii="Arial" w:hAnsi="Arial" w:cs="Arial"/>
+          <w:sz w:val="24"/>
+        </w:rPr>
+        <w:t xml:space="preserve">Sistema </w:t>
+      </w:r>
+      <w:r>
+        <w:rPr>
+          <w:rFonts w:ascii="Arial" w:hAnsi="Arial" w:cs="Arial"/>
+          <w:sz w:val="24"/>
+        </w:rPr>
+        <w:t>redireciona para a</w:t>
+      </w:r>
+      <w:r>
+        <w:rPr>
+          <w:rFonts w:ascii="Arial" w:hAnsi="Arial" w:cs="Arial"/>
+          <w:sz w:val="24"/>
+        </w:rPr>
+        <w:t xml:space="preserve"> área de perguntas</w:t>
+      </w:r>
+    </w:p>
+    <w:p>
+      <w:pPr>
+        <w:rPr>
+          <w:rFonts w:ascii="Arial" w:hAnsi="Arial" w:cs="Arial"/>
+          <w:b/>
+          <w:sz w:val="24"/>
+        </w:rPr>
+      </w:pPr>
+      <w:r>
+        <w:rPr>
+          <w:rFonts w:ascii="Arial" w:hAnsi="Arial" w:cs="Arial"/>
+          <w:b/>
+          <w:sz w:val="24"/>
+        </w:rPr>
+        <w:t>Restrições:</w:t>
+      </w:r>
+    </w:p>
+    <w:p>
+      <w:pPr>
+        <w:pStyle w:val="PargrafodaLista"/>
+        <w:numPr>
+          <w:ilvl w:val="0"/>
+          <w:numId w:val="16"/>
+        </w:numPr>
+        <w:rPr>
+          <w:rFonts w:ascii="Arial" w:hAnsi="Arial" w:cs="Arial"/>
+          <w:sz w:val="24"/>
+        </w:rPr>
+      </w:pPr>
+      <w:r>
+        <w:rPr>
+          <w:rFonts w:ascii="Arial" w:hAnsi="Arial" w:cs="Arial"/>
+          <w:sz w:val="24"/>
+        </w:rPr>
+        <w:t>O especialista só poderá responder as dúvidas que estão localizadas em seu perfil.</w:t>
+      </w:r>
+    </w:p>
+    <w:p>
+      <w:pPr>
+        <w:rPr>
+          <w:rFonts w:ascii="Arial" w:hAnsi="Arial" w:cs="Arial"/>
+          <w:b/>
+          <w:sz w:val="24"/>
+        </w:rPr>
+      </w:pPr>
+      <w:r>
+        <w:rPr>
+          <w:rFonts w:ascii="Arial" w:hAnsi="Arial" w:cs="Arial"/>
+          <w:b/>
+          <w:sz w:val="24"/>
+        </w:rPr>
+        <w:t>Regras</w:t>
+      </w:r>
+      <w:r>
+        <w:rPr>
+          <w:rFonts w:ascii="Arial" w:hAnsi="Arial" w:cs="Arial"/>
+          <w:b/>
+          <w:sz w:val="24"/>
+        </w:rPr>
+        <w:t xml:space="preserve"> de negócio: </w:t>
+      </w:r>
+    </w:p>
+    <w:p>
+      <w:pPr>
+        <w:pStyle w:val="PargrafodaLista"/>
+        <w:numPr>
+          <w:ilvl w:val="0"/>
+          <w:numId w:val="16"/>
+        </w:numPr>
+        <w:rPr>
+          <w:rFonts w:ascii="Arial" w:hAnsi="Arial" w:cs="Arial"/>
+          <w:sz w:val="24"/>
+        </w:rPr>
+      </w:pPr>
+      <w:r>
+        <w:rPr>
+          <w:rFonts w:ascii="Arial" w:hAnsi="Arial" w:cs="Arial"/>
+          <w:sz w:val="24"/>
+        </w:rPr>
+        <w:t>O</w:t>
+      </w:r>
+      <w:r>
+        <w:rPr>
+          <w:rFonts w:ascii="Arial" w:hAnsi="Arial" w:cs="Arial"/>
+          <w:sz w:val="24"/>
+        </w:rPr>
+        <w:t xml:space="preserve"> especialista só pode responder dúvidas se estiver </w:t>
+      </w:r>
+      <w:proofErr w:type="spellStart"/>
+      <w:r>
+        <w:rPr>
+          <w:rFonts w:ascii="Arial" w:hAnsi="Arial" w:cs="Arial"/>
+          <w:sz w:val="24"/>
+        </w:rPr>
+        <w:t>logado</w:t>
+      </w:r>
+      <w:proofErr w:type="spellEnd"/>
+      <w:r>
+        <w:rPr>
+          <w:rFonts w:ascii="Arial" w:hAnsi="Arial" w:cs="Arial"/>
+          <w:sz w:val="24"/>
+        </w:rPr>
+        <w:t xml:space="preserve"> no sistema.</w:t>
+      </w:r>
+    </w:p>
+    <w:p>
+      <w:pPr>
+        <w:pStyle w:val="PargrafodaLista"/>
+        <w:ind w:left="780"/>
+        <w:rPr>
+          <w:rFonts w:ascii="Arial" w:hAnsi="Arial" w:cs="Arial"/>
+          <w:sz w:val="24"/>
+        </w:rPr>
+      </w:pPr>
+    </w:p>
+    <w:p>
+      <w:pPr>
+        <w:rPr>
+          <w:rFonts w:ascii="Arial" w:hAnsi="Arial" w:cs="Arial"/>
+          <w:b/>
+          <w:sz w:val="24"/>
+        </w:rPr>
+      </w:pPr>
+      <w:r>
+        <w:rPr>
+          <w:rFonts w:ascii="Arial" w:hAnsi="Arial" w:cs="Arial"/>
+          <w:b/>
+          <w:sz w:val="24"/>
+        </w:rPr>
+        <w:t>Fluxo alternativo:</w:t>
+      </w:r>
+    </w:p>
+    <w:p>
+      <w:pPr>
+        <w:pStyle w:val="PargrafodaLista"/>
+        <w:numPr>
+          <w:ilvl w:val="0"/>
+          <w:numId w:val="16"/>
+        </w:numPr>
+        <w:rPr>
+          <w:rFonts w:ascii="Arial" w:hAnsi="Arial" w:cs="Arial"/>
+          <w:b/>
+          <w:sz w:val="24"/>
+        </w:rPr>
+      </w:pPr>
+      <w:r>
+        <w:rPr>
+          <w:rFonts w:ascii="Arial" w:hAnsi="Arial" w:cs="Arial"/>
+          <w:sz w:val="24"/>
+        </w:rPr>
+        <w:t>Especialista clica no botão “Enviar” (FA001)</w:t>
+      </w:r>
+    </w:p>
+    <w:p>
+      <w:pPr>
+        <w:pStyle w:val="PargrafodaLista"/>
+        <w:numPr>
+          <w:ilvl w:val="0"/>
+          <w:numId w:val="16"/>
+        </w:numPr>
+        <w:rPr>
+          <w:rFonts w:ascii="Arial" w:hAnsi="Arial" w:cs="Arial"/>
+          <w:b/>
+          <w:sz w:val="24"/>
+        </w:rPr>
+      </w:pPr>
+      <w:r>
+        <w:rPr>
+          <w:rFonts w:ascii="Arial" w:hAnsi="Arial" w:cs="Arial"/>
+          <w:sz w:val="24"/>
+        </w:rPr>
+        <w:t>Sistema retorna uma mensagem “Sua resposta não foi enviada, tente novamente”</w:t>
+      </w:r>
+    </w:p>
+    <w:p>
+      <w:pPr>
+        <w:rPr>
+          <w:rFonts w:ascii="Arial" w:hAnsi="Arial" w:cs="Arial"/>
+          <w:b/>
+          <w:sz w:val="24"/>
+        </w:rPr>
+      </w:pPr>
+    </w:p>
+    <w:p>
+      <w:pPr>
+        <w:pStyle w:val="PargrafodaLista"/>
+        <w:numPr>
+          <w:ilvl w:val="0"/>
+          <w:numId w:val="16"/>
+        </w:numPr>
+        <w:rPr>
+          <w:rFonts w:ascii="Arial" w:hAnsi="Arial" w:cs="Arial"/>
+          <w:b/>
+          <w:sz w:val="24"/>
+        </w:rPr>
+      </w:pPr>
+      <w:r>
+        <w:rPr>
+          <w:rFonts w:ascii="Arial" w:hAnsi="Arial" w:cs="Arial"/>
+          <w:sz w:val="24"/>
+        </w:rPr>
+        <w:t>Especialista clica no botão “Entrar”</w:t>
+      </w:r>
+      <w:r>
+        <w:rPr>
+          <w:rFonts w:ascii="Arial" w:hAnsi="Arial" w:cs="Arial"/>
+          <w:sz w:val="24"/>
+        </w:rPr>
+        <w:t xml:space="preserve"> </w:t>
+      </w:r>
+      <w:r>
+        <w:rPr>
+          <w:rFonts w:ascii="Arial" w:hAnsi="Arial" w:cs="Arial"/>
+          <w:sz w:val="24"/>
+        </w:rPr>
+        <w:t>(FA002)</w:t>
+      </w:r>
+    </w:p>
+    <w:p>
+      <w:pPr>
+        <w:pStyle w:val="PargrafodaLista"/>
+        <w:numPr>
+          <w:ilvl w:val="0"/>
+          <w:numId w:val="16"/>
+        </w:numPr>
+        <w:rPr>
+          <w:rFonts w:ascii="Arial" w:hAnsi="Arial" w:cs="Arial"/>
+          <w:b/>
+          <w:sz w:val="24"/>
+        </w:rPr>
+      </w:pPr>
+      <w:r>
+        <w:rPr>
+          <w:rFonts w:ascii="Arial" w:hAnsi="Arial" w:cs="Arial"/>
+          <w:sz w:val="24"/>
+        </w:rPr>
+        <w:t xml:space="preserve">Sistema retorna uma mensagem “Seu </w:t>
+      </w:r>
+      <w:proofErr w:type="spellStart"/>
+      <w:r>
+        <w:rPr>
+          <w:rFonts w:ascii="Arial" w:hAnsi="Arial" w:cs="Arial"/>
+          <w:sz w:val="24"/>
+        </w:rPr>
+        <w:t>login</w:t>
+      </w:r>
+      <w:proofErr w:type="spellEnd"/>
+      <w:r>
+        <w:rPr>
+          <w:rFonts w:ascii="Arial" w:hAnsi="Arial" w:cs="Arial"/>
+          <w:sz w:val="24"/>
+        </w:rPr>
+        <w:t xml:space="preserve"> não foi efetuado! Tente novamente”</w:t>
+      </w:r>
+    </w:p>
+    <w:p>
+      <w:pPr>
+        <w:rPr>
+          <w:rFonts w:ascii="Arial" w:hAnsi="Arial" w:cs="Arial"/>
+          <w:b/>
+          <w:sz w:val="24"/>
+        </w:rPr>
+      </w:pPr>
+    </w:p>
+    <w:p>
+      <w:pPr>
+        <w:rPr>
+          <w:rFonts w:ascii="Arial" w:hAnsi="Arial" w:cs="Arial"/>
+          <w:sz w:val="24"/>
+        </w:rPr>
+      </w:pPr>
+      <w:r>
+        <w:rPr>
+          <w:rFonts w:ascii="Arial" w:hAnsi="Arial" w:cs="Arial"/>
+          <w:b/>
+          <w:sz w:val="24"/>
+        </w:rPr>
+        <w:t xml:space="preserve">Identificador: </w:t>
+      </w:r>
+      <w:r>
+        <w:rPr>
+          <w:rFonts w:ascii="Arial" w:hAnsi="Arial" w:cs="Arial"/>
+          <w:color w:val="538135" w:themeColor="accent6" w:themeShade="BF"/>
+          <w:sz w:val="24"/>
+        </w:rPr>
+        <w:t>Caso de uso descritivo 004</w:t>
+      </w:r>
+    </w:p>
+    <w:p>
+      <w:pPr>
+        <w:rPr>
+          <w:rFonts w:ascii="Arial" w:hAnsi="Arial" w:cs="Arial"/>
+          <w:sz w:val="24"/>
+        </w:rPr>
+      </w:pPr>
+      <w:r>
+        <w:rPr>
+          <w:rFonts w:ascii="Arial" w:hAnsi="Arial" w:cs="Arial"/>
+          <w:b/>
+          <w:sz w:val="24"/>
+        </w:rPr>
+        <w:t>Nome:</w:t>
+      </w:r>
+      <w:r>
+        <w:rPr>
+          <w:rFonts w:ascii="Arial" w:hAnsi="Arial" w:cs="Arial"/>
+          <w:b/>
+          <w:sz w:val="24"/>
+        </w:rPr>
+        <w:t xml:space="preserve"> </w:t>
+      </w:r>
+      <w:r>
+        <w:rPr>
+          <w:rFonts w:ascii="Arial" w:hAnsi="Arial" w:cs="Arial"/>
+          <w:sz w:val="24"/>
+        </w:rPr>
+        <w:t>Manter publicação</w:t>
+      </w:r>
+    </w:p>
+    <w:p>
+      <w:pPr>
+        <w:rPr>
+          <w:rFonts w:ascii="Arial" w:hAnsi="Arial" w:cs="Arial"/>
+          <w:sz w:val="24"/>
+        </w:rPr>
+      </w:pPr>
+      <w:r>
+        <w:rPr>
+          <w:rFonts w:ascii="Arial" w:hAnsi="Arial" w:cs="Arial"/>
+          <w:b/>
+          <w:sz w:val="24"/>
+        </w:rPr>
+        <w:t>Ator principal:</w:t>
+      </w:r>
+      <w:r>
+        <w:rPr>
+          <w:rFonts w:ascii="Arial" w:hAnsi="Arial" w:cs="Arial"/>
+          <w:sz w:val="24"/>
+        </w:rPr>
+        <w:t xml:space="preserve"> Usuário </w:t>
+      </w:r>
+    </w:p>
+    <w:p>
+      <w:pPr>
+        <w:rPr>
+          <w:rFonts w:ascii="Arial" w:hAnsi="Arial" w:cs="Arial"/>
+          <w:sz w:val="24"/>
+        </w:rPr>
+      </w:pPr>
+      <w:r>
+        <w:rPr>
+          <w:rFonts w:ascii="Arial" w:hAnsi="Arial" w:cs="Arial"/>
+          <w:b/>
+          <w:sz w:val="24"/>
+        </w:rPr>
+        <w:t>Resumo:</w:t>
+      </w:r>
+      <w:r>
+        <w:rPr>
+          <w:rFonts w:ascii="Arial" w:hAnsi="Arial" w:cs="Arial"/>
+          <w:b/>
+          <w:sz w:val="24"/>
+        </w:rPr>
+        <w:t xml:space="preserve"> </w:t>
+      </w:r>
+      <w:r>
+        <w:rPr>
+          <w:rFonts w:ascii="Arial" w:hAnsi="Arial" w:cs="Arial"/>
+          <w:sz w:val="24"/>
+        </w:rPr>
+        <w:t xml:space="preserve">Nessa função, o usuário poderá compartilhar, curtir publicações </w:t>
+      </w:r>
+      <w:r>
+        <w:rPr>
+          <w:rFonts w:ascii="Arial" w:hAnsi="Arial" w:cs="Arial"/>
+          <w:sz w:val="24"/>
+        </w:rPr>
+        <w:t>e realizar</w:t>
+      </w:r>
+      <w:r>
+        <w:rPr>
+          <w:rFonts w:ascii="Arial" w:hAnsi="Arial" w:cs="Arial"/>
+          <w:sz w:val="24"/>
+        </w:rPr>
+        <w:t xml:space="preserve"> comentários.</w:t>
+      </w:r>
+    </w:p>
+    <w:p>
+      <w:pPr>
+        <w:rPr>
+          <w:rFonts w:ascii="Arial" w:hAnsi="Arial" w:cs="Arial"/>
+          <w:sz w:val="24"/>
+        </w:rPr>
+      </w:pPr>
+      <w:proofErr w:type="spellStart"/>
+      <w:r>
+        <w:rPr>
+          <w:rFonts w:ascii="Arial" w:hAnsi="Arial" w:cs="Arial"/>
+          <w:b/>
+          <w:sz w:val="24"/>
+        </w:rPr>
+        <w:t>Pré</w:t>
+      </w:r>
+      <w:proofErr w:type="spellEnd"/>
+      <w:r>
+        <w:rPr>
+          <w:rFonts w:ascii="Arial" w:hAnsi="Arial" w:cs="Arial"/>
+          <w:b/>
+          <w:sz w:val="24"/>
+        </w:rPr>
+        <w:t xml:space="preserve"> condições:</w:t>
+      </w:r>
+      <w:r>
+        <w:rPr>
+          <w:rFonts w:ascii="Arial" w:hAnsi="Arial" w:cs="Arial"/>
+          <w:b/>
+          <w:sz w:val="24"/>
+        </w:rPr>
+        <w:t xml:space="preserve"> </w:t>
+      </w:r>
+      <w:r>
+        <w:rPr>
+          <w:rFonts w:ascii="Arial" w:hAnsi="Arial" w:cs="Arial"/>
+          <w:sz w:val="24"/>
+        </w:rPr>
+        <w:t xml:space="preserve">Para que a função possa ser concluída com êxito, o usuário deverá estar </w:t>
+      </w:r>
+      <w:proofErr w:type="spellStart"/>
+      <w:r>
+        <w:rPr>
+          <w:rFonts w:ascii="Arial" w:hAnsi="Arial" w:cs="Arial"/>
+          <w:sz w:val="24"/>
+        </w:rPr>
+        <w:t>logado</w:t>
+      </w:r>
+      <w:proofErr w:type="spellEnd"/>
+      <w:r>
+        <w:rPr>
+          <w:rFonts w:ascii="Arial" w:hAnsi="Arial" w:cs="Arial"/>
+          <w:sz w:val="24"/>
+        </w:rPr>
+        <w:t xml:space="preserve"> no sistema</w:t>
+      </w:r>
+    </w:p>
+    <w:p>
+      <w:pPr>
+        <w:rPr>
+          <w:rFonts w:ascii="Arial" w:hAnsi="Arial" w:cs="Arial"/>
+          <w:sz w:val="24"/>
+        </w:rPr>
+      </w:pPr>
+      <w:r>
+        <w:rPr>
+          <w:rFonts w:ascii="Arial" w:hAnsi="Arial" w:cs="Arial"/>
+          <w:b/>
+          <w:sz w:val="24"/>
+        </w:rPr>
+        <w:t>Pós condições:</w:t>
+      </w:r>
+      <w:r>
+        <w:rPr>
+          <w:rFonts w:ascii="Arial" w:hAnsi="Arial" w:cs="Arial"/>
+          <w:b/>
+          <w:sz w:val="24"/>
+        </w:rPr>
+        <w:t xml:space="preserve"> </w:t>
+      </w:r>
+      <w:r>
+        <w:rPr>
+          <w:rFonts w:ascii="Arial" w:hAnsi="Arial" w:cs="Arial"/>
+          <w:sz w:val="24"/>
+        </w:rPr>
+        <w:t xml:space="preserve">Após </w:t>
+      </w:r>
+      <w:r>
+        <w:rPr>
+          <w:rFonts w:ascii="Arial" w:hAnsi="Arial" w:cs="Arial"/>
+          <w:sz w:val="24"/>
+        </w:rPr>
+        <w:t>a realização de um comentário ou compartilhamento</w:t>
+      </w:r>
+      <w:r>
+        <w:rPr>
+          <w:rFonts w:ascii="Arial" w:hAnsi="Arial" w:cs="Arial"/>
+          <w:sz w:val="24"/>
+        </w:rPr>
+        <w:t xml:space="preserve">, </w:t>
+      </w:r>
+      <w:r>
+        <w:rPr>
+          <w:rFonts w:ascii="Arial" w:hAnsi="Arial" w:cs="Arial"/>
+          <w:sz w:val="24"/>
+        </w:rPr>
+        <w:t>o sis</w:t>
+      </w:r>
+      <w:r>
+        <w:rPr>
+          <w:rFonts w:ascii="Arial" w:hAnsi="Arial" w:cs="Arial"/>
+          <w:sz w:val="24"/>
+        </w:rPr>
+        <w:t>tema irá retornar uma mensagem</w:t>
+      </w:r>
+    </w:p>
+    <w:p>
+      <w:pPr>
+        <w:rPr>
+          <w:rFonts w:ascii="Arial" w:hAnsi="Arial" w:cs="Arial"/>
+          <w:b/>
+          <w:sz w:val="24"/>
+        </w:rPr>
+      </w:pPr>
+      <w:r>
+        <w:rPr>
+          <w:rFonts w:ascii="Arial" w:hAnsi="Arial" w:cs="Arial"/>
+          <w:b/>
+          <w:sz w:val="24"/>
+        </w:rPr>
+        <w:lastRenderedPageBreak/>
+        <w:t>Fluxo básico:</w:t>
+      </w:r>
+    </w:p>
+    <w:p>
+      <w:pPr>
+        <w:pStyle w:val="PargrafodaLista"/>
+        <w:numPr>
+          <w:ilvl w:val="0"/>
+          <w:numId w:val="17"/>
+        </w:numPr>
+        <w:rPr>
+          <w:rFonts w:ascii="Arial" w:hAnsi="Arial" w:cs="Arial"/>
+          <w:b/>
+          <w:sz w:val="24"/>
+        </w:rPr>
+      </w:pPr>
+      <w:r>
+        <w:rPr>
+          <w:rFonts w:ascii="Arial" w:hAnsi="Arial" w:cs="Arial"/>
+          <w:sz w:val="24"/>
+        </w:rPr>
+        <w:t>Usuário clica na aba “Notícias”</w:t>
+      </w:r>
+      <w:r>
+        <w:rPr>
+          <w:rFonts w:ascii="Arial" w:hAnsi="Arial" w:cs="Arial"/>
+          <w:sz w:val="24"/>
+        </w:rPr>
+        <w:t xml:space="preserve"> (FB001)</w:t>
+      </w:r>
+    </w:p>
+    <w:p>
+      <w:pPr>
+        <w:pStyle w:val="PargrafodaLista"/>
+        <w:numPr>
+          <w:ilvl w:val="0"/>
+          <w:numId w:val="17"/>
+        </w:numPr>
+        <w:rPr>
+          <w:rFonts w:ascii="Arial" w:hAnsi="Arial" w:cs="Arial"/>
+          <w:b/>
+          <w:sz w:val="24"/>
+        </w:rPr>
+      </w:pPr>
+      <w:r>
+        <w:rPr>
+          <w:rFonts w:ascii="Arial" w:hAnsi="Arial" w:cs="Arial"/>
+          <w:sz w:val="24"/>
+        </w:rPr>
+        <w:t>Sistema redireciona para página “Notícias”</w:t>
+      </w:r>
+    </w:p>
+    <w:p>
+      <w:pPr>
+        <w:pStyle w:val="PargrafodaLista"/>
+        <w:numPr>
+          <w:ilvl w:val="0"/>
+          <w:numId w:val="17"/>
+        </w:numPr>
+        <w:rPr>
+          <w:rFonts w:ascii="Arial" w:hAnsi="Arial" w:cs="Arial"/>
+          <w:b/>
+          <w:sz w:val="24"/>
+        </w:rPr>
+      </w:pPr>
+      <w:r>
+        <w:rPr>
+          <w:rFonts w:ascii="Arial" w:hAnsi="Arial" w:cs="Arial"/>
+          <w:sz w:val="24"/>
+        </w:rPr>
+        <w:t>Usuário escolhe a publicação que quer compartilhar</w:t>
+      </w:r>
+    </w:p>
+    <w:p>
+      <w:pPr>
+        <w:pStyle w:val="PargrafodaLista"/>
+        <w:numPr>
+          <w:ilvl w:val="0"/>
+          <w:numId w:val="17"/>
+        </w:numPr>
+        <w:rPr>
+          <w:rFonts w:ascii="Arial" w:hAnsi="Arial" w:cs="Arial"/>
+          <w:b/>
+          <w:sz w:val="24"/>
+        </w:rPr>
+      </w:pPr>
+      <w:r>
+        <w:rPr>
+          <w:rFonts w:ascii="Arial" w:hAnsi="Arial" w:cs="Arial"/>
+          <w:sz w:val="24"/>
+        </w:rPr>
+        <w:t>Usuário clica no botão “Compartilhar”</w:t>
+      </w:r>
+      <w:r>
+        <w:rPr>
+          <w:rFonts w:ascii="Arial" w:hAnsi="Arial" w:cs="Arial"/>
+          <w:sz w:val="24"/>
+        </w:rPr>
+        <w:t xml:space="preserve"> (FA001)</w:t>
+      </w:r>
+    </w:p>
+    <w:p>
+      <w:pPr>
+        <w:pStyle w:val="PargrafodaLista"/>
+        <w:numPr>
+          <w:ilvl w:val="0"/>
+          <w:numId w:val="17"/>
+        </w:numPr>
+        <w:rPr>
+          <w:rFonts w:ascii="Arial" w:hAnsi="Arial" w:cs="Arial"/>
+          <w:b/>
+          <w:sz w:val="24"/>
+        </w:rPr>
+      </w:pPr>
+      <w:r>
+        <w:rPr>
+          <w:rFonts w:ascii="Arial" w:hAnsi="Arial" w:cs="Arial"/>
+          <w:sz w:val="24"/>
+        </w:rPr>
+        <w:t>Sistema retorna uma mensagem “Publicação compartilhada com sucesso! ”</w:t>
+      </w:r>
+    </w:p>
+    <w:p>
+      <w:pPr>
+        <w:rPr>
+          <w:rFonts w:ascii="Arial" w:hAnsi="Arial" w:cs="Arial"/>
+          <w:b/>
+          <w:sz w:val="24"/>
+        </w:rPr>
+      </w:pPr>
+    </w:p>
+    <w:p>
+      <w:pPr>
+        <w:pStyle w:val="PargrafodaLista"/>
+        <w:rPr>
+          <w:rFonts w:ascii="Arial" w:hAnsi="Arial" w:cs="Arial"/>
+          <w:b/>
+          <w:sz w:val="24"/>
+        </w:rPr>
+      </w:pPr>
+    </w:p>
+    <w:p>
+      <w:pPr>
+        <w:pStyle w:val="PargrafodaLista"/>
+        <w:rPr>
+          <w:rFonts w:ascii="Arial" w:hAnsi="Arial" w:cs="Arial"/>
+          <w:sz w:val="24"/>
+        </w:rPr>
+      </w:pPr>
+    </w:p>
+    <w:p>
+      <w:pPr>
+        <w:pStyle w:val="PargrafodaLista"/>
+        <w:rPr>
+          <w:rFonts w:ascii="Arial" w:hAnsi="Arial" w:cs="Arial"/>
+          <w:b/>
+          <w:sz w:val="24"/>
+        </w:rPr>
+      </w:pPr>
+    </w:p>
+    <w:p>
+      <w:pPr>
+        <w:pStyle w:val="PargrafodaLista"/>
+        <w:numPr>
+          <w:ilvl w:val="0"/>
+          <w:numId w:val="17"/>
+        </w:numPr>
+        <w:rPr>
+          <w:rFonts w:ascii="Arial" w:hAnsi="Arial" w:cs="Arial"/>
+          <w:b/>
+          <w:sz w:val="24"/>
+        </w:rPr>
+      </w:pPr>
+      <w:r>
+        <w:rPr>
+          <w:rFonts w:ascii="Arial" w:hAnsi="Arial" w:cs="Arial"/>
+          <w:sz w:val="24"/>
+        </w:rPr>
+        <w:t>Usuário clica na aba “Notícias” (FB002)</w:t>
+      </w:r>
+    </w:p>
+    <w:p>
+      <w:pPr>
+        <w:pStyle w:val="PargrafodaLista"/>
+        <w:numPr>
+          <w:ilvl w:val="0"/>
+          <w:numId w:val="17"/>
+        </w:numPr>
+        <w:rPr>
+          <w:rFonts w:ascii="Arial" w:hAnsi="Arial" w:cs="Arial"/>
+          <w:b/>
+          <w:sz w:val="24"/>
+        </w:rPr>
+      </w:pPr>
+      <w:r>
+        <w:rPr>
+          <w:rFonts w:ascii="Arial" w:hAnsi="Arial" w:cs="Arial"/>
+          <w:sz w:val="24"/>
+        </w:rPr>
+        <w:t>Sistema redireciona para página “Notícias”</w:t>
+      </w:r>
+    </w:p>
+    <w:p>
+      <w:pPr>
+        <w:pStyle w:val="PargrafodaLista"/>
+        <w:numPr>
+          <w:ilvl w:val="0"/>
+          <w:numId w:val="17"/>
+        </w:numPr>
+        <w:rPr>
+          <w:rFonts w:ascii="Arial" w:hAnsi="Arial" w:cs="Arial"/>
+          <w:b/>
+          <w:sz w:val="24"/>
+        </w:rPr>
+      </w:pPr>
+      <w:r>
+        <w:rPr>
+          <w:rFonts w:ascii="Arial" w:hAnsi="Arial" w:cs="Arial"/>
+          <w:sz w:val="24"/>
+        </w:rPr>
+        <w:t xml:space="preserve">Usuário escolhe a publicação que o agradar </w:t>
+      </w:r>
+    </w:p>
+    <w:p>
+      <w:pPr>
+        <w:pStyle w:val="PargrafodaLista"/>
+        <w:numPr>
+          <w:ilvl w:val="0"/>
+          <w:numId w:val="17"/>
+        </w:numPr>
+        <w:rPr>
+          <w:rFonts w:ascii="Arial" w:hAnsi="Arial" w:cs="Arial"/>
+          <w:b/>
+          <w:sz w:val="24"/>
+        </w:rPr>
+      </w:pPr>
+      <w:r>
+        <w:rPr>
+          <w:rFonts w:ascii="Arial" w:hAnsi="Arial" w:cs="Arial"/>
+          <w:sz w:val="24"/>
+        </w:rPr>
+        <w:t>Usuário clica no botão “Curtir”</w:t>
+      </w:r>
+      <w:r>
+        <w:rPr>
+          <w:rFonts w:ascii="Arial" w:hAnsi="Arial" w:cs="Arial"/>
+          <w:sz w:val="24"/>
+        </w:rPr>
+        <w:t xml:space="preserve"> (FA002)</w:t>
+      </w:r>
+    </w:p>
+    <w:p>
+      <w:pPr>
+        <w:pStyle w:val="PargrafodaLista"/>
+        <w:numPr>
+          <w:ilvl w:val="0"/>
+          <w:numId w:val="17"/>
+        </w:numPr>
+        <w:rPr>
+          <w:rFonts w:ascii="Arial" w:hAnsi="Arial" w:cs="Arial"/>
+          <w:b/>
+          <w:sz w:val="24"/>
+        </w:rPr>
+      </w:pPr>
+      <w:r>
+        <w:rPr>
+          <w:rFonts w:ascii="Arial" w:hAnsi="Arial" w:cs="Arial"/>
+          <w:sz w:val="24"/>
+        </w:rPr>
+        <w:t>Sistema retorna “”</w:t>
+      </w:r>
+    </w:p>
+    <w:p>
+      <w:pPr>
+        <w:rPr>
+          <w:rFonts w:ascii="Arial" w:hAnsi="Arial" w:cs="Arial"/>
+          <w:b/>
+          <w:sz w:val="24"/>
+        </w:rPr>
+      </w:pPr>
+    </w:p>
+    <w:p>
+      <w:pPr>
+        <w:rPr>
+          <w:rFonts w:ascii="Arial" w:hAnsi="Arial" w:cs="Arial"/>
+          <w:b/>
+          <w:sz w:val="24"/>
+        </w:rPr>
+      </w:pPr>
+    </w:p>
+    <w:p>
+      <w:pPr>
+        <w:pStyle w:val="PargrafodaLista"/>
+        <w:numPr>
+          <w:ilvl w:val="0"/>
+          <w:numId w:val="17"/>
+        </w:numPr>
+        <w:rPr>
+          <w:rFonts w:ascii="Arial" w:hAnsi="Arial" w:cs="Arial"/>
+          <w:b/>
+          <w:sz w:val="24"/>
+        </w:rPr>
+      </w:pPr>
+      <w:r>
+        <w:rPr>
+          <w:rFonts w:ascii="Arial" w:hAnsi="Arial" w:cs="Arial"/>
+          <w:sz w:val="24"/>
+        </w:rPr>
+        <w:t>Usuário clica na aba “Notícias” (FB003)</w:t>
+      </w:r>
+    </w:p>
+    <w:p>
+      <w:pPr>
+        <w:pStyle w:val="PargrafodaLista"/>
+        <w:numPr>
+          <w:ilvl w:val="0"/>
+          <w:numId w:val="17"/>
+        </w:numPr>
+        <w:rPr>
+          <w:rFonts w:ascii="Arial" w:hAnsi="Arial" w:cs="Arial"/>
+          <w:b/>
+          <w:sz w:val="24"/>
+        </w:rPr>
+      </w:pPr>
+      <w:r>
+        <w:rPr>
+          <w:rFonts w:ascii="Arial" w:hAnsi="Arial" w:cs="Arial"/>
+          <w:sz w:val="24"/>
+        </w:rPr>
+        <w:t>Sistema redireciona para página “Notícias”</w:t>
+      </w:r>
+    </w:p>
+    <w:p>
+      <w:pPr>
+        <w:pStyle w:val="PargrafodaLista"/>
+        <w:numPr>
+          <w:ilvl w:val="0"/>
+          <w:numId w:val="17"/>
+        </w:numPr>
+        <w:rPr>
+          <w:rFonts w:ascii="Arial" w:hAnsi="Arial" w:cs="Arial"/>
+          <w:b/>
+          <w:sz w:val="24"/>
+        </w:rPr>
+      </w:pPr>
+      <w:r>
+        <w:rPr>
+          <w:rFonts w:ascii="Arial" w:hAnsi="Arial" w:cs="Arial"/>
+          <w:sz w:val="24"/>
+        </w:rPr>
+        <w:t xml:space="preserve">Usuário vai até a área de comentários e escreve seu comentário </w:t>
+      </w:r>
+    </w:p>
+    <w:p>
+      <w:pPr>
+        <w:pStyle w:val="PargrafodaLista"/>
+        <w:numPr>
+          <w:ilvl w:val="0"/>
+          <w:numId w:val="17"/>
+        </w:numPr>
+        <w:rPr>
+          <w:rFonts w:ascii="Arial" w:hAnsi="Arial" w:cs="Arial"/>
+          <w:b/>
+          <w:sz w:val="24"/>
+        </w:rPr>
+      </w:pPr>
+      <w:r>
+        <w:rPr>
+          <w:rFonts w:ascii="Arial" w:hAnsi="Arial" w:cs="Arial"/>
+          <w:sz w:val="24"/>
+        </w:rPr>
+        <w:t>Usuário clica no botão “Enviar”</w:t>
+      </w:r>
+      <w:r>
+        <w:rPr>
+          <w:rFonts w:ascii="Arial" w:hAnsi="Arial" w:cs="Arial"/>
+          <w:sz w:val="24"/>
+        </w:rPr>
+        <w:t xml:space="preserve"> (FA003)</w:t>
+      </w:r>
+    </w:p>
+    <w:p>
+      <w:pPr>
+        <w:pStyle w:val="PargrafodaLista"/>
+        <w:numPr>
+          <w:ilvl w:val="0"/>
+          <w:numId w:val="17"/>
+        </w:numPr>
+        <w:rPr>
+          <w:rFonts w:ascii="Arial" w:hAnsi="Arial" w:cs="Arial"/>
+          <w:b/>
+          <w:sz w:val="24"/>
+        </w:rPr>
+      </w:pPr>
+      <w:r>
+        <w:rPr>
+          <w:rFonts w:ascii="Arial" w:hAnsi="Arial" w:cs="Arial"/>
+          <w:sz w:val="24"/>
+        </w:rPr>
+        <w:t>Sistema retorna uma mensagem “Seu comentário foi realizado com sucesso”</w:t>
+      </w:r>
+    </w:p>
+    <w:p>
+      <w:pPr>
+        <w:pStyle w:val="PargrafodaLista"/>
+        <w:rPr>
+          <w:rFonts w:ascii="Arial" w:hAnsi="Arial" w:cs="Arial"/>
+          <w:b/>
+          <w:sz w:val="24"/>
+        </w:rPr>
+      </w:pPr>
+    </w:p>
+    <w:p>
+      <w:pPr>
+        <w:pStyle w:val="PargrafodaLista"/>
+        <w:rPr>
+          <w:rFonts w:ascii="Arial" w:hAnsi="Arial" w:cs="Arial"/>
+          <w:b/>
+          <w:sz w:val="24"/>
+        </w:rPr>
+      </w:pPr>
+    </w:p>
+    <w:p>
+      <w:pPr>
+        <w:rPr>
+          <w:rFonts w:ascii="Arial" w:hAnsi="Arial" w:cs="Arial"/>
+          <w:b/>
+          <w:sz w:val="24"/>
+        </w:rPr>
+      </w:pPr>
+    </w:p>
+    <w:p>
+      <w:pPr>
+        <w:rPr>
+          <w:rFonts w:ascii="Arial" w:hAnsi="Arial" w:cs="Arial"/>
+          <w:b/>
+          <w:sz w:val="24"/>
+        </w:rPr>
+      </w:pPr>
+      <w:r>
+        <w:rPr>
+          <w:rFonts w:ascii="Arial" w:hAnsi="Arial" w:cs="Arial"/>
+          <w:b/>
+          <w:sz w:val="24"/>
+        </w:rPr>
+        <w:t>Restrições:</w:t>
+      </w:r>
+      <w:r>
+        <w:rPr>
+          <w:rFonts w:ascii="Arial" w:hAnsi="Arial" w:cs="Arial"/>
+          <w:b/>
+          <w:sz w:val="24"/>
+        </w:rPr>
+        <w:t xml:space="preserve"> </w:t>
+      </w:r>
+    </w:p>
+    <w:p>
+      <w:pPr>
+        <w:pStyle w:val="PargrafodaLista"/>
+        <w:numPr>
+          <w:ilvl w:val="0"/>
+          <w:numId w:val="18"/>
+        </w:numPr>
+        <w:rPr>
+          <w:rFonts w:ascii="Arial" w:hAnsi="Arial" w:cs="Arial"/>
+          <w:sz w:val="24"/>
+        </w:rPr>
+      </w:pPr>
+      <w:r>
+        <w:rPr>
+          <w:rFonts w:ascii="Arial" w:hAnsi="Arial" w:cs="Arial"/>
+          <w:sz w:val="24"/>
+        </w:rPr>
+        <w:t>O usuário só poderá fazer essas ações se a publicação for existente.</w:t>
+      </w:r>
+    </w:p>
+    <w:p>
+      <w:pPr>
+        <w:rPr>
+          <w:rFonts w:ascii="Arial" w:hAnsi="Arial" w:cs="Arial"/>
+          <w:b/>
+          <w:sz w:val="24"/>
+        </w:rPr>
+      </w:pPr>
+      <w:r>
+        <w:rPr>
+          <w:rFonts w:ascii="Arial" w:hAnsi="Arial" w:cs="Arial"/>
+          <w:b/>
+          <w:sz w:val="24"/>
+        </w:rPr>
+        <w:t>Regras de negócio:</w:t>
+      </w:r>
+    </w:p>
+    <w:p>
+      <w:pPr>
+        <w:pStyle w:val="PargrafodaLista"/>
+        <w:numPr>
+          <w:ilvl w:val="0"/>
+          <w:numId w:val="18"/>
+        </w:numPr>
+        <w:rPr>
+          <w:rFonts w:ascii="Arial" w:hAnsi="Arial" w:cs="Arial"/>
+          <w:b/>
+          <w:sz w:val="24"/>
+        </w:rPr>
+      </w:pPr>
+      <w:r>
+        <w:rPr>
+          <w:rFonts w:ascii="Arial" w:hAnsi="Arial" w:cs="Arial"/>
+          <w:sz w:val="24"/>
+        </w:rPr>
+        <w:t xml:space="preserve">Só poderão </w:t>
+      </w:r>
+      <w:r>
+        <w:rPr>
+          <w:rFonts w:ascii="Arial" w:hAnsi="Arial" w:cs="Arial"/>
+          <w:sz w:val="24"/>
+        </w:rPr>
+        <w:t xml:space="preserve">fazer essas ações usuários que estejam corretamente </w:t>
+      </w:r>
+      <w:proofErr w:type="spellStart"/>
+      <w:r>
+        <w:rPr>
+          <w:rFonts w:ascii="Arial" w:hAnsi="Arial" w:cs="Arial"/>
+          <w:sz w:val="24"/>
+        </w:rPr>
+        <w:t>logados</w:t>
+      </w:r>
+      <w:proofErr w:type="spellEnd"/>
+      <w:r>
+        <w:rPr>
+          <w:rFonts w:ascii="Arial" w:hAnsi="Arial" w:cs="Arial"/>
+          <w:sz w:val="24"/>
+        </w:rPr>
+        <w:t xml:space="preserve"> no sistema.</w:t>
+      </w:r>
+    </w:p>
+    <w:p>
+      <w:pPr>
+        <w:pStyle w:val="PargrafodaLista"/>
+        <w:rPr>
+          <w:rFonts w:ascii="Arial" w:hAnsi="Arial" w:cs="Arial"/>
+          <w:b/>
+          <w:sz w:val="24"/>
+        </w:rPr>
+      </w:pPr>
+    </w:p>
+    <w:p>
+      <w:pPr>
+        <w:rPr>
+          <w:rFonts w:ascii="Arial" w:hAnsi="Arial" w:cs="Arial"/>
+          <w:b/>
+          <w:sz w:val="24"/>
+        </w:rPr>
+      </w:pPr>
+      <w:r>
+        <w:rPr>
+          <w:rFonts w:ascii="Arial" w:hAnsi="Arial" w:cs="Arial"/>
+          <w:b/>
+          <w:sz w:val="24"/>
+        </w:rPr>
+        <w:t>Fluxo alternativo:</w:t>
+      </w:r>
+    </w:p>
+    <w:p>
+      <w:pPr>
+        <w:pStyle w:val="PargrafodaLista"/>
+        <w:numPr>
+          <w:ilvl w:val="0"/>
+          <w:numId w:val="18"/>
+        </w:numPr>
+        <w:rPr>
+          <w:rFonts w:ascii="Arial" w:hAnsi="Arial" w:cs="Arial"/>
+          <w:b/>
+          <w:sz w:val="24"/>
+        </w:rPr>
+      </w:pPr>
+      <w:r>
+        <w:rPr>
+          <w:rFonts w:ascii="Arial" w:hAnsi="Arial" w:cs="Arial"/>
+          <w:sz w:val="24"/>
+        </w:rPr>
+        <w:t>Usuário clica no botão “Compartilhar” (FA001)</w:t>
+      </w:r>
+    </w:p>
+    <w:p>
+      <w:pPr>
+        <w:pStyle w:val="PargrafodaLista"/>
+        <w:numPr>
+          <w:ilvl w:val="0"/>
+          <w:numId w:val="18"/>
+        </w:numPr>
+        <w:rPr>
+          <w:rFonts w:ascii="Arial" w:hAnsi="Arial" w:cs="Arial"/>
+          <w:b/>
+          <w:sz w:val="24"/>
+        </w:rPr>
+      </w:pPr>
+      <w:r>
+        <w:rPr>
+          <w:rFonts w:ascii="Arial" w:hAnsi="Arial" w:cs="Arial"/>
+          <w:sz w:val="24"/>
+        </w:rPr>
+        <w:t>Sistema retorna uma mensagem “Erro encontrado, tente novamente”</w:t>
+      </w:r>
+    </w:p>
+    <w:p>
+      <w:pPr>
+        <w:rPr>
+          <w:rFonts w:ascii="Arial" w:hAnsi="Arial" w:cs="Arial"/>
+          <w:b/>
+          <w:sz w:val="24"/>
+        </w:rPr>
+      </w:pPr>
+    </w:p>
+    <w:p>
+      <w:pPr>
+        <w:pStyle w:val="PargrafodaLista"/>
+        <w:numPr>
+          <w:ilvl w:val="0"/>
+          <w:numId w:val="18"/>
+        </w:numPr>
+        <w:rPr>
+          <w:rFonts w:ascii="Arial" w:hAnsi="Arial" w:cs="Arial"/>
+          <w:b/>
+          <w:sz w:val="24"/>
+        </w:rPr>
+      </w:pPr>
+      <w:r>
+        <w:rPr>
+          <w:rFonts w:ascii="Arial" w:hAnsi="Arial" w:cs="Arial"/>
+          <w:sz w:val="24"/>
+        </w:rPr>
+        <w:t>Usuário clica no botão “Curtir” (FA002)</w:t>
+      </w:r>
+    </w:p>
+    <w:p>
+      <w:pPr>
+        <w:pStyle w:val="PargrafodaLista"/>
+        <w:numPr>
+          <w:ilvl w:val="0"/>
+          <w:numId w:val="18"/>
+        </w:numPr>
+        <w:rPr>
+          <w:rFonts w:ascii="Arial" w:hAnsi="Arial" w:cs="Arial"/>
+          <w:b/>
+          <w:sz w:val="24"/>
+        </w:rPr>
+      </w:pPr>
+      <w:r>
+        <w:rPr>
+          <w:rFonts w:ascii="Arial" w:hAnsi="Arial" w:cs="Arial"/>
+          <w:sz w:val="24"/>
+        </w:rPr>
+        <w:t>Sistema retorna uma mensagem “</w:t>
+      </w:r>
+      <w:r>
+        <w:rPr>
+          <w:rFonts w:ascii="Arial" w:hAnsi="Arial" w:cs="Arial"/>
+          <w:sz w:val="24"/>
+        </w:rPr>
+        <w:t>Erro encontrado, tente novamente</w:t>
+      </w:r>
+      <w:r>
+        <w:rPr>
+          <w:rFonts w:ascii="Arial" w:hAnsi="Arial" w:cs="Arial"/>
+          <w:sz w:val="24"/>
+        </w:rPr>
+        <w:t>”</w:t>
+      </w:r>
+    </w:p>
+    <w:p>
+      <w:pPr>
+        <w:pStyle w:val="PargrafodaLista"/>
+        <w:numPr>
+          <w:ilvl w:val="0"/>
+          <w:numId w:val="18"/>
+        </w:numPr>
+        <w:rPr>
+          <w:rFonts w:ascii="Arial" w:hAnsi="Arial" w:cs="Arial"/>
+          <w:b/>
+          <w:sz w:val="24"/>
+        </w:rPr>
+      </w:pPr>
+      <w:r>
+        <w:rPr>
+          <w:rFonts w:ascii="Arial" w:hAnsi="Arial" w:cs="Arial"/>
+          <w:sz w:val="24"/>
+        </w:rPr>
+        <w:lastRenderedPageBreak/>
+        <w:t>Usuário clica no botão “Enviar” (FA003)</w:t>
+      </w:r>
+    </w:p>
+    <w:p>
+      <w:pPr>
+        <w:pStyle w:val="PargrafodaLista"/>
+        <w:numPr>
+          <w:ilvl w:val="0"/>
+          <w:numId w:val="18"/>
+        </w:numPr>
+        <w:rPr>
+          <w:rFonts w:ascii="Arial" w:hAnsi="Arial" w:cs="Arial"/>
+          <w:b/>
+          <w:sz w:val="24"/>
+        </w:rPr>
+      </w:pPr>
+      <w:r>
+        <w:rPr>
+          <w:rFonts w:ascii="Arial" w:hAnsi="Arial" w:cs="Arial"/>
+          <w:sz w:val="24"/>
+        </w:rPr>
+        <w:t>Sistema retorna uma mensagem “Seu comentário teve um erro, tente novamente”</w:t>
+      </w:r>
+    </w:p>
+    <w:p>
+      <w:pPr>
+        <w:rPr>
+          <w:rFonts w:ascii="Arial" w:hAnsi="Arial" w:cs="Arial"/>
+          <w:b/>
+          <w:sz w:val="24"/>
+        </w:rPr>
+      </w:pPr>
+    </w:p>
+    <w:p>
+      <w:pPr>
+        <w:rPr>
+          <w:rFonts w:ascii="Arial" w:hAnsi="Arial" w:cs="Arial"/>
+          <w:sz w:val="24"/>
+        </w:rPr>
+      </w:pPr>
+      <w:r>
+        <w:rPr>
+          <w:rFonts w:ascii="Arial" w:hAnsi="Arial" w:cs="Arial"/>
+          <w:b/>
+          <w:sz w:val="24"/>
+        </w:rPr>
+        <w:t xml:space="preserve">Identificador: </w:t>
+      </w:r>
+      <w:r>
+        <w:rPr>
+          <w:rFonts w:ascii="Arial" w:hAnsi="Arial" w:cs="Arial"/>
+          <w:color w:val="538135" w:themeColor="accent6" w:themeShade="BF"/>
+          <w:sz w:val="24"/>
+        </w:rPr>
+        <w:t>Caso de uso descritivo 005</w:t>
+      </w:r>
+    </w:p>
+    <w:p>
+      <w:pPr>
+        <w:rPr>
+          <w:rFonts w:ascii="Arial" w:hAnsi="Arial" w:cs="Arial"/>
+          <w:sz w:val="24"/>
+        </w:rPr>
+      </w:pPr>
+      <w:r>
+        <w:rPr>
+          <w:rFonts w:ascii="Arial" w:hAnsi="Arial" w:cs="Arial"/>
+          <w:b/>
+          <w:sz w:val="24"/>
+        </w:rPr>
+        <w:t xml:space="preserve">Nome: </w:t>
+      </w:r>
+      <w:r>
+        <w:rPr>
+          <w:rFonts w:ascii="Arial" w:hAnsi="Arial" w:cs="Arial"/>
+          <w:sz w:val="24"/>
+        </w:rPr>
+        <w:t>Mandar dúvidas</w:t>
+      </w:r>
+      <w:r>
+        <w:rPr>
+          <w:rFonts w:ascii="Arial" w:hAnsi="Arial" w:cs="Arial"/>
+          <w:sz w:val="24"/>
+        </w:rPr>
+        <w:t xml:space="preserve"> </w:t>
+      </w:r>
+    </w:p>
+    <w:p>
+      <w:pPr>
+        <w:rPr>
+          <w:rFonts w:ascii="Arial" w:hAnsi="Arial" w:cs="Arial"/>
+          <w:sz w:val="24"/>
+        </w:rPr>
+      </w:pPr>
+      <w:r>
+        <w:rPr>
+          <w:rFonts w:ascii="Arial" w:hAnsi="Arial" w:cs="Arial"/>
+          <w:b/>
+          <w:sz w:val="24"/>
+        </w:rPr>
+        <w:t xml:space="preserve">Ator principal: </w:t>
+      </w:r>
+      <w:r>
+        <w:rPr>
+          <w:rFonts w:ascii="Arial" w:hAnsi="Arial" w:cs="Arial"/>
+          <w:sz w:val="24"/>
+        </w:rPr>
+        <w:t>Usuário</w:t>
+      </w:r>
+    </w:p>
+    <w:p>
+      <w:pPr>
+        <w:rPr>
+          <w:rFonts w:ascii="Arial" w:hAnsi="Arial" w:cs="Arial"/>
+          <w:sz w:val="24"/>
+        </w:rPr>
+      </w:pPr>
+      <w:r>
+        <w:rPr>
+          <w:rFonts w:ascii="Arial" w:hAnsi="Arial" w:cs="Arial"/>
+          <w:b/>
+          <w:sz w:val="24"/>
+        </w:rPr>
+        <w:t xml:space="preserve">Resumo: </w:t>
+      </w:r>
+      <w:r>
+        <w:rPr>
+          <w:rFonts w:ascii="Arial" w:hAnsi="Arial" w:cs="Arial"/>
+          <w:sz w:val="24"/>
+        </w:rPr>
+        <w:t>Nessa função, o usuário poderá</w:t>
+      </w:r>
+      <w:r>
+        <w:rPr>
+          <w:rFonts w:ascii="Arial" w:hAnsi="Arial" w:cs="Arial"/>
+          <w:sz w:val="24"/>
+        </w:rPr>
+        <w:t xml:space="preserve"> enviar suas dúvidas para os especialistas</w:t>
+      </w:r>
+    </w:p>
+    <w:p>
+      <w:pPr>
+        <w:rPr>
+          <w:rFonts w:ascii="Arial" w:hAnsi="Arial" w:cs="Arial"/>
+          <w:sz w:val="24"/>
+        </w:rPr>
+      </w:pPr>
+      <w:proofErr w:type="spellStart"/>
+      <w:r>
+        <w:rPr>
+          <w:rFonts w:ascii="Arial" w:hAnsi="Arial" w:cs="Arial"/>
+          <w:b/>
+          <w:sz w:val="24"/>
+        </w:rPr>
+        <w:t>Pré</w:t>
+      </w:r>
+      <w:proofErr w:type="spellEnd"/>
+      <w:r>
+        <w:rPr>
+          <w:rFonts w:ascii="Arial" w:hAnsi="Arial" w:cs="Arial"/>
+          <w:b/>
+          <w:sz w:val="24"/>
+        </w:rPr>
+        <w:t xml:space="preserve"> condições:</w:t>
+      </w:r>
+      <w:r>
+        <w:rPr>
+          <w:rFonts w:ascii="Arial" w:hAnsi="Arial" w:cs="Arial"/>
+          <w:b/>
+          <w:sz w:val="24"/>
+        </w:rPr>
+        <w:t xml:space="preserve"> </w:t>
+      </w:r>
+      <w:r>
+        <w:rPr>
+          <w:rFonts w:ascii="Arial" w:hAnsi="Arial" w:cs="Arial"/>
+          <w:sz w:val="24"/>
+        </w:rPr>
+        <w:t>Para que a funç</w:t>
+      </w:r>
+      <w:r>
+        <w:rPr>
+          <w:rFonts w:ascii="Arial" w:hAnsi="Arial" w:cs="Arial"/>
+          <w:sz w:val="24"/>
+        </w:rPr>
+        <w:t>ão possa ser concluída</w:t>
+      </w:r>
+      <w:r>
+        <w:rPr>
+          <w:rFonts w:ascii="Arial" w:hAnsi="Arial" w:cs="Arial"/>
+          <w:sz w:val="24"/>
+        </w:rPr>
+        <w:t xml:space="preserve">, o usuário deverá estar </w:t>
+      </w:r>
+      <w:proofErr w:type="spellStart"/>
+      <w:r>
+        <w:rPr>
+          <w:rFonts w:ascii="Arial" w:hAnsi="Arial" w:cs="Arial"/>
+          <w:sz w:val="24"/>
+        </w:rPr>
+        <w:t>logado</w:t>
+      </w:r>
+      <w:proofErr w:type="spellEnd"/>
+      <w:r>
+        <w:rPr>
+          <w:rFonts w:ascii="Arial" w:hAnsi="Arial" w:cs="Arial"/>
+          <w:sz w:val="24"/>
+        </w:rPr>
+        <w:t xml:space="preserve"> no sistema</w:t>
+      </w:r>
+    </w:p>
+    <w:p>
+      <w:pPr>
+        <w:rPr>
+          <w:rFonts w:ascii="Arial" w:hAnsi="Arial" w:cs="Arial"/>
+          <w:sz w:val="24"/>
+        </w:rPr>
+      </w:pPr>
+      <w:r>
+        <w:rPr>
+          <w:rFonts w:ascii="Arial" w:hAnsi="Arial" w:cs="Arial"/>
+          <w:b/>
+          <w:sz w:val="24"/>
+        </w:rPr>
+        <w:t>Pós condições:</w:t>
+      </w:r>
+      <w:r>
+        <w:rPr>
+          <w:rFonts w:ascii="Arial" w:hAnsi="Arial" w:cs="Arial"/>
+          <w:b/>
+          <w:sz w:val="24"/>
+        </w:rPr>
+        <w:t xml:space="preserve"> </w:t>
+      </w:r>
+      <w:r>
+        <w:rPr>
+          <w:rFonts w:ascii="Arial" w:hAnsi="Arial" w:cs="Arial"/>
+          <w:sz w:val="24"/>
+        </w:rPr>
+        <w:t xml:space="preserve">Após </w:t>
+      </w:r>
+      <w:r>
+        <w:rPr>
+          <w:rFonts w:ascii="Arial" w:hAnsi="Arial" w:cs="Arial"/>
+          <w:sz w:val="24"/>
+        </w:rPr>
+        <w:t>o usuário enviar suas dúvidas, o sistema irá retorna uma mensagem</w:t>
+      </w:r>
+    </w:p>
+    <w:p>
+      <w:pPr>
+        <w:rPr>
+          <w:rFonts w:ascii="Arial" w:hAnsi="Arial" w:cs="Arial"/>
+          <w:b/>
+          <w:sz w:val="24"/>
+        </w:rPr>
+      </w:pPr>
+      <w:r>
+        <w:rPr>
+          <w:rFonts w:ascii="Arial" w:hAnsi="Arial" w:cs="Arial"/>
+          <w:b/>
+          <w:sz w:val="24"/>
+        </w:rPr>
+        <w:t>Fluxo básico:</w:t>
+      </w:r>
+    </w:p>
+    <w:p>
+      <w:pPr>
+        <w:pStyle w:val="PargrafodaLista"/>
+        <w:numPr>
+          <w:ilvl w:val="0"/>
+          <w:numId w:val="20"/>
+        </w:numPr>
+        <w:rPr>
+          <w:rFonts w:ascii="Arial" w:hAnsi="Arial" w:cs="Arial"/>
+          <w:b/>
+          <w:sz w:val="24"/>
+        </w:rPr>
+      </w:pPr>
+      <w:r>
+        <w:rPr>
+          <w:rFonts w:ascii="Arial" w:hAnsi="Arial" w:cs="Arial"/>
+          <w:sz w:val="24"/>
+        </w:rPr>
+        <w:t>Usuário clica na aba “</w:t>
+      </w:r>
+      <w:r>
+        <w:rPr>
+          <w:rFonts w:ascii="Arial" w:hAnsi="Arial" w:cs="Arial"/>
+          <w:sz w:val="24"/>
+        </w:rPr>
+        <w:t>Especialistas</w:t>
+      </w:r>
+      <w:r>
+        <w:rPr>
+          <w:rFonts w:ascii="Arial" w:hAnsi="Arial" w:cs="Arial"/>
+          <w:sz w:val="24"/>
+        </w:rPr>
+        <w:t>”</w:t>
+      </w:r>
+    </w:p>
+    <w:p>
+      <w:pPr>
+        <w:pStyle w:val="PargrafodaLista"/>
+        <w:numPr>
+          <w:ilvl w:val="0"/>
+          <w:numId w:val="20"/>
+        </w:numPr>
+        <w:rPr>
+          <w:rFonts w:ascii="Arial" w:hAnsi="Arial" w:cs="Arial"/>
+          <w:b/>
+          <w:sz w:val="24"/>
+        </w:rPr>
+      </w:pPr>
+      <w:r>
+        <w:rPr>
+          <w:rFonts w:ascii="Arial" w:hAnsi="Arial" w:cs="Arial"/>
+          <w:sz w:val="24"/>
+        </w:rPr>
+        <w:t>Sistema redireciona para a página “</w:t>
+      </w:r>
+      <w:proofErr w:type="spellStart"/>
+      <w:r>
+        <w:rPr>
+          <w:rFonts w:ascii="Arial" w:hAnsi="Arial" w:cs="Arial"/>
+          <w:sz w:val="24"/>
+        </w:rPr>
+        <w:t>Especilistas</w:t>
+      </w:r>
+      <w:proofErr w:type="spellEnd"/>
+      <w:r>
+        <w:rPr>
+          <w:rFonts w:ascii="Arial" w:hAnsi="Arial" w:cs="Arial"/>
+          <w:sz w:val="24"/>
+        </w:rPr>
+        <w:t>”</w:t>
+      </w:r>
+    </w:p>
+    <w:p>
+      <w:pPr>
+        <w:pStyle w:val="PargrafodaLista"/>
+        <w:numPr>
+          <w:ilvl w:val="0"/>
+          <w:numId w:val="20"/>
+        </w:numPr>
+        <w:rPr>
+          <w:rFonts w:ascii="Arial" w:hAnsi="Arial" w:cs="Arial"/>
+          <w:b/>
+          <w:sz w:val="24"/>
+        </w:rPr>
+      </w:pPr>
+      <w:r>
+        <w:rPr>
+          <w:rFonts w:ascii="Arial" w:hAnsi="Arial" w:cs="Arial"/>
+          <w:sz w:val="24"/>
+        </w:rPr>
+        <w:t xml:space="preserve">Usuário </w:t>
+      </w:r>
+      <w:r>
+        <w:rPr>
+          <w:rFonts w:ascii="Arial" w:hAnsi="Arial" w:cs="Arial"/>
+          <w:sz w:val="24"/>
+        </w:rPr>
+        <w:t>escolhe o especialista que deseja fazer uma pergunta</w:t>
+      </w:r>
+    </w:p>
+    <w:p>
+      <w:pPr>
+        <w:pStyle w:val="PargrafodaLista"/>
+        <w:numPr>
+          <w:ilvl w:val="0"/>
+          <w:numId w:val="20"/>
+        </w:numPr>
+        <w:rPr>
+          <w:rFonts w:ascii="Arial" w:hAnsi="Arial" w:cs="Arial"/>
+          <w:b/>
+          <w:sz w:val="24"/>
+        </w:rPr>
+      </w:pPr>
+      <w:r>
+        <w:rPr>
+          <w:rFonts w:ascii="Arial" w:hAnsi="Arial" w:cs="Arial"/>
+          <w:sz w:val="24"/>
+        </w:rPr>
+        <w:t>Usuário clica no botão</w:t>
+      </w:r>
+      <w:r>
+        <w:rPr>
+          <w:rFonts w:ascii="Arial" w:hAnsi="Arial" w:cs="Arial"/>
+          <w:sz w:val="24"/>
+        </w:rPr>
+        <w:t xml:space="preserve"> “Ver mais...” (FA001)</w:t>
+      </w:r>
+    </w:p>
+    <w:p>
+      <w:pPr>
+        <w:pStyle w:val="PargrafodaLista"/>
+        <w:numPr>
+          <w:ilvl w:val="0"/>
+          <w:numId w:val="20"/>
+        </w:numPr>
+        <w:rPr>
+          <w:rFonts w:ascii="Arial" w:hAnsi="Arial" w:cs="Arial"/>
+          <w:b/>
+          <w:sz w:val="24"/>
+        </w:rPr>
+      </w:pPr>
+      <w:r>
+        <w:rPr>
+          <w:rFonts w:ascii="Arial" w:hAnsi="Arial" w:cs="Arial"/>
+          <w:sz w:val="24"/>
+        </w:rPr>
+        <w:t xml:space="preserve">Sistema </w:t>
+      </w:r>
+      <w:r>
+        <w:rPr>
+          <w:rFonts w:ascii="Arial" w:hAnsi="Arial" w:cs="Arial"/>
+          <w:sz w:val="24"/>
+        </w:rPr>
+        <w:t>redireciona para a página do especialista</w:t>
+      </w:r>
+    </w:p>
+    <w:p>
+      <w:pPr>
+        <w:pStyle w:val="PargrafodaLista"/>
+        <w:numPr>
+          <w:ilvl w:val="0"/>
+          <w:numId w:val="20"/>
+        </w:numPr>
+        <w:rPr>
+          <w:rFonts w:ascii="Arial" w:hAnsi="Arial" w:cs="Arial"/>
+          <w:b/>
+          <w:sz w:val="24"/>
+        </w:rPr>
+      </w:pPr>
+      <w:r>
+        <w:rPr>
+          <w:rFonts w:ascii="Arial" w:hAnsi="Arial" w:cs="Arial"/>
+          <w:sz w:val="24"/>
+        </w:rPr>
+        <w:t>Usuário vai até a área de perguntas e escreve suas dúvidas</w:t>
+      </w:r>
+    </w:p>
+    <w:p>
+      <w:pPr>
+        <w:pStyle w:val="PargrafodaLista"/>
+        <w:numPr>
+          <w:ilvl w:val="0"/>
+          <w:numId w:val="20"/>
+        </w:numPr>
+        <w:rPr>
+          <w:rFonts w:ascii="Arial" w:hAnsi="Arial" w:cs="Arial"/>
+          <w:b/>
+          <w:sz w:val="24"/>
+        </w:rPr>
+      </w:pPr>
+      <w:r>
+        <w:rPr>
+          <w:rFonts w:ascii="Arial" w:hAnsi="Arial" w:cs="Arial"/>
+          <w:sz w:val="24"/>
+        </w:rPr>
+        <w:t>Usuário clica no botão “Enviar” (FA002)</w:t>
+      </w:r>
+    </w:p>
+    <w:p>
+      <w:pPr>
+        <w:pStyle w:val="PargrafodaLista"/>
+        <w:numPr>
+          <w:ilvl w:val="0"/>
+          <w:numId w:val="20"/>
+        </w:numPr>
+        <w:rPr>
+          <w:rFonts w:ascii="Arial" w:hAnsi="Arial" w:cs="Arial"/>
+          <w:b/>
+          <w:sz w:val="24"/>
+        </w:rPr>
+      </w:pPr>
+      <w:r>
+        <w:rPr>
+          <w:rFonts w:ascii="Arial" w:hAnsi="Arial" w:cs="Arial"/>
+          <w:sz w:val="24"/>
+        </w:rPr>
+        <w:t>Sistema retorna uma mensagem “Suas dúvidas foram enviadas com sucesso”</w:t>
+      </w:r>
+    </w:p>
+    <w:p>
+      <w:pPr>
+        <w:rPr>
+          <w:rFonts w:ascii="Arial" w:hAnsi="Arial" w:cs="Arial"/>
+          <w:b/>
+          <w:sz w:val="24"/>
+        </w:rPr>
+      </w:pPr>
+      <w:r>
+        <w:rPr>
+          <w:rFonts w:ascii="Arial" w:hAnsi="Arial" w:cs="Arial"/>
+          <w:b/>
+          <w:sz w:val="24"/>
+        </w:rPr>
+        <w:t>Restrições:</w:t>
+      </w:r>
+      <w:r>
+        <w:rPr>
+          <w:rFonts w:ascii="Arial" w:hAnsi="Arial" w:cs="Arial"/>
+          <w:b/>
+          <w:sz w:val="24"/>
+        </w:rPr>
+        <w:t xml:space="preserve"> </w:t>
+      </w:r>
+    </w:p>
+    <w:p>
+      <w:pPr>
+        <w:pStyle w:val="PargrafodaLista"/>
+        <w:numPr>
+          <w:ilvl w:val="0"/>
+          <w:numId w:val="21"/>
+        </w:numPr>
+        <w:rPr>
+          <w:rFonts w:ascii="Arial" w:hAnsi="Arial" w:cs="Arial"/>
+          <w:sz w:val="24"/>
+        </w:rPr>
+      </w:pPr>
+      <w:r>
+        <w:rPr>
+          <w:rFonts w:ascii="Arial" w:hAnsi="Arial" w:cs="Arial"/>
+          <w:sz w:val="24"/>
+        </w:rPr>
+        <w:t>O usuário só poderá realizar essas ações se tiver um especialista cadastrado</w:t>
+      </w:r>
+    </w:p>
+    <w:p>
+      <w:pPr>
+        <w:rPr>
+          <w:rFonts w:ascii="Arial" w:hAnsi="Arial" w:cs="Arial"/>
+          <w:b/>
+          <w:sz w:val="24"/>
+        </w:rPr>
+      </w:pPr>
+      <w:r>
+        <w:rPr>
+          <w:rFonts w:ascii="Arial" w:hAnsi="Arial" w:cs="Arial"/>
+          <w:b/>
+          <w:sz w:val="24"/>
+        </w:rPr>
+        <w:t>Regras de negócio:</w:t>
+      </w:r>
+    </w:p>
+    <w:p>
+      <w:pPr>
+        <w:pStyle w:val="PargrafodaLista"/>
+        <w:numPr>
+          <w:ilvl w:val="0"/>
+          <w:numId w:val="21"/>
+        </w:numPr>
+        <w:rPr>
+          <w:rFonts w:ascii="Arial" w:hAnsi="Arial" w:cs="Arial"/>
+          <w:b/>
+          <w:sz w:val="24"/>
+        </w:rPr>
+      </w:pPr>
+      <w:r>
+        <w:rPr>
+          <w:rFonts w:ascii="Arial" w:hAnsi="Arial" w:cs="Arial"/>
+          <w:sz w:val="24"/>
+        </w:rPr>
+        <w:t xml:space="preserve">Só poderão fazer essas ações usuários que </w:t>
+      </w:r>
+      <w:r>
+        <w:rPr>
+          <w:rFonts w:ascii="Arial" w:hAnsi="Arial" w:cs="Arial"/>
+          <w:sz w:val="24"/>
+        </w:rPr>
+        <w:t xml:space="preserve">estejam </w:t>
+      </w:r>
+      <w:proofErr w:type="spellStart"/>
+      <w:r>
+        <w:rPr>
+          <w:rFonts w:ascii="Arial" w:hAnsi="Arial" w:cs="Arial"/>
+          <w:sz w:val="24"/>
+        </w:rPr>
+        <w:t>logados</w:t>
+      </w:r>
+      <w:proofErr w:type="spellEnd"/>
+      <w:r>
+        <w:rPr>
+          <w:rFonts w:ascii="Arial" w:hAnsi="Arial" w:cs="Arial"/>
+          <w:sz w:val="24"/>
+        </w:rPr>
+        <w:t xml:space="preserve"> no sistema.</w:t>
+      </w:r>
+    </w:p>
+    <w:p>
+      <w:pPr>
+        <w:rPr>
+          <w:rFonts w:ascii="Arial" w:hAnsi="Arial" w:cs="Arial"/>
+          <w:b/>
+          <w:sz w:val="24"/>
+        </w:rPr>
+      </w:pPr>
+      <w:r>
+        <w:rPr>
+          <w:rFonts w:ascii="Arial" w:hAnsi="Arial" w:cs="Arial"/>
+          <w:b/>
+          <w:sz w:val="24"/>
+        </w:rPr>
+        <w:t>Fluxo alternativo:</w:t>
+      </w:r>
+    </w:p>
+    <w:p>
+      <w:pPr>
+        <w:pStyle w:val="PargrafodaLista"/>
+        <w:numPr>
+          <w:ilvl w:val="0"/>
+          <w:numId w:val="21"/>
+        </w:numPr>
+        <w:rPr>
+          <w:rFonts w:ascii="Arial" w:hAnsi="Arial" w:cs="Arial"/>
+          <w:b/>
+          <w:sz w:val="24"/>
+        </w:rPr>
+      </w:pPr>
+      <w:r>
+        <w:rPr>
+          <w:rFonts w:ascii="Arial" w:hAnsi="Arial" w:cs="Arial"/>
+          <w:sz w:val="24"/>
+        </w:rPr>
+        <w:t>Usuário clica no botão “Ver mais...” (FA001)</w:t>
+      </w:r>
+    </w:p>
+    <w:p>
+      <w:pPr>
+        <w:pStyle w:val="PargrafodaLista"/>
+        <w:numPr>
+          <w:ilvl w:val="0"/>
+          <w:numId w:val="21"/>
+        </w:numPr>
+        <w:rPr>
+          <w:rFonts w:ascii="Arial" w:hAnsi="Arial" w:cs="Arial"/>
+          <w:b/>
+          <w:sz w:val="24"/>
+        </w:rPr>
+      </w:pPr>
+      <w:r>
+        <w:rPr>
+          <w:rFonts w:ascii="Arial" w:hAnsi="Arial" w:cs="Arial"/>
+          <w:sz w:val="24"/>
+        </w:rPr>
+        <w:t>Sistema retorna uma mensagem “Nenhum usuário cadastrado, tente mais tarde”</w:t>
+      </w:r>
+    </w:p>
+    <w:p>
+      <w:pPr>
+        <w:rPr>
+          <w:rFonts w:ascii="Arial" w:hAnsi="Arial" w:cs="Arial"/>
+          <w:b/>
+          <w:sz w:val="24"/>
+        </w:rPr>
+      </w:pPr>
+    </w:p>
+    <w:p>
+      <w:pPr>
+        <w:pStyle w:val="PargrafodaLista"/>
+        <w:numPr>
+          <w:ilvl w:val="0"/>
+          <w:numId w:val="21"/>
+        </w:numPr>
+        <w:rPr>
+          <w:rFonts w:ascii="Arial" w:hAnsi="Arial" w:cs="Arial"/>
+          <w:b/>
+          <w:sz w:val="24"/>
+        </w:rPr>
+      </w:pPr>
+      <w:r>
+        <w:rPr>
+          <w:rFonts w:ascii="Arial" w:hAnsi="Arial" w:cs="Arial"/>
+          <w:sz w:val="24"/>
+        </w:rPr>
+        <w:t>Usuário clica no botão “Enviar” (FA002)</w:t>
+      </w:r>
+    </w:p>
+    <w:p>
+      <w:pPr>
+        <w:pStyle w:val="PargrafodaLista"/>
+        <w:numPr>
+          <w:ilvl w:val="0"/>
+          <w:numId w:val="21"/>
+        </w:numPr>
+        <w:rPr>
+          <w:rFonts w:ascii="Arial" w:hAnsi="Arial" w:cs="Arial"/>
+          <w:b/>
+          <w:sz w:val="24"/>
+        </w:rPr>
+      </w:pPr>
+      <w:r>
+        <w:rPr>
+          <w:rFonts w:ascii="Arial" w:hAnsi="Arial" w:cs="Arial"/>
+          <w:sz w:val="24"/>
+        </w:rPr>
+        <w:t>Sistema retorna uma mensagem “Erro, tente novamente”</w:t>
+      </w:r>
+    </w:p>
+    <w:p>
+      <w:pPr>
+        <w:rPr>
+          <w:rFonts w:ascii="Arial" w:hAnsi="Arial" w:cs="Arial"/>
+          <w:sz w:val="24"/>
+        </w:rPr>
+      </w:pPr>
+      <w:r>
+        <w:rPr>
+          <w:rFonts w:ascii="Arial" w:hAnsi="Arial" w:cs="Arial"/>
+          <w:b/>
+          <w:sz w:val="24"/>
+        </w:rPr>
+        <w:t xml:space="preserve">Identificador: </w:t>
+      </w:r>
+      <w:r>
+        <w:rPr>
+          <w:rFonts w:ascii="Arial" w:hAnsi="Arial" w:cs="Arial"/>
+          <w:color w:val="538135" w:themeColor="accent6" w:themeShade="BF"/>
+          <w:sz w:val="24"/>
+        </w:rPr>
+        <w:t>Caso de uso descritivo 006</w:t>
+      </w:r>
+    </w:p>
+    <w:p>
+      <w:pPr>
+        <w:rPr>
+          <w:rFonts w:ascii="Arial" w:hAnsi="Arial" w:cs="Arial"/>
+          <w:sz w:val="24"/>
+        </w:rPr>
+      </w:pPr>
+      <w:r>
+        <w:rPr>
+          <w:rFonts w:ascii="Arial" w:hAnsi="Arial" w:cs="Arial"/>
+          <w:b/>
+          <w:sz w:val="24"/>
+        </w:rPr>
+        <w:t xml:space="preserve">Nome: </w:t>
+      </w:r>
+      <w:r>
+        <w:rPr>
+          <w:rFonts w:ascii="Arial" w:hAnsi="Arial" w:cs="Arial"/>
+          <w:sz w:val="24"/>
+        </w:rPr>
+        <w:t>Responder testes</w:t>
+      </w:r>
+    </w:p>
+    <w:p>
+      <w:pPr>
+        <w:rPr>
+          <w:rFonts w:ascii="Arial" w:hAnsi="Arial" w:cs="Arial"/>
+          <w:sz w:val="24"/>
+        </w:rPr>
+      </w:pPr>
+      <w:r>
+        <w:rPr>
+          <w:rFonts w:ascii="Arial" w:hAnsi="Arial" w:cs="Arial"/>
+          <w:b/>
+          <w:sz w:val="24"/>
+        </w:rPr>
+        <w:t xml:space="preserve">Ator principal: </w:t>
+      </w:r>
+      <w:r>
+        <w:rPr>
+          <w:rFonts w:ascii="Arial" w:hAnsi="Arial" w:cs="Arial"/>
+          <w:sz w:val="24"/>
+        </w:rPr>
+        <w:t>Usuário</w:t>
+      </w:r>
+    </w:p>
+    <w:p>
+      <w:pPr>
+        <w:rPr>
+          <w:rFonts w:ascii="Arial" w:hAnsi="Arial" w:cs="Arial"/>
+          <w:b/>
+          <w:sz w:val="24"/>
+        </w:rPr>
+      </w:pPr>
+      <w:r>
+        <w:rPr>
+          <w:rFonts w:ascii="Arial" w:hAnsi="Arial" w:cs="Arial"/>
+          <w:b/>
+          <w:sz w:val="24"/>
+        </w:rPr>
+        <w:lastRenderedPageBreak/>
+        <w:t>Resumo:</w:t>
+      </w:r>
+    </w:p>
+    <w:p>
+      <w:pPr>
+        <w:rPr>
+          <w:rFonts w:ascii="Arial" w:hAnsi="Arial" w:cs="Arial"/>
+          <w:b/>
+          <w:sz w:val="24"/>
+        </w:rPr>
+      </w:pPr>
+      <w:proofErr w:type="spellStart"/>
+      <w:r>
+        <w:rPr>
+          <w:rFonts w:ascii="Arial" w:hAnsi="Arial" w:cs="Arial"/>
+          <w:b/>
+          <w:sz w:val="24"/>
+        </w:rPr>
+        <w:t>Pré</w:t>
+      </w:r>
+      <w:proofErr w:type="spellEnd"/>
+      <w:r>
+        <w:rPr>
+          <w:rFonts w:ascii="Arial" w:hAnsi="Arial" w:cs="Arial"/>
+          <w:b/>
+          <w:sz w:val="24"/>
+        </w:rPr>
+        <w:t xml:space="preserve"> condições:</w:t>
+      </w:r>
+    </w:p>
+    <w:p>
+      <w:pPr>
+        <w:rPr>
+          <w:rFonts w:ascii="Arial" w:hAnsi="Arial" w:cs="Arial"/>
+          <w:b/>
+          <w:sz w:val="24"/>
+        </w:rPr>
+      </w:pPr>
+      <w:r>
+        <w:rPr>
+          <w:rFonts w:ascii="Arial" w:hAnsi="Arial" w:cs="Arial"/>
+          <w:b/>
+          <w:sz w:val="24"/>
+        </w:rPr>
+        <w:t>Pós condições:</w:t>
+      </w:r>
+    </w:p>
+    <w:p>
+      <w:pPr>
+        <w:rPr>
+          <w:rFonts w:ascii="Arial" w:hAnsi="Arial" w:cs="Arial"/>
+          <w:b/>
+          <w:sz w:val="24"/>
+        </w:rPr>
+      </w:pPr>
+      <w:r>
+        <w:rPr>
+          <w:rFonts w:ascii="Arial" w:hAnsi="Arial" w:cs="Arial"/>
+          <w:b/>
+          <w:sz w:val="24"/>
+        </w:rPr>
+        <w:t>Fluxo básico:</w:t>
+      </w:r>
+    </w:p>
+    <w:p>
+      <w:pPr>
+        <w:rPr>
+          <w:rFonts w:ascii="Arial" w:hAnsi="Arial" w:cs="Arial"/>
+          <w:b/>
+          <w:sz w:val="24"/>
+        </w:rPr>
+      </w:pPr>
+      <w:r>
+        <w:rPr>
+          <w:rFonts w:ascii="Arial" w:hAnsi="Arial" w:cs="Arial"/>
+          <w:b/>
+          <w:sz w:val="24"/>
+        </w:rPr>
+        <w:t>Restrições:</w:t>
+      </w:r>
+    </w:p>
+    <w:p>
+      <w:pPr>
+        <w:rPr>
+          <w:rFonts w:ascii="Arial" w:hAnsi="Arial" w:cs="Arial"/>
+          <w:b/>
+          <w:sz w:val="24"/>
+        </w:rPr>
+      </w:pPr>
+      <w:r>
+        <w:rPr>
+          <w:rFonts w:ascii="Arial" w:hAnsi="Arial" w:cs="Arial"/>
+          <w:b/>
+          <w:sz w:val="24"/>
+        </w:rPr>
+        <w:t>Regras de negócio:</w:t>
+      </w:r>
+    </w:p>
+    <w:p>
+      <w:pPr>
+        <w:rPr>
+          <w:rFonts w:ascii="Arial" w:hAnsi="Arial" w:cs="Arial"/>
+          <w:b/>
+          <w:sz w:val="24"/>
+        </w:rPr>
+      </w:pPr>
+      <w:r>
+        <w:rPr>
+          <w:rFonts w:ascii="Arial" w:hAnsi="Arial" w:cs="Arial"/>
+          <w:b/>
+          <w:sz w:val="24"/>
+        </w:rPr>
+        <w:t>Fluxo alternativo:</w:t>
+      </w:r>
       <w:bookmarkStart w:id="48" w:name="_GoBack"/>
       <w:bookmarkEnd w:id="48"/>
     </w:p>
     <w:p>
       <w:pPr>
+        <w:rPr>
+          <w:rFonts w:ascii="Arial" w:hAnsi="Arial" w:cs="Arial"/>
+          <w:b/>
+          <w:sz w:val="24"/>
+        </w:rPr>
+      </w:pPr>
+    </w:p>
+    <w:p>
+      <w:pPr>
+        <w:rPr>
+          <w:rFonts w:ascii="Arial" w:hAnsi="Arial" w:cs="Arial"/>
+          <w:b/>
+          <w:sz w:val="24"/>
+        </w:rPr>
+      </w:pPr>
+    </w:p>
+    <w:p>
+      <w:pPr>
+        <w:rPr>
+          <w:rFonts w:ascii="Arial" w:hAnsi="Arial" w:cs="Arial"/>
+          <w:b/>
+          <w:sz w:val="24"/>
+        </w:rPr>
+      </w:pPr>
+    </w:p>
+    <w:p>
+      <w:pPr>
+        <w:rPr>
+          <w:rFonts w:ascii="Arial" w:hAnsi="Arial" w:cs="Arial"/>
+          <w:b/>
+          <w:sz w:val="24"/>
+        </w:rPr>
+      </w:pPr>
+    </w:p>
+    <w:p>
+      <w:pPr>
+        <w:rPr>
+          <w:rFonts w:ascii="Arial" w:hAnsi="Arial" w:cs="Arial"/>
+          <w:sz w:val="24"/>
+        </w:rPr>
+      </w:pPr>
+    </w:p>
+    <w:p>
+      <w:pPr>
+        <w:rPr>
+          <w:rFonts w:ascii="Arial" w:hAnsi="Arial" w:cs="Arial"/>
+          <w:b/>
+          <w:sz w:val="24"/>
+        </w:rPr>
+      </w:pPr>
+    </w:p>
+    <w:p>
+      <w:pPr>
         <w:pStyle w:val="NormalWeb"/>
         <w:rPr>
           <w:rFonts w:ascii="Arial" w:hAnsi="Arial" w:cs="Arial"/>
@@ -36600,6 +38872,7 @@
           <w:rFonts w:ascii="Arial" w:hAnsi="Arial" w:cs="Arial"/>
           <w:sz w:val="24"/>
         </w:rPr>
+        <w:lastRenderedPageBreak/>
         <w:t xml:space="preserve"> </w:t>
       </w:r>
     </w:p>
@@ -37078,7 +39351,6 @@
                 <w:color w:val="FF0000"/>
                 <w:lang w:eastAsia="pt-BR"/>
               </w:rPr>
-              <w:lastRenderedPageBreak/>
               <w:t>Procedimentos</w:t>
             </w:r>
           </w:p>
@@ -37999,6 +40271,7 @@
                 <w:color w:val="FF0000"/>
                 <w:lang w:eastAsia="pt-BR"/>
               </w:rPr>
+              <w:lastRenderedPageBreak/>
               <w:t>Dados de Entrada</w:t>
             </w:r>
           </w:p>
@@ -38257,7 +40530,6 @@
                 <w:color w:val="FF0000"/>
                 <w:lang w:eastAsia="pt-BR"/>
               </w:rPr>
-              <w:lastRenderedPageBreak/>
               <w:t>Ambiente</w:t>
             </w:r>
           </w:p>
@@ -39960,6 +42232,7 @@
                 <w:color w:val="FF0000"/>
                 <w:lang w:eastAsia="pt-BR"/>
               </w:rPr>
+              <w:lastRenderedPageBreak/>
               <w:t>Dados de Entrada</w:t>
             </w:r>
           </w:p>
@@ -40052,7 +42325,6 @@
                 <w:color w:val="FF0000"/>
                 <w:lang w:eastAsia="pt-BR"/>
               </w:rPr>
-              <w:lastRenderedPageBreak/>
               <w:t>Procedimentos</w:t>
             </w:r>
           </w:p>
@@ -46599,7 +48871,7 @@
           <w:rPr>
             <w:noProof/>
           </w:rPr>
-          <w:t>39</w:t>
+          <w:t>32</w:t>
         </w:r>
         <w:r>
           <w:fldChar w:fldCharType="end"/>
@@ -46772,9 +49044,9 @@
     </w:lvl>
   </w:abstractNum>
   <w:abstractNum w:abstractNumId="1" w15:restartNumberingAfterBreak="0">
-    <w:nsid w:val="06273C05"/>
+    <w:nsid w:val="02A46AF7"/>
     <w:multiLevelType w:val="hybridMultilevel"/>
-    <w:tmpl w:val="9470037E"/>
+    <w:tmpl w:val="7B141AFA"/>
     <w:lvl w:ilvl="0" w:tplc="04160001">
       <w:start w:val="1"/>
       <w:numFmt w:val="bullet"/>
@@ -46885,9 +49157,9 @@
     </w:lvl>
   </w:abstractNum>
   <w:abstractNum w:abstractNumId="2" w15:restartNumberingAfterBreak="0">
-    <w:nsid w:val="0B031913"/>
+    <w:nsid w:val="06273C05"/>
     <w:multiLevelType w:val="hybridMultilevel"/>
-    <w:tmpl w:val="620A945A"/>
+    <w:tmpl w:val="9470037E"/>
     <w:lvl w:ilvl="0" w:tplc="04160001">
       <w:start w:val="1"/>
       <w:numFmt w:val="bullet"/>
@@ -46998,6 +49270,119 @@
     </w:lvl>
   </w:abstractNum>
   <w:abstractNum w:abstractNumId="3" w15:restartNumberingAfterBreak="0">
+    <w:nsid w:val="0B031913"/>
+    <w:multiLevelType w:val="hybridMultilevel"/>
+    <w:tmpl w:val="620A945A"/>
+    <w:lvl w:ilvl="0" w:tplc="04160001">
+      <w:start w:val="1"/>
+      <w:numFmt w:val="bullet"/>
+      <w:lvlText w:val=""/>
+      <w:lvlJc w:val="left"/>
+      <w:pPr>
+        <w:ind w:left="720" w:hanging="360"/>
+      </w:pPr>
+      <w:rPr>
+        <w:rFonts w:ascii="Symbol" w:hAnsi="Symbol" w:hint="default"/>
+      </w:rPr>
+    </w:lvl>
+    <w:lvl w:ilvl="1" w:tplc="04160003" w:tentative="1">
+      <w:start w:val="1"/>
+      <w:numFmt w:val="bullet"/>
+      <w:lvlText w:val="o"/>
+      <w:lvlJc w:val="left"/>
+      <w:pPr>
+        <w:ind w:left="1440" w:hanging="360"/>
+      </w:pPr>
+      <w:rPr>
+        <w:rFonts w:ascii="Courier New" w:hAnsi="Courier New" w:cs="Courier New" w:hint="default"/>
+      </w:rPr>
+    </w:lvl>
+    <w:lvl w:ilvl="2" w:tplc="04160005" w:tentative="1">
+      <w:start w:val="1"/>
+      <w:numFmt w:val="bullet"/>
+      <w:lvlText w:val=""/>
+      <w:lvlJc w:val="left"/>
+      <w:pPr>
+        <w:ind w:left="2160" w:hanging="360"/>
+      </w:pPr>
+      <w:rPr>
+        <w:rFonts w:ascii="Wingdings" w:hAnsi="Wingdings" w:hint="default"/>
+      </w:rPr>
+    </w:lvl>
+    <w:lvl w:ilvl="3" w:tplc="04160001" w:tentative="1">
+      <w:start w:val="1"/>
+      <w:numFmt w:val="bullet"/>
+      <w:lvlText w:val=""/>
+      <w:lvlJc w:val="left"/>
+      <w:pPr>
+        <w:ind w:left="2880" w:hanging="360"/>
+      </w:pPr>
+      <w:rPr>
+        <w:rFonts w:ascii="Symbol" w:hAnsi="Symbol" w:hint="default"/>
+      </w:rPr>
+    </w:lvl>
+    <w:lvl w:ilvl="4" w:tplc="04160003" w:tentative="1">
+      <w:start w:val="1"/>
+      <w:numFmt w:val="bullet"/>
+      <w:lvlText w:val="o"/>
+      <w:lvlJc w:val="left"/>
+      <w:pPr>
+        <w:ind w:left="3600" w:hanging="360"/>
+      </w:pPr>
+      <w:rPr>
+        <w:rFonts w:ascii="Courier New" w:hAnsi="Courier New" w:cs="Courier New" w:hint="default"/>
+      </w:rPr>
+    </w:lvl>
+    <w:lvl w:ilvl="5" w:tplc="04160005" w:tentative="1">
+      <w:start w:val="1"/>
+      <w:numFmt w:val="bullet"/>
+      <w:lvlText w:val=""/>
+      <w:lvlJc w:val="left"/>
+      <w:pPr>
+        <w:ind w:left="4320" w:hanging="360"/>
+      </w:pPr>
+      <w:rPr>
+        <w:rFonts w:ascii="Wingdings" w:hAnsi="Wingdings" w:hint="default"/>
+      </w:rPr>
+    </w:lvl>
+    <w:lvl w:ilvl="6" w:tplc="04160001" w:tentative="1">
+      <w:start w:val="1"/>
+      <w:numFmt w:val="bullet"/>
+      <w:lvlText w:val=""/>
+      <w:lvlJc w:val="left"/>
+      <w:pPr>
+        <w:ind w:left="5040" w:hanging="360"/>
+      </w:pPr>
+      <w:rPr>
+        <w:rFonts w:ascii="Symbol" w:hAnsi="Symbol" w:hint="default"/>
+      </w:rPr>
+    </w:lvl>
+    <w:lvl w:ilvl="7" w:tplc="04160003" w:tentative="1">
+      <w:start w:val="1"/>
+      <w:numFmt w:val="bullet"/>
+      <w:lvlText w:val="o"/>
+      <w:lvlJc w:val="left"/>
+      <w:pPr>
+        <w:ind w:left="5760" w:hanging="360"/>
+      </w:pPr>
+      <w:rPr>
+        <w:rFonts w:ascii="Courier New" w:hAnsi="Courier New" w:cs="Courier New" w:hint="default"/>
+      </w:rPr>
+    </w:lvl>
+    <w:lvl w:ilvl="8" w:tplc="04160005" w:tentative="1">
+      <w:start w:val="1"/>
+      <w:numFmt w:val="bullet"/>
+      <w:lvlText w:val=""/>
+      <w:lvlJc w:val="left"/>
+      <w:pPr>
+        <w:ind w:left="6480" w:hanging="360"/>
+      </w:pPr>
+      <w:rPr>
+        <w:rFonts w:ascii="Wingdings" w:hAnsi="Wingdings" w:hint="default"/>
+      </w:rPr>
+    </w:lvl>
+  </w:abstractNum>
+  <w:abstractNum w:abstractNumId="4" w15:restartNumberingAfterBreak="0">
     <w:nsid w:val="1042617B"/>
     <w:multiLevelType w:val="multilevel"/>
     <w:tmpl w:val="E1E8462E"/>
@@ -47110,7 +49495,7 @@
       </w:rPr>
     </w:lvl>
   </w:abstractNum>
-  <w:abstractNum w:abstractNumId="4" w15:restartNumberingAfterBreak="0">
+  <w:abstractNum w:abstractNumId="5" w15:restartNumberingAfterBreak="0">
     <w:nsid w:val="176B2080"/>
     <w:multiLevelType w:val="hybridMultilevel"/>
     <w:tmpl w:val="5D7E186C"/>
@@ -47199,7 +49584,7 @@
       </w:pPr>
     </w:lvl>
   </w:abstractNum>
-  <w:abstractNum w:abstractNumId="5" w15:restartNumberingAfterBreak="0">
+  <w:abstractNum w:abstractNumId="6" w15:restartNumberingAfterBreak="0">
     <w:nsid w:val="2108704A"/>
     <w:multiLevelType w:val="multilevel"/>
     <w:tmpl w:val="4E5EFC04"/>
@@ -47320,17 +49705,17 @@
       </w:rPr>
     </w:lvl>
   </w:abstractNum>
-  <w:abstractNum w:abstractNumId="6" w15:restartNumberingAfterBreak="0">
-    <w:nsid w:val="28382B84"/>
+  <w:abstractNum w:abstractNumId="7" w15:restartNumberingAfterBreak="0">
+    <w:nsid w:val="2509125D"/>
     <w:multiLevelType w:val="hybridMultilevel"/>
-    <w:tmpl w:val="3E26A974"/>
+    <w:tmpl w:val="499E9CD6"/>
     <w:lvl w:ilvl="0" w:tplc="04160001">
       <w:start w:val="1"/>
       <w:numFmt w:val="bullet"/>
       <w:lvlText w:val=""/>
       <w:lvlJc w:val="left"/>
       <w:pPr>
-        <w:ind w:left="720" w:hanging="360"/>
+        <w:ind w:left="780" w:hanging="360"/>
       </w:pPr>
       <w:rPr>
         <w:rFonts w:ascii="Symbol" w:hAnsi="Symbol" w:hint="default"/>
@@ -47342,7 +49727,7 @@
       <w:lvlText w:val="o"/>
       <w:lvlJc w:val="left"/>
       <w:pPr>
-        <w:ind w:left="1440" w:hanging="360"/>
+        <w:ind w:left="1500" w:hanging="360"/>
       </w:pPr>
       <w:rPr>
         <w:rFonts w:ascii="Courier New" w:hAnsi="Courier New" w:cs="Courier New" w:hint="default"/>
@@ -47354,7 +49739,7 @@
       <w:lvlText w:val=""/>
       <w:lvlJc w:val="left"/>
       <w:pPr>
-        <w:ind w:left="2160" w:hanging="360"/>
+        <w:ind w:left="2220" w:hanging="360"/>
       </w:pPr>
       <w:rPr>
         <w:rFonts w:ascii="Wingdings" w:hAnsi="Wingdings" w:hint="default"/>
@@ -47366,7 +49751,7 @@
       <w:lvlText w:val=""/>
       <w:lvlJc w:val="left"/>
       <w:pPr>
-        <w:ind w:left="2880" w:hanging="360"/>
+        <w:ind w:left="2940" w:hanging="360"/>
       </w:pPr>
       <w:rPr>
         <w:rFonts w:ascii="Symbol" w:hAnsi="Symbol" w:hint="default"/>
@@ -47378,7 +49763,7 @@
       <w:lvlText w:val="o"/>
       <w:lvlJc w:val="left"/>
       <w:pPr>
-        <w:ind w:left="3600" w:hanging="360"/>
+        <w:ind w:left="3660" w:hanging="360"/>
       </w:pPr>
       <w:rPr>
         <w:rFonts w:ascii="Courier New" w:hAnsi="Courier New" w:cs="Courier New" w:hint="default"/>
@@ -47390,7 +49775,7 @@
       <w:lvlText w:val=""/>
       <w:lvlJc w:val="left"/>
       <w:pPr>
-        <w:ind w:left="4320" w:hanging="360"/>
+        <w:ind w:left="4380" w:hanging="360"/>
       </w:pPr>
       <w:rPr>
         <w:rFonts w:ascii="Wingdings" w:hAnsi="Wingdings" w:hint="default"/>
@@ -47402,7 +49787,7 @@
       <w:lvlText w:val=""/>
       <w:lvlJc w:val="left"/>
       <w:pPr>
-        <w:ind w:left="5040" w:hanging="360"/>
+        <w:ind w:left="5100" w:hanging="360"/>
       </w:pPr>
       <w:rPr>
         <w:rFonts w:ascii="Symbol" w:hAnsi="Symbol" w:hint="default"/>
@@ -47414,7 +49799,7 @@
       <w:lvlText w:val="o"/>
       <w:lvlJc w:val="left"/>
       <w:pPr>
-        <w:ind w:left="5760" w:hanging="360"/>
+        <w:ind w:left="5820" w:hanging="360"/>
       </w:pPr>
       <w:rPr>
         <w:rFonts w:ascii="Courier New" w:hAnsi="Courier New" w:cs="Courier New" w:hint="default"/>
@@ -47426,14 +49811,127 @@
       <w:lvlText w:val=""/>
       <w:lvlJc w:val="left"/>
       <w:pPr>
-        <w:ind w:left="6480" w:hanging="360"/>
+        <w:ind w:left="6540" w:hanging="360"/>
       </w:pPr>
       <w:rPr>
         <w:rFonts w:ascii="Wingdings" w:hAnsi="Wingdings" w:hint="default"/>
       </w:rPr>
     </w:lvl>
   </w:abstractNum>
-  <w:abstractNum w:abstractNumId="7" w15:restartNumberingAfterBreak="0">
+  <w:abstractNum w:abstractNumId="8" w15:restartNumberingAfterBreak="0">
+    <w:nsid w:val="28382B84"/>
+    <w:multiLevelType w:val="hybridMultilevel"/>
+    <w:tmpl w:val="3E26A974"/>
+    <w:lvl w:ilvl="0" w:tplc="04160001">
+      <w:start w:val="1"/>
+      <w:numFmt w:val="bullet"/>
+      <w:lvlText w:val=""/>
+      <w:lvlJc w:val="left"/>
+      <w:pPr>
+        <w:ind w:left="720" w:hanging="360"/>
+      </w:pPr>
+      <w:rPr>
+        <w:rFonts w:ascii="Symbol" w:hAnsi="Symbol" w:hint="default"/>
+      </w:rPr>
+    </w:lvl>
+    <w:lvl w:ilvl="1" w:tplc="04160003" w:tentative="1">
+      <w:start w:val="1"/>
+      <w:numFmt w:val="bullet"/>
+      <w:lvlText w:val="o"/>
+      <w:lvlJc w:val="left"/>
+      <w:pPr>
+        <w:ind w:left="1440" w:hanging="360"/>
+      </w:pPr>
+      <w:rPr>
+        <w:rFonts w:ascii="Courier New" w:hAnsi="Courier New" w:cs="Courier New" w:hint="default"/>
+      </w:rPr>
+    </w:lvl>
+    <w:lvl w:ilvl="2" w:tplc="04160005" w:tentative="1">
+      <w:start w:val="1"/>
+      <w:numFmt w:val="bullet"/>
+      <w:lvlText w:val=""/>
+      <w:lvlJc w:val="left"/>
+      <w:pPr>
+        <w:ind w:left="2160" w:hanging="360"/>
+      </w:pPr>
+      <w:rPr>
+        <w:rFonts w:ascii="Wingdings" w:hAnsi="Wingdings" w:hint="default"/>
+      </w:rPr>
+    </w:lvl>
+    <w:lvl w:ilvl="3" w:tplc="04160001" w:tentative="1">
+      <w:start w:val="1"/>
+      <w:numFmt w:val="bullet"/>
+      <w:lvlText w:val=""/>
+      <w:lvlJc w:val="left"/>
+      <w:pPr>
+        <w:ind w:left="2880" w:hanging="360"/>
+      </w:pPr>
+      <w:rPr>
+        <w:rFonts w:ascii="Symbol" w:hAnsi="Symbol" w:hint="default"/>
+      </w:rPr>
+    </w:lvl>
+    <w:lvl w:ilvl="4" w:tplc="04160003" w:tentative="1">
+      <w:start w:val="1"/>
+      <w:numFmt w:val="bullet"/>
+      <w:lvlText w:val="o"/>
+      <w:lvlJc w:val="left"/>
+      <w:pPr>
+        <w:ind w:left="3600" w:hanging="360"/>
+      </w:pPr>
+      <w:rPr>
+        <w:rFonts w:ascii="Courier New" w:hAnsi="Courier New" w:cs="Courier New" w:hint="default"/>
+      </w:rPr>
+    </w:lvl>
+    <w:lvl w:ilvl="5" w:tplc="04160005" w:tentative="1">
+      <w:start w:val="1"/>
+      <w:numFmt w:val="bullet"/>
+      <w:lvlText w:val=""/>
+      <w:lvlJc w:val="left"/>
+      <w:pPr>
+        <w:ind w:left="4320" w:hanging="360"/>
+      </w:pPr>
+      <w:rPr>
+        <w:rFonts w:ascii="Wingdings" w:hAnsi="Wingdings" w:hint="default"/>
+      </w:rPr>
+    </w:lvl>
+    <w:lvl w:ilvl="6" w:tplc="04160001" w:tentative="1">
+      <w:start w:val="1"/>
+      <w:numFmt w:val="bullet"/>
+      <w:lvlText w:val=""/>
+      <w:lvlJc w:val="left"/>
+      <w:pPr>
+        <w:ind w:left="5040" w:hanging="360"/>
+      </w:pPr>
+      <w:rPr>
+        <w:rFonts w:ascii="Symbol" w:hAnsi="Symbol" w:hint="default"/>
+      </w:rPr>
+    </w:lvl>
+    <w:lvl w:ilvl="7" w:tplc="04160003" w:tentative="1">
+      <w:start w:val="1"/>
+      <w:numFmt w:val="bullet"/>
+      <w:lvlText w:val="o"/>
+      <w:lvlJc w:val="left"/>
+      <w:pPr>
+        <w:ind w:left="5760" w:hanging="360"/>
+      </w:pPr>
+      <w:rPr>
+        <w:rFonts w:ascii="Courier New" w:hAnsi="Courier New" w:cs="Courier New" w:hint="default"/>
+      </w:rPr>
+    </w:lvl>
+    <w:lvl w:ilvl="8" w:tplc="04160005" w:tentative="1">
+      <w:start w:val="1"/>
+      <w:numFmt w:val="bullet"/>
+      <w:lvlText w:val=""/>
+      <w:lvlJc w:val="left"/>
+      <w:pPr>
+        <w:ind w:left="6480" w:hanging="360"/>
+      </w:pPr>
+      <w:rPr>
+        <w:rFonts w:ascii="Wingdings" w:hAnsi="Wingdings" w:hint="default"/>
+      </w:rPr>
+    </w:lvl>
+  </w:abstractNum>
+  <w:abstractNum w:abstractNumId="9" w15:restartNumberingAfterBreak="0">
     <w:nsid w:val="2F7F49B9"/>
     <w:multiLevelType w:val="hybridMultilevel"/>
     <w:tmpl w:val="6A8AD19C"/>
@@ -47522,7 +50020,233 @@
       </w:pPr>
     </w:lvl>
   </w:abstractNum>
-  <w:abstractNum w:abstractNumId="8" w15:restartNumberingAfterBreak="0">
+  <w:abstractNum w:abstractNumId="10" w15:restartNumberingAfterBreak="0">
+    <w:nsid w:val="3E4D458C"/>
+    <w:multiLevelType w:val="hybridMultilevel"/>
+    <w:tmpl w:val="B764EF00"/>
+    <w:lvl w:ilvl="0" w:tplc="04160001">
+      <w:start w:val="1"/>
+      <w:numFmt w:val="bullet"/>
+      <w:lvlText w:val=""/>
+      <w:lvlJc w:val="left"/>
+      <w:pPr>
+        <w:ind w:left="720" w:hanging="360"/>
+      </w:pPr>
+      <w:rPr>
+        <w:rFonts w:ascii="Symbol" w:hAnsi="Symbol" w:hint="default"/>
+      </w:rPr>
+    </w:lvl>
+    <w:lvl w:ilvl="1" w:tplc="04160003" w:tentative="1">
+      <w:start w:val="1"/>
+      <w:numFmt w:val="bullet"/>
+      <w:lvlText w:val="o"/>
+      <w:lvlJc w:val="left"/>
+      <w:pPr>
+        <w:ind w:left="1440" w:hanging="360"/>
+      </w:pPr>
+      <w:rPr>
+        <w:rFonts w:ascii="Courier New" w:hAnsi="Courier New" w:cs="Courier New" w:hint="default"/>
+      </w:rPr>
+    </w:lvl>
+    <w:lvl w:ilvl="2" w:tplc="04160005" w:tentative="1">
+      <w:start w:val="1"/>
+      <w:numFmt w:val="bullet"/>
+      <w:lvlText w:val=""/>
+      <w:lvlJc w:val="left"/>
+      <w:pPr>
+        <w:ind w:left="2160" w:hanging="360"/>
+      </w:pPr>
+      <w:rPr>
+        <w:rFonts w:ascii="Wingdings" w:hAnsi="Wingdings" w:hint="default"/>
+      </w:rPr>
+    </w:lvl>
+    <w:lvl w:ilvl="3" w:tplc="04160001" w:tentative="1">
+      <w:start w:val="1"/>
+      <w:numFmt w:val="bullet"/>
+      <w:lvlText w:val=""/>
+      <w:lvlJc w:val="left"/>
+      <w:pPr>
+        <w:ind w:left="2880" w:hanging="360"/>
+      </w:pPr>
+      <w:rPr>
+        <w:rFonts w:ascii="Symbol" w:hAnsi="Symbol" w:hint="default"/>
+      </w:rPr>
+    </w:lvl>
+    <w:lvl w:ilvl="4" w:tplc="04160003" w:tentative="1">
+      <w:start w:val="1"/>
+      <w:numFmt w:val="bullet"/>
+      <w:lvlText w:val="o"/>
+      <w:lvlJc w:val="left"/>
+      <w:pPr>
+        <w:ind w:left="3600" w:hanging="360"/>
+      </w:pPr>
+      <w:rPr>
+        <w:rFonts w:ascii="Courier New" w:hAnsi="Courier New" w:cs="Courier New" w:hint="default"/>
+      </w:rPr>
+    </w:lvl>
+    <w:lvl w:ilvl="5" w:tplc="04160005" w:tentative="1">
+      <w:start w:val="1"/>
+      <w:numFmt w:val="bullet"/>
+      <w:lvlText w:val=""/>
+      <w:lvlJc w:val="left"/>
+      <w:pPr>
+        <w:ind w:left="4320" w:hanging="360"/>
+      </w:pPr>
+      <w:rPr>
+        <w:rFonts w:ascii="Wingdings" w:hAnsi="Wingdings" w:hint="default"/>
+      </w:rPr>
+    </w:lvl>
+    <w:lvl w:ilvl="6" w:tplc="04160001" w:tentative="1">
+      <w:start w:val="1"/>
+      <w:numFmt w:val="bullet"/>
+      <w:lvlText w:val=""/>
+      <w:lvlJc w:val="left"/>
+      <w:pPr>
+        <w:ind w:left="5040" w:hanging="360"/>
+      </w:pPr>
+      <w:rPr>
+        <w:rFonts w:ascii="Symbol" w:hAnsi="Symbol" w:hint="default"/>
+      </w:rPr>
+    </w:lvl>
+    <w:lvl w:ilvl="7" w:tplc="04160003" w:tentative="1">
+      <w:start w:val="1"/>
+      <w:numFmt w:val="bullet"/>
+      <w:lvlText w:val="o"/>
+      <w:lvlJc w:val="left"/>
+      <w:pPr>
+        <w:ind w:left="5760" w:hanging="360"/>
+      </w:pPr>
+      <w:rPr>
+        <w:rFonts w:ascii="Courier New" w:hAnsi="Courier New" w:cs="Courier New" w:hint="default"/>
+      </w:rPr>
+    </w:lvl>
+    <w:lvl w:ilvl="8" w:tplc="04160005" w:tentative="1">
+      <w:start w:val="1"/>
+      <w:numFmt w:val="bullet"/>
+      <w:lvlText w:val=""/>
+      <w:lvlJc w:val="left"/>
+      <w:pPr>
+        <w:ind w:left="6480" w:hanging="360"/>
+      </w:pPr>
+      <w:rPr>
+        <w:rFonts w:ascii="Wingdings" w:hAnsi="Wingdings" w:hint="default"/>
+      </w:rPr>
+    </w:lvl>
+  </w:abstractNum>
+  <w:abstractNum w:abstractNumId="11" w15:restartNumberingAfterBreak="0">
+    <w:nsid w:val="40CD46C5"/>
+    <w:multiLevelType w:val="hybridMultilevel"/>
+    <w:tmpl w:val="90BC29D8"/>
+    <w:lvl w:ilvl="0" w:tplc="04160001">
+      <w:start w:val="1"/>
+      <w:numFmt w:val="bullet"/>
+      <w:lvlText w:val=""/>
+      <w:lvlJc w:val="left"/>
+      <w:pPr>
+        <w:ind w:left="720" w:hanging="360"/>
+      </w:pPr>
+      <w:rPr>
+        <w:rFonts w:ascii="Symbol" w:hAnsi="Symbol" w:hint="default"/>
+      </w:rPr>
+    </w:lvl>
+    <w:lvl w:ilvl="1" w:tplc="04160003" w:tentative="1">
+      <w:start w:val="1"/>
+      <w:numFmt w:val="bullet"/>
+      <w:lvlText w:val="o"/>
+      <w:lvlJc w:val="left"/>
+      <w:pPr>
+        <w:ind w:left="1440" w:hanging="360"/>
+      </w:pPr>
+      <w:rPr>
+        <w:rFonts w:ascii="Courier New" w:hAnsi="Courier New" w:cs="Courier New" w:hint="default"/>
+      </w:rPr>
+    </w:lvl>
+    <w:lvl w:ilvl="2" w:tplc="04160005" w:tentative="1">
+      <w:start w:val="1"/>
+      <w:numFmt w:val="bullet"/>
+      <w:lvlText w:val=""/>
+      <w:lvlJc w:val="left"/>
+      <w:pPr>
+        <w:ind w:left="2160" w:hanging="360"/>
+      </w:pPr>
+      <w:rPr>
+        <w:rFonts w:ascii="Wingdings" w:hAnsi="Wingdings" w:hint="default"/>
+      </w:rPr>
+    </w:lvl>
+    <w:lvl w:ilvl="3" w:tplc="04160001" w:tentative="1">
+      <w:start w:val="1"/>
+      <w:numFmt w:val="bullet"/>
+      <w:lvlText w:val=""/>
+      <w:lvlJc w:val="left"/>
+      <w:pPr>
+        <w:ind w:left="2880" w:hanging="360"/>
+      </w:pPr>
+      <w:rPr>
+        <w:rFonts w:ascii="Symbol" w:hAnsi="Symbol" w:hint="default"/>
+      </w:rPr>
+    </w:lvl>
+    <w:lvl w:ilvl="4" w:tplc="04160003" w:tentative="1">
+      <w:start w:val="1"/>
+      <w:numFmt w:val="bullet"/>
+      <w:lvlText w:val="o"/>
+      <w:lvlJc w:val="left"/>
+      <w:pPr>
+        <w:ind w:left="3600" w:hanging="360"/>
+      </w:pPr>
+      <w:rPr>
+        <w:rFonts w:ascii="Courier New" w:hAnsi="Courier New" w:cs="Courier New" w:hint="default"/>
+      </w:rPr>
+    </w:lvl>
+    <w:lvl w:ilvl="5" w:tplc="04160005" w:tentative="1">
+      <w:start w:val="1"/>
+      <w:numFmt w:val="bullet"/>
+      <w:lvlText w:val=""/>
+      <w:lvlJc w:val="left"/>
+      <w:pPr>
+        <w:ind w:left="4320" w:hanging="360"/>
+      </w:pPr>
+      <w:rPr>
+        <w:rFonts w:ascii="Wingdings" w:hAnsi="Wingdings" w:hint="default"/>
+      </w:rPr>
+    </w:lvl>
+    <w:lvl w:ilvl="6" w:tplc="04160001" w:tentative="1">
+      <w:start w:val="1"/>
+      <w:numFmt w:val="bullet"/>
+      <w:lvlText w:val=""/>
+      <w:lvlJc w:val="left"/>
+      <w:pPr>
+        <w:ind w:left="5040" w:hanging="360"/>
+      </w:pPr>
+      <w:rPr>
+        <w:rFonts w:ascii="Symbol" w:hAnsi="Symbol" w:hint="default"/>
+      </w:rPr>
+    </w:lvl>
+    <w:lvl w:ilvl="7" w:tplc="04160003" w:tentative="1">
+      <w:start w:val="1"/>
+      <w:numFmt w:val="bullet"/>
+      <w:lvlText w:val="o"/>
+      <w:lvlJc w:val="left"/>
+      <w:pPr>
+        <w:ind w:left="5760" w:hanging="360"/>
+      </w:pPr>
+      <w:rPr>
+        <w:rFonts w:ascii="Courier New" w:hAnsi="Courier New" w:cs="Courier New" w:hint="default"/>
+      </w:rPr>
+    </w:lvl>
+    <w:lvl w:ilvl="8" w:tplc="04160005" w:tentative="1">
+      <w:start w:val="1"/>
+      <w:numFmt w:val="bullet"/>
+      <w:lvlText w:val=""/>
+      <w:lvlJc w:val="left"/>
+      <w:pPr>
+        <w:ind w:left="6480" w:hanging="360"/>
+      </w:pPr>
+      <w:rPr>
+        <w:rFonts w:ascii="Wingdings" w:hAnsi="Wingdings" w:hint="default"/>
+      </w:rPr>
+    </w:lvl>
+  </w:abstractNum>
+  <w:abstractNum w:abstractNumId="12" w15:restartNumberingAfterBreak="0">
     <w:nsid w:val="4B3324AA"/>
     <w:multiLevelType w:val="hybridMultilevel"/>
     <w:tmpl w:val="AD7051FE"/>
@@ -47635,7 +50359,7 @@
       </w:rPr>
     </w:lvl>
   </w:abstractNum>
-  <w:abstractNum w:abstractNumId="9" w15:restartNumberingAfterBreak="0">
+  <w:abstractNum w:abstractNumId="13" w15:restartNumberingAfterBreak="0">
     <w:nsid w:val="4F0E02DD"/>
     <w:multiLevelType w:val="hybridMultilevel"/>
     <w:tmpl w:val="51884960"/>
@@ -47747,7 +50471,7 @@
       </w:rPr>
     </w:lvl>
   </w:abstractNum>
-  <w:abstractNum w:abstractNumId="10" w15:restartNumberingAfterBreak="0">
+  <w:abstractNum w:abstractNumId="14" w15:restartNumberingAfterBreak="0">
     <w:nsid w:val="52321164"/>
     <w:multiLevelType w:val="hybridMultilevel"/>
     <w:tmpl w:val="E98A0EF8"/>
@@ -47836,7 +50560,7 @@
       </w:pPr>
     </w:lvl>
   </w:abstractNum>
-  <w:abstractNum w:abstractNumId="11" w15:restartNumberingAfterBreak="0">
+  <w:abstractNum w:abstractNumId="15" w15:restartNumberingAfterBreak="0">
     <w:nsid w:val="52635E38"/>
     <w:multiLevelType w:val="hybridMultilevel"/>
     <w:tmpl w:val="ABCE6E4A"/>
@@ -47949,7 +50673,7 @@
       </w:rPr>
     </w:lvl>
   </w:abstractNum>
-  <w:abstractNum w:abstractNumId="12" w15:restartNumberingAfterBreak="0">
+  <w:abstractNum w:abstractNumId="16" w15:restartNumberingAfterBreak="0">
     <w:nsid w:val="54ED59DB"/>
     <w:multiLevelType w:val="hybridMultilevel"/>
     <w:tmpl w:val="5AF6E7E4"/>
@@ -48062,7 +50786,233 @@
       </w:rPr>
     </w:lvl>
   </w:abstractNum>
-  <w:abstractNum w:abstractNumId="13" w15:restartNumberingAfterBreak="0">
+  <w:abstractNum w:abstractNumId="17" w15:restartNumberingAfterBreak="0">
+    <w:nsid w:val="631E3D69"/>
+    <w:multiLevelType w:val="hybridMultilevel"/>
+    <w:tmpl w:val="BAD61374"/>
+    <w:lvl w:ilvl="0" w:tplc="04160001">
+      <w:start w:val="1"/>
+      <w:numFmt w:val="bullet"/>
+      <w:lvlText w:val=""/>
+      <w:lvlJc w:val="left"/>
+      <w:pPr>
+        <w:ind w:left="720" w:hanging="360"/>
+      </w:pPr>
+      <w:rPr>
+        <w:rFonts w:ascii="Symbol" w:hAnsi="Symbol" w:hint="default"/>
+      </w:rPr>
+    </w:lvl>
+    <w:lvl w:ilvl="1" w:tplc="04160003" w:tentative="1">
+      <w:start w:val="1"/>
+      <w:numFmt w:val="bullet"/>
+      <w:lvlText w:val="o"/>
+      <w:lvlJc w:val="left"/>
+      <w:pPr>
+        <w:ind w:left="1440" w:hanging="360"/>
+      </w:pPr>
+      <w:rPr>
+        <w:rFonts w:ascii="Courier New" w:hAnsi="Courier New" w:cs="Courier New" w:hint="default"/>
+      </w:rPr>
+    </w:lvl>
+    <w:lvl w:ilvl="2" w:tplc="04160005" w:tentative="1">
+      <w:start w:val="1"/>
+      <w:numFmt w:val="bullet"/>
+      <w:lvlText w:val=""/>
+      <w:lvlJc w:val="left"/>
+      <w:pPr>
+        <w:ind w:left="2160" w:hanging="360"/>
+      </w:pPr>
+      <w:rPr>
+        <w:rFonts w:ascii="Wingdings" w:hAnsi="Wingdings" w:hint="default"/>
+      </w:rPr>
+    </w:lvl>
+    <w:lvl w:ilvl="3" w:tplc="04160001" w:tentative="1">
+      <w:start w:val="1"/>
+      <w:numFmt w:val="bullet"/>
+      <w:lvlText w:val=""/>
+      <w:lvlJc w:val="left"/>
+      <w:pPr>
+        <w:ind w:left="2880" w:hanging="360"/>
+      </w:pPr>
+      <w:rPr>
+        <w:rFonts w:ascii="Symbol" w:hAnsi="Symbol" w:hint="default"/>
+      </w:rPr>
+    </w:lvl>
+    <w:lvl w:ilvl="4" w:tplc="04160003" w:tentative="1">
+      <w:start w:val="1"/>
+      <w:numFmt w:val="bullet"/>
+      <w:lvlText w:val="o"/>
+      <w:lvlJc w:val="left"/>
+      <w:pPr>
+        <w:ind w:left="3600" w:hanging="360"/>
+      </w:pPr>
+      <w:rPr>
+        <w:rFonts w:ascii="Courier New" w:hAnsi="Courier New" w:cs="Courier New" w:hint="default"/>
+      </w:rPr>
+    </w:lvl>
+    <w:lvl w:ilvl="5" w:tplc="04160005" w:tentative="1">
+      <w:start w:val="1"/>
+      <w:numFmt w:val="bullet"/>
+      <w:lvlText w:val=""/>
+      <w:lvlJc w:val="left"/>
+      <w:pPr>
+        <w:ind w:left="4320" w:hanging="360"/>
+      </w:pPr>
+      <w:rPr>
+        <w:rFonts w:ascii="Wingdings" w:hAnsi="Wingdings" w:hint="default"/>
+      </w:rPr>
+    </w:lvl>
+    <w:lvl w:ilvl="6" w:tplc="04160001" w:tentative="1">
+      <w:start w:val="1"/>
+      <w:numFmt w:val="bullet"/>
+      <w:lvlText w:val=""/>
+      <w:lvlJc w:val="left"/>
+      <w:pPr>
+        <w:ind w:left="5040" w:hanging="360"/>
+      </w:pPr>
+      <w:rPr>
+        <w:rFonts w:ascii="Symbol" w:hAnsi="Symbol" w:hint="default"/>
+      </w:rPr>
+    </w:lvl>
+    <w:lvl w:ilvl="7" w:tplc="04160003" w:tentative="1">
+      <w:start w:val="1"/>
+      <w:numFmt w:val="bullet"/>
+      <w:lvlText w:val="o"/>
+      <w:lvlJc w:val="left"/>
+      <w:pPr>
+        <w:ind w:left="5760" w:hanging="360"/>
+      </w:pPr>
+      <w:rPr>
+        <w:rFonts w:ascii="Courier New" w:hAnsi="Courier New" w:cs="Courier New" w:hint="default"/>
+      </w:rPr>
+    </w:lvl>
+    <w:lvl w:ilvl="8" w:tplc="04160005" w:tentative="1">
+      <w:start w:val="1"/>
+      <w:numFmt w:val="bullet"/>
+      <w:lvlText w:val=""/>
+      <w:lvlJc w:val="left"/>
+      <w:pPr>
+        <w:ind w:left="6480" w:hanging="360"/>
+      </w:pPr>
+      <w:rPr>
+        <w:rFonts w:ascii="Wingdings" w:hAnsi="Wingdings" w:hint="default"/>
+      </w:rPr>
+    </w:lvl>
+  </w:abstractNum>
+  <w:abstractNum w:abstractNumId="18" w15:restartNumberingAfterBreak="0">
+    <w:nsid w:val="650D60BB"/>
+    <w:multiLevelType w:val="hybridMultilevel"/>
+    <w:tmpl w:val="4C76ACEE"/>
+    <w:lvl w:ilvl="0" w:tplc="04160001">
+      <w:start w:val="1"/>
+      <w:numFmt w:val="bullet"/>
+      <w:lvlText w:val=""/>
+      <w:lvlJc w:val="left"/>
+      <w:pPr>
+        <w:ind w:left="720" w:hanging="360"/>
+      </w:pPr>
+      <w:rPr>
+        <w:rFonts w:ascii="Symbol" w:hAnsi="Symbol" w:hint="default"/>
+      </w:rPr>
+    </w:lvl>
+    <w:lvl w:ilvl="1" w:tplc="04160003" w:tentative="1">
+      <w:start w:val="1"/>
+      <w:numFmt w:val="bullet"/>
+      <w:lvlText w:val="o"/>
+      <w:lvlJc w:val="left"/>
+      <w:pPr>
+        <w:ind w:left="1440" w:hanging="360"/>
+      </w:pPr>
+      <w:rPr>
+        <w:rFonts w:ascii="Courier New" w:hAnsi="Courier New" w:cs="Courier New" w:hint="default"/>
+      </w:rPr>
+    </w:lvl>
+    <w:lvl w:ilvl="2" w:tplc="04160005" w:tentative="1">
+      <w:start w:val="1"/>
+      <w:numFmt w:val="bullet"/>
+      <w:lvlText w:val=""/>
+      <w:lvlJc w:val="left"/>
+      <w:pPr>
+        <w:ind w:left="2160" w:hanging="360"/>
+      </w:pPr>
+      <w:rPr>
+        <w:rFonts w:ascii="Wingdings" w:hAnsi="Wingdings" w:hint="default"/>
+      </w:rPr>
+    </w:lvl>
+    <w:lvl w:ilvl="3" w:tplc="04160001" w:tentative="1">
+      <w:start w:val="1"/>
+      <w:numFmt w:val="bullet"/>
+      <w:lvlText w:val=""/>
+      <w:lvlJc w:val="left"/>
+      <w:pPr>
+        <w:ind w:left="2880" w:hanging="360"/>
+      </w:pPr>
+      <w:rPr>
+        <w:rFonts w:ascii="Symbol" w:hAnsi="Symbol" w:hint="default"/>
+      </w:rPr>
+    </w:lvl>
+    <w:lvl w:ilvl="4" w:tplc="04160003" w:tentative="1">
+      <w:start w:val="1"/>
+      <w:numFmt w:val="bullet"/>
+      <w:lvlText w:val="o"/>
+      <w:lvlJc w:val="left"/>
+      <w:pPr>
+        <w:ind w:left="3600" w:hanging="360"/>
+      </w:pPr>
+      <w:rPr>
+        <w:rFonts w:ascii="Courier New" w:hAnsi="Courier New" w:cs="Courier New" w:hint="default"/>
+      </w:rPr>
+    </w:lvl>
+    <w:lvl w:ilvl="5" w:tplc="04160005" w:tentative="1">
+      <w:start w:val="1"/>
+      <w:numFmt w:val="bullet"/>
+      <w:lvlText w:val=""/>
+      <w:lvlJc w:val="left"/>
+      <w:pPr>
+        <w:ind w:left="4320" w:hanging="360"/>
+      </w:pPr>
+      <w:rPr>
+        <w:rFonts w:ascii="Wingdings" w:hAnsi="Wingdings" w:hint="default"/>
+      </w:rPr>
+    </w:lvl>
+    <w:lvl w:ilvl="6" w:tplc="04160001" w:tentative="1">
+      <w:start w:val="1"/>
+      <w:numFmt w:val="bullet"/>
+      <w:lvlText w:val=""/>
+      <w:lvlJc w:val="left"/>
+      <w:pPr>
+        <w:ind w:left="5040" w:hanging="360"/>
+      </w:pPr>
+      <w:rPr>
+        <w:rFonts w:ascii="Symbol" w:hAnsi="Symbol" w:hint="default"/>
+      </w:rPr>
+    </w:lvl>
+    <w:lvl w:ilvl="7" w:tplc="04160003" w:tentative="1">
+      <w:start w:val="1"/>
+      <w:numFmt w:val="bullet"/>
+      <w:lvlText w:val="o"/>
+      <w:lvlJc w:val="left"/>
+      <w:pPr>
+        <w:ind w:left="5760" w:hanging="360"/>
+      </w:pPr>
+      <w:rPr>
+        <w:rFonts w:ascii="Courier New" w:hAnsi="Courier New" w:cs="Courier New" w:hint="default"/>
+      </w:rPr>
+    </w:lvl>
+    <w:lvl w:ilvl="8" w:tplc="04160005" w:tentative="1">
+      <w:start w:val="1"/>
+      <w:numFmt w:val="bullet"/>
+      <w:lvlText w:val=""/>
+      <w:lvlJc w:val="left"/>
+      <w:pPr>
+        <w:ind w:left="6480" w:hanging="360"/>
+      </w:pPr>
+      <w:rPr>
+        <w:rFonts w:ascii="Wingdings" w:hAnsi="Wingdings" w:hint="default"/>
+      </w:rPr>
+    </w:lvl>
+  </w:abstractNum>
+  <w:abstractNum w:abstractNumId="19" w15:restartNumberingAfterBreak="0">
     <w:nsid w:val="7A71151B"/>
     <w:multiLevelType w:val="hybridMultilevel"/>
     <w:tmpl w:val="E0EEB0B4"/>
@@ -48175,7 +51125,7 @@
       </w:rPr>
     </w:lvl>
   </w:abstractNum>
-  <w:abstractNum w:abstractNumId="14" w15:restartNumberingAfterBreak="0">
+  <w:abstractNum w:abstractNumId="20" w15:restartNumberingAfterBreak="0">
     <w:nsid w:val="7CEC3245"/>
     <w:multiLevelType w:val="hybridMultilevel"/>
     <w:tmpl w:val="FDF0A226"/>
@@ -48289,49 +51239,67 @@
     </w:lvl>
   </w:abstractNum>
   <w:num w:numId="1">
-    <w:abstractNumId w:val="10"/>
+    <w:abstractNumId w:val="14"/>
   </w:num>
   <w:num w:numId="2">
+    <w:abstractNumId w:val="12"/>
+  </w:num>
+  <w:num w:numId="3">
+    <w:abstractNumId w:val="15"/>
+  </w:num>
+  <w:num w:numId="4">
+    <w:abstractNumId w:val="4"/>
+  </w:num>
+  <w:num w:numId="5">
+    <w:abstractNumId w:val="16"/>
+  </w:num>
+  <w:num w:numId="6">
+    <w:abstractNumId w:val="2"/>
+  </w:num>
+  <w:num w:numId="7">
+    <w:abstractNumId w:val="6"/>
+  </w:num>
+  <w:num w:numId="8">
+    <w:abstractNumId w:val="9"/>
+  </w:num>
+  <w:num w:numId="9">
+    <w:abstractNumId w:val="5"/>
+  </w:num>
+  <w:num w:numId="10">
+    <w:abstractNumId w:val="19"/>
+  </w:num>
+  <w:num w:numId="11">
+    <w:abstractNumId w:val="20"/>
+  </w:num>
+  <w:num w:numId="12">
+    <w:abstractNumId w:val="13"/>
+  </w:num>
+  <w:num w:numId="13">
     <w:abstractNumId w:val="8"/>
   </w:num>
-  <w:num w:numId="3">
-    <w:abstractNumId w:val="11"/>
-  </w:num>
-  <w:num w:numId="4">
+  <w:num w:numId="14">
     <w:abstractNumId w:val="3"/>
-  </w:num>
-  <w:num w:numId="5">
-    <w:abstractNumId w:val="12"/>
-  </w:num>
-  <w:num w:numId="6">
-    <w:abstractNumId w:val="1"/>
-  </w:num>
-  <w:num w:numId="7">
-    <w:abstractNumId w:val="5"/>
-  </w:num>
-  <w:num w:numId="8">
-    <w:abstractNumId w:val="7"/>
-  </w:num>
-  <w:num w:numId="9">
-    <w:abstractNumId w:val="4"/>
-  </w:num>
-  <w:num w:numId="10">
-    <w:abstractNumId w:val="13"/>
-  </w:num>
-  <w:num w:numId="11">
-    <w:abstractNumId w:val="14"/>
-  </w:num>
-  <w:num w:numId="12">
-    <w:abstractNumId w:val="9"/>
-  </w:num>
-  <w:num w:numId="13">
-    <w:abstractNumId w:val="6"/>
-  </w:num>
-  <w:num w:numId="14">
-    <w:abstractNumId w:val="2"/>
   </w:num>
   <w:num w:numId="15">
     <w:abstractNumId w:val="0"/>
+  </w:num>
+  <w:num w:numId="16">
+    <w:abstractNumId w:val="7"/>
+  </w:num>
+  <w:num w:numId="17">
+    <w:abstractNumId w:val="1"/>
+  </w:num>
+  <w:num w:numId="18">
+    <w:abstractNumId w:val="18"/>
+  </w:num>
+  <w:num w:numId="19">
+    <w:abstractNumId w:val="11"/>
+  </w:num>
+  <w:num w:numId="20">
+    <w:abstractNumId w:val="10"/>
+  </w:num>
+  <w:num w:numId="21">
+    <w:abstractNumId w:val="17"/>
   </w:num>
 </w:numbering>
 </file>
@@ -49327,7 +52295,7 @@
 </file>
 
 <file path=customXml/itemProps1.xml><?xml version="1.0" encoding="utf-8"?>
-<ds:datastoreItem xmlns:ds="http://schemas.openxmlformats.org/officeDocument/2006/customXml" ds:itemID="{37B978C9-4B57-42F6-8FC7-FF8013A96258}">
+<ds:datastoreItem xmlns:ds="http://schemas.openxmlformats.org/officeDocument/2006/customXml" ds:itemID="{4F83081A-556D-44E5-AEFC-582D4317F84B}">
   <ds:schemaRefs>
     <ds:schemaRef ds:uri="http://schemas.openxmlformats.org/officeDocument/2006/bibliography"/>
   </ds:schemaRefs>

</xml_diff>